<commit_message>
Agrega PROC-006 a RSAC_DN
</commit_message>
<xml_diff>
--- a/Desarrollo/RSAC/Negocio/RSAC_DN.docx
+++ b/Desarrollo/RSAC/Negocio/RSAC_DN.docx
@@ -522,7 +522,7 @@
                             <w:txbxContent>
                               <w:p>
                                 <w:pPr>
-                                  <w:pStyle w:val="Sinespaciado"/>
+                                  <w:pStyle w:val="NoSpacing"/>
                                   <w:jc w:val="right"/>
                                   <w:rPr>
                                     <w:rFonts w:asciiTheme="majorHAnsi" w:eastAsiaTheme="majorEastAsia" w:hAnsiTheme="majorHAnsi" w:cstheme="majorBidi"/>
@@ -577,7 +577,7 @@
                       <w:txbxContent>
                         <w:p>
                           <w:pPr>
-                            <w:pStyle w:val="Sinespaciado"/>
+                            <w:pStyle w:val="NoSpacing"/>
                             <w:jc w:val="right"/>
                             <w:rPr>
                               <w:rFonts w:asciiTheme="majorHAnsi" w:eastAsiaTheme="majorEastAsia" w:hAnsiTheme="majorHAnsi" w:cstheme="majorBidi"/>
@@ -1300,6 +1300,7 @@
                     <w:szCs w:val="22"/>
                   </w:rPr>
                 </w:pPr>
+                <w:proofErr w:type="spellStart"/>
                 <w:r>
                   <w:rPr>
                     <w:rFonts w:hint="eastAsia"/>
@@ -1313,8 +1314,25 @@
                     <w:sz w:val="22"/>
                     <w:szCs w:val="22"/>
                   </w:rPr>
-                  <w:t>nnovative Software Solutions</w:t>
+                  <w:t>nnovative</w:t>
                 </w:r>
+                <w:proofErr w:type="spellEnd"/>
+                <w:r>
+                  <w:rPr>
+                    <w:sz w:val="22"/>
+                    <w:szCs w:val="22"/>
+                  </w:rPr>
+                  <w:t xml:space="preserve"> Software </w:t>
+                </w:r>
+                <w:proofErr w:type="spellStart"/>
+                <w:r>
+                  <w:rPr>
+                    <w:sz w:val="22"/>
+                    <w:szCs w:val="22"/>
+                  </w:rPr>
+                  <w:t>Solutions</w:t>
+                </w:r>
+                <w:proofErr w:type="spellEnd"/>
               </w:p>
             </w:tc>
           </w:tr>
@@ -2929,7 +2947,7 @@
         </w:p>
         <w:p>
           <w:pPr>
-            <w:pStyle w:val="TDC3"/>
+            <w:pStyle w:val="TOC3"/>
             <w:ind w:left="446"/>
           </w:pPr>
         </w:p>
@@ -2955,7 +2973,7 @@
           <w:sdtContent>
             <w:p>
               <w:pPr>
-                <w:pStyle w:val="TtuloTDC"/>
+                <w:pStyle w:val="TOCHeading"/>
               </w:pPr>
               <w:r>
                 <w:rPr>
@@ -2966,7 +2984,7 @@
             </w:p>
             <w:p>
               <w:pPr>
-                <w:pStyle w:val="TDC1"/>
+                <w:pStyle w:val="TOC1"/>
                 <w:tabs>
                   <w:tab w:val="left" w:pos="390"/>
                   <w:tab w:val="right" w:leader="dot" w:pos="8828"/>
@@ -2990,134 +3008,87 @@
               <w:r>
                 <w:fldChar w:fldCharType="separate"/>
               </w:r>
-              <w:bookmarkStart w:id="4" w:name="_GoBack"/>
-              <w:bookmarkEnd w:id="4"/>
-              <w:r>
-                <w:rPr>
-                  <w:rStyle w:val="Hipervnculo"/>
-                  <w:noProof/>
-                </w:rPr>
-                <w:fldChar w:fldCharType="begin"/>
-              </w:r>
-              <w:r>
-                <w:rPr>
-                  <w:rStyle w:val="Hipervnculo"/>
-                  <w:noProof/>
-                </w:rPr>
-                <w:instrText xml:space="preserve"> </w:instrText>
-              </w:r>
-              <w:r>
-                <w:rPr>
-                  <w:noProof/>
-                </w:rPr>
-                <w:instrText>HYPERLINK \l "_Toc511491361"</w:instrText>
-              </w:r>
-              <w:r>
-                <w:rPr>
-                  <w:rStyle w:val="Hipervnculo"/>
-                  <w:noProof/>
-                </w:rPr>
-                <w:instrText xml:space="preserve"> </w:instrText>
-              </w:r>
-              <w:r>
-                <w:rPr>
-                  <w:rStyle w:val="Hipervnculo"/>
-                  <w:noProof/>
-                </w:rPr>
-              </w:r>
-              <w:r>
-                <w:rPr>
-                  <w:rStyle w:val="Hipervnculo"/>
-                  <w:noProof/>
-                </w:rPr>
-                <w:fldChar w:fldCharType="separate"/>
-              </w:r>
-              <w:r>
-                <w:rPr>
-                  <w:rStyle w:val="Hipervnculo"/>
-                  <w:noProof/>
-                  <w:lang w:val="es-ES_tradnl"/>
-                </w:rPr>
-                <w:t>1.</w:t>
-              </w:r>
-              <w:r>
-                <w:rPr>
-                  <w:rFonts w:eastAsiaTheme="minorEastAsia"/>
-                  <w:b w:val="0"/>
-                  <w:bCs w:val="0"/>
-                  <w:caps w:val="0"/>
-                  <w:noProof/>
-                  <w:u w:val="none"/>
-                  <w:lang w:eastAsia="es-ES"/>
-                </w:rPr>
-                <w:tab/>
-              </w:r>
-              <w:r>
-                <w:rPr>
-                  <w:rStyle w:val="Hipervnculo"/>
-                  <w:noProof/>
-                </w:rPr>
-                <w:t>Introducción</w:t>
-              </w:r>
-              <w:r>
-                <w:rPr>
-                  <w:noProof/>
-                  <w:webHidden/>
-                </w:rPr>
-                <w:tab/>
-              </w:r>
-              <w:r>
-                <w:rPr>
-                  <w:noProof/>
-                  <w:webHidden/>
-                </w:rPr>
-                <w:fldChar w:fldCharType="begin"/>
-              </w:r>
-              <w:r>
-                <w:rPr>
-                  <w:noProof/>
-                  <w:webHidden/>
-                </w:rPr>
-                <w:instrText xml:space="preserve"> PAGEREF _Toc511491361 \h </w:instrText>
-              </w:r>
-              <w:r>
-                <w:rPr>
-                  <w:noProof/>
-                  <w:webHidden/>
-                </w:rPr>
-              </w:r>
-              <w:r>
-                <w:rPr>
-                  <w:noProof/>
-                  <w:webHidden/>
-                </w:rPr>
-                <w:fldChar w:fldCharType="separate"/>
-              </w:r>
-              <w:r>
-                <w:rPr>
-                  <w:noProof/>
-                  <w:webHidden/>
-                </w:rPr>
-                <w:t>3</w:t>
-              </w:r>
-              <w:r>
-                <w:rPr>
-                  <w:noProof/>
-                  <w:webHidden/>
-                </w:rPr>
-                <w:fldChar w:fldCharType="end"/>
-              </w:r>
-              <w:r>
-                <w:rPr>
-                  <w:rStyle w:val="Hipervnculo"/>
-                  <w:noProof/>
-                </w:rPr>
-                <w:fldChar w:fldCharType="end"/>
-              </w:r>
+              <w:hyperlink w:anchor="_Toc511491361" w:history="1">
+                <w:r>
+                  <w:rPr>
+                    <w:rStyle w:val="Hyperlink"/>
+                    <w:noProof/>
+                    <w:lang w:val="es-ES_tradnl"/>
+                  </w:rPr>
+                  <w:t>1.</w:t>
+                </w:r>
+                <w:r>
+                  <w:rPr>
+                    <w:rFonts w:eastAsiaTheme="minorEastAsia"/>
+                    <w:b w:val="0"/>
+                    <w:bCs w:val="0"/>
+                    <w:caps w:val="0"/>
+                    <w:noProof/>
+                    <w:u w:val="none"/>
+                    <w:lang w:eastAsia="es-ES"/>
+                  </w:rPr>
+                  <w:tab/>
+                </w:r>
+                <w:r>
+                  <w:rPr>
+                    <w:rStyle w:val="Hyperlink"/>
+                    <w:noProof/>
+                  </w:rPr>
+                  <w:t>Introducción</w:t>
+                </w:r>
+                <w:r>
+                  <w:rPr>
+                    <w:noProof/>
+                    <w:webHidden/>
+                  </w:rPr>
+                  <w:tab/>
+                </w:r>
+                <w:r>
+                  <w:rPr>
+                    <w:noProof/>
+                    <w:webHidden/>
+                  </w:rPr>
+                  <w:fldChar w:fldCharType="begin"/>
+                </w:r>
+                <w:r>
+                  <w:rPr>
+                    <w:noProof/>
+                    <w:webHidden/>
+                  </w:rPr>
+                  <w:instrText xml:space="preserve"> PAGEREF _Toc511491361 \h </w:instrText>
+                </w:r>
+                <w:r>
+                  <w:rPr>
+                    <w:noProof/>
+                    <w:webHidden/>
+                  </w:rPr>
+                </w:r>
+                <w:r>
+                  <w:rPr>
+                    <w:noProof/>
+                    <w:webHidden/>
+                  </w:rPr>
+                  <w:fldChar w:fldCharType="separate"/>
+                </w:r>
+                <w:r>
+                  <w:rPr>
+                    <w:noProof/>
+                    <w:webHidden/>
+                  </w:rPr>
+                  <w:t>3</w:t>
+                </w:r>
+                <w:r>
+                  <w:rPr>
+                    <w:noProof/>
+                    <w:webHidden/>
+                  </w:rPr>
+                  <w:fldChar w:fldCharType="end"/>
+                </w:r>
+              </w:hyperlink>
             </w:p>
             <w:p>
               <w:pPr>
-                <w:pStyle w:val="TDC2"/>
+                <w:pStyle w:val="TOC2"/>
                 <w:tabs>
                   <w:tab w:val="left" w:pos="561"/>
                   <w:tab w:val="right" w:leader="dot" w:pos="8828"/>
@@ -3134,7 +3105,7 @@
               <w:hyperlink w:anchor="_Toc511491362" w:history="1">
                 <w:r>
                   <w:rPr>
-                    <w:rStyle w:val="Hipervnculo"/>
+                    <w:rStyle w:val="Hyperlink"/>
                     <w:noProof/>
                     <w:lang w:val="es-ES_tradnl"/>
                   </w:rPr>
@@ -3153,7 +3124,7 @@
                 </w:r>
                 <w:r>
                   <w:rPr>
-                    <w:rStyle w:val="Hipervnculo"/>
+                    <w:rStyle w:val="Hyperlink"/>
                     <w:noProof/>
                   </w:rPr>
                   <w:t>Propósito</w:t>
@@ -3210,7 +3181,7 @@
             </w:p>
             <w:p>
               <w:pPr>
-                <w:pStyle w:val="TDC2"/>
+                <w:pStyle w:val="TOC2"/>
                 <w:tabs>
                   <w:tab w:val="left" w:pos="561"/>
                   <w:tab w:val="right" w:leader="dot" w:pos="8828"/>
@@ -3227,7 +3198,7 @@
               <w:hyperlink w:anchor="_Toc511491363" w:history="1">
                 <w:r>
                   <w:rPr>
-                    <w:rStyle w:val="Hipervnculo"/>
+                    <w:rStyle w:val="Hyperlink"/>
                     <w:noProof/>
                     <w:lang w:val="es-ES_tradnl"/>
                   </w:rPr>
@@ -3246,7 +3217,7 @@
                 </w:r>
                 <w:r>
                   <w:rPr>
-                    <w:rStyle w:val="Hipervnculo"/>
+                    <w:rStyle w:val="Hyperlink"/>
                     <w:noProof/>
                   </w:rPr>
                   <w:t>Definiciones, siglas y abreviaturas</w:t>
@@ -3303,7 +3274,7 @@
             </w:p>
             <w:p>
               <w:pPr>
-                <w:pStyle w:val="TDC2"/>
+                <w:pStyle w:val="TOC2"/>
                 <w:tabs>
                   <w:tab w:val="left" w:pos="561"/>
                   <w:tab w:val="right" w:leader="dot" w:pos="8828"/>
@@ -3320,7 +3291,7 @@
               <w:hyperlink w:anchor="_Toc511491364" w:history="1">
                 <w:r>
                   <w:rPr>
-                    <w:rStyle w:val="Hipervnculo"/>
+                    <w:rStyle w:val="Hyperlink"/>
                     <w:noProof/>
                     <w:lang w:val="es-ES_tradnl"/>
                   </w:rPr>
@@ -3339,7 +3310,7 @@
                 </w:r>
                 <w:r>
                   <w:rPr>
-                    <w:rStyle w:val="Hipervnculo"/>
+                    <w:rStyle w:val="Hyperlink"/>
                     <w:noProof/>
                   </w:rPr>
                   <w:t>Terminología</w:t>
@@ -3396,7 +3367,7 @@
             </w:p>
             <w:p>
               <w:pPr>
-                <w:pStyle w:val="TDC1"/>
+                <w:pStyle w:val="TOC1"/>
                 <w:tabs>
                   <w:tab w:val="left" w:pos="390"/>
                   <w:tab w:val="right" w:leader="dot" w:pos="8828"/>
@@ -3414,7 +3385,7 @@
               <w:hyperlink w:anchor="_Toc511491365" w:history="1">
                 <w:r>
                   <w:rPr>
-                    <w:rStyle w:val="Hipervnculo"/>
+                    <w:rStyle w:val="Hyperlink"/>
                     <w:noProof/>
                     <w:lang w:val="es-ES_tradnl"/>
                   </w:rPr>
@@ -3434,7 +3405,7 @@
                 </w:r>
                 <w:r>
                   <w:rPr>
-                    <w:rStyle w:val="Hipervnculo"/>
+                    <w:rStyle w:val="Hyperlink"/>
                     <w:noProof/>
                   </w:rPr>
                   <w:t>Proceso 2: Ingresar nueva receta a la plataforma (Luciano)</w:t>
@@ -3491,7 +3462,7 @@
             </w:p>
             <w:p>
               <w:pPr>
-                <w:pStyle w:val="TDC2"/>
+                <w:pStyle w:val="TOC2"/>
                 <w:tabs>
                   <w:tab w:val="left" w:pos="561"/>
                   <w:tab w:val="right" w:leader="dot" w:pos="8828"/>
@@ -3508,7 +3479,7 @@
               <w:hyperlink w:anchor="_Toc511491366" w:history="1">
                 <w:r>
                   <w:rPr>
-                    <w:rStyle w:val="Hipervnculo"/>
+                    <w:rStyle w:val="Hyperlink"/>
                     <w:noProof/>
                     <w:lang w:val="es-ES_tradnl"/>
                   </w:rPr>
@@ -3527,7 +3498,7 @@
                 </w:r>
                 <w:r>
                   <w:rPr>
-                    <w:rStyle w:val="Hipervnculo"/>
+                    <w:rStyle w:val="Hyperlink"/>
                     <w:noProof/>
                     <w:lang w:val="es-ES_tradnl"/>
                   </w:rPr>
@@ -3585,7 +3556,7 @@
             </w:p>
             <w:p>
               <w:pPr>
-                <w:pStyle w:val="TDC2"/>
+                <w:pStyle w:val="TOC2"/>
                 <w:tabs>
                   <w:tab w:val="left" w:pos="561"/>
                   <w:tab w:val="right" w:leader="dot" w:pos="8828"/>
@@ -3602,7 +3573,7 @@
               <w:hyperlink w:anchor="_Toc511491367" w:history="1">
                 <w:r>
                   <w:rPr>
-                    <w:rStyle w:val="Hipervnculo"/>
+                    <w:rStyle w:val="Hyperlink"/>
                     <w:noProof/>
                     <w:lang w:val="es-ES_tradnl"/>
                   </w:rPr>
@@ -3621,7 +3592,7 @@
                 </w:r>
                 <w:r>
                   <w:rPr>
-                    <w:rStyle w:val="Hipervnculo"/>
+                    <w:rStyle w:val="Hyperlink"/>
                     <w:noProof/>
                     <w:lang w:val="es-ES_tradnl"/>
                   </w:rPr>
@@ -3679,24 +3650,19 @@
             </w:p>
             <w:p>
               <w:pPr>
-                <w:pStyle w:val="TDC2"/>
+                <w:pStyle w:val="TOC2"/>
                 <w:tabs>
                   <w:tab w:val="left" w:pos="561"/>
                   <w:tab w:val="right" w:leader="dot" w:pos="8828"/>
                 </w:tabs>
                 <w:rPr>
-                  <w:rFonts w:eastAsiaTheme="minorEastAsia"/>
-                  <w:b w:val="0"/>
-                  <w:bCs w:val="0"/>
-                  <w:smallCaps w:val="0"/>
                   <w:noProof/>
-                  <w:lang w:eastAsia="es-ES"/>
                 </w:rPr>
               </w:pPr>
               <w:hyperlink w:anchor="_Toc511491368" w:history="1">
                 <w:r>
                   <w:rPr>
-                    <w:rStyle w:val="Hipervnculo"/>
+                    <w:rStyle w:val="Hyperlink"/>
                     <w:noProof/>
                     <w:lang w:val="es-ES_tradnl"/>
                   </w:rPr>
@@ -3715,7 +3681,7 @@
                 </w:r>
                 <w:r>
                   <w:rPr>
-                    <w:rStyle w:val="Hipervnculo"/>
+                    <w:rStyle w:val="Hyperlink"/>
                     <w:noProof/>
                     <w:lang w:val="es-ES_tradnl"/>
                   </w:rPr>
@@ -3772,13 +3738,237 @@
               </w:hyperlink>
             </w:p>
             <w:p>
+              <w:pPr>
+                <w:pStyle w:val="TOC1"/>
+                <w:tabs>
+                  <w:tab w:val="left" w:pos="390"/>
+                  <w:tab w:val="right" w:leader="dot" w:pos="8828"/>
+                </w:tabs>
+                <w:rPr>
+                  <w:noProof/>
+                  <w:webHidden/>
+                </w:rPr>
+              </w:pPr>
               <w:r>
+                <w:rPr>
+                  <w:b w:val="0"/>
+                  <w:bCs w:val="0"/>
+                </w:rPr>
+                <w:fldChar w:fldCharType="end"/>
+              </w:r>
+              <w:r>
+                <w:rPr>
+                  <w:noProof/>
+                  <w:lang w:val="es-ES_tradnl"/>
+                </w:rPr>
+                <w:t>3.</w:t>
+              </w:r>
+              <w:r>
+                <w:rPr>
+                  <w:rFonts w:eastAsiaTheme="minorEastAsia"/>
+                  <w:b w:val="0"/>
+                  <w:bCs w:val="0"/>
+                  <w:caps w:val="0"/>
+                  <w:noProof/>
+                  <w:u w:val="none"/>
+                  <w:lang w:eastAsia="es-ES"/>
+                </w:rPr>
+                <w:tab/>
+              </w:r>
+              <w:r>
+                <w:rPr>
+                  <w:noProof/>
+                </w:rPr>
+                <w:t>Proceso 6: Registrar proveedores en la plataforma (jean pierre)</w:t>
+              </w:r>
+              <w:r>
+                <w:rPr>
+                  <w:noProof/>
+                  <w:webHidden/>
+                </w:rPr>
+                <w:tab/>
+              </w:r>
+              <w:r>
+                <w:rPr>
+                  <w:noProof/>
+                  <w:webHidden/>
+                </w:rPr>
+                <w:t>6</w:t>
+              </w:r>
+            </w:p>
+            <w:p>
+              <w:pPr>
+                <w:pStyle w:val="TOC2"/>
+                <w:tabs>
+                  <w:tab w:val="left" w:pos="561"/>
+                  <w:tab w:val="right" w:leader="dot" w:pos="8828"/>
+                </w:tabs>
+                <w:rPr>
+                  <w:rFonts w:eastAsiaTheme="minorEastAsia"/>
+                  <w:b w:val="0"/>
+                  <w:bCs w:val="0"/>
+                  <w:smallCaps w:val="0"/>
+                  <w:noProof/>
+                  <w:lang w:eastAsia="es-ES"/>
+                </w:rPr>
+              </w:pPr>
+              <w:r>
+                <w:rPr>
+                  <w:noProof/>
+                  <w:lang w:val="es-ES_tradnl"/>
+                </w:rPr>
+                <w:t>3.1.</w:t>
+              </w:r>
+              <w:r>
+                <w:rPr>
+                  <w:rFonts w:eastAsiaTheme="minorEastAsia"/>
+                  <w:b w:val="0"/>
+                  <w:bCs w:val="0"/>
+                  <w:smallCaps w:val="0"/>
+                  <w:noProof/>
+                  <w:lang w:eastAsia="es-ES"/>
+                </w:rPr>
+                <w:tab/>
+              </w:r>
+              <w:r>
+                <w:rPr>
+                  <w:noProof/>
+                  <w:lang w:val="es-ES_tradnl"/>
+                </w:rPr>
+                <w:t>Ficha del proceso</w:t>
+              </w:r>
+              <w:r>
+                <w:rPr>
+                  <w:noProof/>
+                  <w:webHidden/>
+                </w:rPr>
+                <w:tab/>
+              </w:r>
+              <w:r>
+                <w:rPr>
+                  <w:noProof/>
+                  <w:webHidden/>
+                </w:rPr>
+                <w:t>6</w:t>
+              </w:r>
+            </w:p>
+            <w:p>
+              <w:pPr>
+                <w:pStyle w:val="TOC2"/>
+                <w:tabs>
+                  <w:tab w:val="left" w:pos="561"/>
+                  <w:tab w:val="right" w:leader="dot" w:pos="8828"/>
+                </w:tabs>
+                <w:rPr>
+                  <w:rFonts w:eastAsiaTheme="minorEastAsia"/>
+                  <w:b w:val="0"/>
+                  <w:bCs w:val="0"/>
+                  <w:smallCaps w:val="0"/>
+                  <w:noProof/>
+                  <w:lang w:eastAsia="es-ES"/>
+                </w:rPr>
+              </w:pPr>
+              <w:r>
+                <w:rPr>
+                  <w:noProof/>
+                  <w:lang w:val="es-ES_tradnl"/>
+                </w:rPr>
+                <w:t>3.2.</w:t>
+              </w:r>
+              <w:r>
+                <w:rPr>
+                  <w:rFonts w:eastAsiaTheme="minorEastAsia"/>
+                  <w:b w:val="0"/>
+                  <w:bCs w:val="0"/>
+                  <w:smallCaps w:val="0"/>
+                  <w:noProof/>
+                  <w:lang w:eastAsia="es-ES"/>
+                </w:rPr>
+                <w:tab/>
+              </w:r>
+              <w:r>
+                <w:rPr>
+                  <w:noProof/>
+                  <w:lang w:val="es-ES_tradnl"/>
+                </w:rPr>
+                <w:t>Diagrama del proceso</w:t>
+              </w:r>
+              <w:r>
+                <w:rPr>
+                  <w:noProof/>
+                  <w:webHidden/>
+                </w:rPr>
+                <w:tab/>
+              </w:r>
+              <w:r>
+                <w:rPr>
+                  <w:noProof/>
+                  <w:webHidden/>
+                </w:rPr>
+                <w:t>7</w:t>
+              </w:r>
+            </w:p>
+            <w:p>
+              <w:pPr>
+                <w:pStyle w:val="TOC2"/>
+                <w:tabs>
+                  <w:tab w:val="left" w:pos="561"/>
+                  <w:tab w:val="right" w:leader="dot" w:pos="8828"/>
+                </w:tabs>
+                <w:rPr>
+                  <w:noProof/>
+                </w:rPr>
+              </w:pPr>
+              <w:r>
+                <w:rPr>
+                  <w:noProof/>
+                  <w:lang w:val="es-ES_tradnl"/>
+                </w:rPr>
+                <w:t>3.3.</w:t>
+              </w:r>
+              <w:r>
+                <w:rPr>
+                  <w:rFonts w:eastAsiaTheme="minorEastAsia"/>
+                  <w:b w:val="0"/>
+                  <w:bCs w:val="0"/>
+                  <w:smallCaps w:val="0"/>
+                  <w:noProof/>
+                  <w:lang w:eastAsia="es-ES"/>
+                </w:rPr>
+                <w:tab/>
+              </w:r>
+              <w:r>
+                <w:rPr>
+                  <w:noProof/>
+                  <w:lang w:val="es-ES_tradnl"/>
+                </w:rPr>
+                <w:t>Descripción de actividades</w:t>
+              </w:r>
+              <w:r>
+                <w:rPr>
+                  <w:noProof/>
+                  <w:webHidden/>
+                </w:rPr>
+                <w:tab/>
+              </w:r>
+              <w:r>
+                <w:rPr>
+                  <w:noProof/>
+                  <w:webHidden/>
+                </w:rPr>
+                <w:t>7</w:t>
+              </w:r>
+              <w:bookmarkStart w:id="4" w:name="_GoBack"/>
+              <w:bookmarkEnd w:id="4"/>
+            </w:p>
+            <w:p/>
+            <w:p>
+              <w:pPr>
                 <w:rPr>
                   <w:b/>
                   <w:bCs/>
                 </w:rPr>
-                <w:fldChar w:fldCharType="end"/>
-              </w:r>
+              </w:pPr>
             </w:p>
           </w:sdtContent>
         </w:sdt>
@@ -4106,7 +4296,7 @@
     </w:sdt>
     <w:p>
       <w:pPr>
-        <w:pStyle w:val="Prrafodelista"/>
+        <w:pStyle w:val="ListParagraph"/>
         <w:numPr>
           <w:ilvl w:val="0"/>
           <w:numId w:val="40"/>
@@ -4129,7 +4319,7 @@
     </w:p>
     <w:p>
       <w:pPr>
-        <w:pStyle w:val="Prrafodelista"/>
+        <w:pStyle w:val="ListParagraph"/>
         <w:spacing w:after="160" w:line="259" w:lineRule="auto"/>
         <w:rPr>
           <w:lang w:val="es-ES_tradnl"/>
@@ -4138,7 +4328,7 @@
     </w:p>
     <w:p>
       <w:pPr>
-        <w:pStyle w:val="Prrafodelista"/>
+        <w:pStyle w:val="ListParagraph"/>
         <w:numPr>
           <w:ilvl w:val="1"/>
           <w:numId w:val="40"/>
@@ -4176,12 +4366,26 @@
         <w:rPr>
           <w:lang w:val="es-ES_tradnl"/>
         </w:rPr>
-        <w:t>l fin de este documento es describir los procesos que involucran al modelo de negocio planteado en el proyecto RSAC. Además se detallan las actividades que conforman cada proceso y su orden procedimental.</w:t>
+        <w:t xml:space="preserve">l fin de este documento es describir los procesos que involucran al modelo de negocio planteado en el proyecto RSAC. </w:t>
+      </w:r>
+      <w:proofErr w:type="gramStart"/>
+      <w:r>
+        <w:rPr>
+          <w:lang w:val="es-ES_tradnl"/>
+        </w:rPr>
+        <w:t>Además</w:t>
+      </w:r>
+      <w:proofErr w:type="gramEnd"/>
+      <w:r>
+        <w:rPr>
+          <w:lang w:val="es-ES_tradnl"/>
+        </w:rPr>
+        <w:t xml:space="preserve"> se detallan las actividades que conforman cada proceso y su orden procedimental.</w:t>
       </w:r>
     </w:p>
     <w:p>
       <w:pPr>
-        <w:pStyle w:val="Prrafodelista"/>
+        <w:pStyle w:val="ListParagraph"/>
         <w:numPr>
           <w:ilvl w:val="1"/>
           <w:numId w:val="40"/>
@@ -4203,14 +4407,14 @@
     </w:p>
     <w:p>
       <w:pPr>
-        <w:pStyle w:val="Prrafodelista"/>
+        <w:pStyle w:val="ListParagraph"/>
         <w:spacing w:after="160" w:line="259" w:lineRule="auto"/>
         <w:ind w:left="1080"/>
       </w:pPr>
     </w:p>
     <w:p>
       <w:pPr>
-        <w:pStyle w:val="Prrafodelista"/>
+        <w:pStyle w:val="ListParagraph"/>
         <w:numPr>
           <w:ilvl w:val="1"/>
           <w:numId w:val="40"/>
@@ -4232,7 +4436,7 @@
     </w:p>
     <w:p>
       <w:pPr>
-        <w:pStyle w:val="Prrafodelista"/>
+        <w:pStyle w:val="ListParagraph"/>
         <w:rPr>
           <w:b/>
         </w:rPr>
@@ -4240,7 +4444,7 @@
     </w:p>
     <w:p>
       <w:pPr>
-        <w:pStyle w:val="Prrafodelista"/>
+        <w:pStyle w:val="ListParagraph"/>
         <w:numPr>
           <w:ilvl w:val="0"/>
           <w:numId w:val="40"/>
@@ -4269,7 +4473,7 @@
     </w:p>
     <w:p>
       <w:pPr>
-        <w:pStyle w:val="Prrafodelista"/>
+        <w:pStyle w:val="ListParagraph"/>
         <w:spacing w:after="160" w:line="259" w:lineRule="auto"/>
         <w:rPr>
           <w:b/>
@@ -4279,7 +4483,7 @@
     </w:p>
     <w:p>
       <w:pPr>
-        <w:pStyle w:val="Prrafodelista"/>
+        <w:pStyle w:val="ListParagraph"/>
         <w:numPr>
           <w:ilvl w:val="1"/>
           <w:numId w:val="40"/>
@@ -4303,7 +4507,7 @@
     </w:p>
     <w:p>
       <w:pPr>
-        <w:pStyle w:val="Prrafodelista"/>
+        <w:pStyle w:val="ListParagraph"/>
         <w:spacing w:after="160" w:line="259" w:lineRule="auto"/>
         <w:rPr>
           <w:b/>
@@ -4874,6 +5078,7 @@
                 <w:sz w:val="20"/>
                 <w:szCs w:val="20"/>
               </w:rPr>
+              <w:lastRenderedPageBreak/>
               <w:t>1</w:t>
             </w:r>
           </w:p>
@@ -5110,7 +5315,6 @@
                 <w:sz w:val="20"/>
                 <w:szCs w:val="20"/>
               </w:rPr>
-              <w:lastRenderedPageBreak/>
               <w:t>3</w:t>
             </w:r>
           </w:p>
@@ -5187,7 +5391,7 @@
           </w:p>
           <w:p>
             <w:pPr>
-              <w:pStyle w:val="Prrafodelista"/>
+              <w:pStyle w:val="ListParagraph"/>
               <w:numPr>
                 <w:ilvl w:val="0"/>
                 <w:numId w:val="45"/>
@@ -5209,7 +5413,7 @@
           </w:p>
           <w:p>
             <w:pPr>
-              <w:pStyle w:val="Prrafodelista"/>
+              <w:pStyle w:val="ListParagraph"/>
               <w:numPr>
                 <w:ilvl w:val="0"/>
                 <w:numId w:val="45"/>
@@ -5231,7 +5435,7 @@
           </w:p>
           <w:p>
             <w:pPr>
-              <w:pStyle w:val="Prrafodelista"/>
+              <w:pStyle w:val="ListParagraph"/>
               <w:numPr>
                 <w:ilvl w:val="0"/>
                 <w:numId w:val="45"/>
@@ -5253,7 +5457,7 @@
           </w:p>
           <w:p>
             <w:pPr>
-              <w:pStyle w:val="Prrafodelista"/>
+              <w:pStyle w:val="ListParagraph"/>
               <w:numPr>
                 <w:ilvl w:val="0"/>
                 <w:numId w:val="45"/>
@@ -5275,7 +5479,7 @@
           </w:p>
           <w:p>
             <w:pPr>
-              <w:pStyle w:val="Prrafodelista"/>
+              <w:pStyle w:val="ListParagraph"/>
               <w:numPr>
                 <w:ilvl w:val="0"/>
                 <w:numId w:val="45"/>
@@ -5297,7 +5501,7 @@
           </w:p>
           <w:p>
             <w:pPr>
-              <w:pStyle w:val="Prrafodelista"/>
+              <w:pStyle w:val="ListParagraph"/>
               <w:numPr>
                 <w:ilvl w:val="0"/>
                 <w:numId w:val="45"/>
@@ -5319,7 +5523,7 @@
           </w:p>
           <w:p>
             <w:pPr>
-              <w:pStyle w:val="Prrafodelista"/>
+              <w:pStyle w:val="ListParagraph"/>
               <w:numPr>
                 <w:ilvl w:val="0"/>
                 <w:numId w:val="45"/>
@@ -5731,7 +5935,7 @@
     </w:p>
     <w:p>
       <w:pPr>
-        <w:pStyle w:val="Prrafodelista"/>
+        <w:pStyle w:val="ListParagraph"/>
         <w:numPr>
           <w:ilvl w:val="1"/>
           <w:numId w:val="40"/>
@@ -5755,7 +5959,7 @@
     </w:p>
     <w:p>
       <w:pPr>
-        <w:pStyle w:val="Prrafodelista"/>
+        <w:pStyle w:val="ListParagraph"/>
         <w:spacing w:after="160" w:line="259" w:lineRule="auto"/>
         <w:rPr>
           <w:b/>
@@ -5765,7 +5969,7 @@
     </w:p>
     <w:p>
       <w:pPr>
-        <w:pStyle w:val="Prrafodelista"/>
+        <w:pStyle w:val="ListParagraph"/>
         <w:spacing w:after="160" w:line="259" w:lineRule="auto"/>
         <w:ind w:left="284"/>
         <w:rPr>
@@ -5777,6 +5981,7 @@
         <w:rPr>
           <w:noProof/>
         </w:rPr>
+        <w:lastRenderedPageBreak/>
         <w:drawing>
           <wp:inline distT="0" distB="0" distL="0" distR="0" wp14:anchorId="3540FABC" wp14:editId="16C151C9">
             <wp:extent cx="5294343" cy="3343702"/>
@@ -5816,7 +6021,7 @@
     </w:p>
     <w:p>
       <w:pPr>
-        <w:pStyle w:val="Prrafodelista"/>
+        <w:pStyle w:val="ListParagraph"/>
         <w:spacing w:after="160" w:line="259" w:lineRule="auto"/>
         <w:rPr>
           <w:b/>
@@ -5826,7 +6031,7 @@
     </w:p>
     <w:p>
       <w:pPr>
-        <w:pStyle w:val="Prrafodelista"/>
+        <w:pStyle w:val="ListParagraph"/>
         <w:numPr>
           <w:ilvl w:val="1"/>
           <w:numId w:val="40"/>
@@ -5844,14 +6049,13 @@
           <w:b/>
           <w:lang w:val="es-ES_tradnl"/>
         </w:rPr>
-        <w:lastRenderedPageBreak/>
         <w:t>Descripción de actividades</w:t>
       </w:r>
       <w:bookmarkEnd w:id="12"/>
     </w:p>
     <w:p>
       <w:pPr>
-        <w:pStyle w:val="Prrafodelista"/>
+        <w:pStyle w:val="ListParagraph"/>
         <w:spacing w:after="160" w:line="259" w:lineRule="auto"/>
         <w:rPr>
           <w:b/>
@@ -6517,6 +6721,7 @@
                 <w:sz w:val="20"/>
                 <w:szCs w:val="20"/>
               </w:rPr>
+              <w:lastRenderedPageBreak/>
               <w:t>4.1</w:t>
             </w:r>
           </w:p>
@@ -6726,7 +6931,7 @@
     </w:tbl>
     <w:p>
       <w:pPr>
-        <w:pStyle w:val="Prrafodelista"/>
+        <w:pStyle w:val="ListParagraph"/>
         <w:spacing w:after="160" w:line="259" w:lineRule="auto"/>
         <w:rPr>
           <w:b/>
@@ -6736,14 +6941,2481 @@
     </w:p>
     <w:p>
       <w:pPr>
+        <w:spacing w:after="160" w:line="259" w:lineRule="auto"/>
+        <w:outlineLvl w:val="0"/>
+        <w:rPr>
+          <w:b/>
+          <w:lang w:val="es-ES_tradnl"/>
+        </w:rPr>
+      </w:pPr>
+    </w:p>
+    <w:p>
+      <w:pPr>
+        <w:pStyle w:val="ListParagraph"/>
+        <w:numPr>
+          <w:ilvl w:val="0"/>
+          <w:numId w:val="40"/>
+        </w:numPr>
+        <w:spacing w:after="160" w:line="259" w:lineRule="auto"/>
+        <w:outlineLvl w:val="0"/>
+        <w:rPr>
+          <w:b/>
+          <w:lang w:val="es-ES_tradnl"/>
+        </w:rPr>
+      </w:pPr>
+      <w:r>
         <w:rPr>
           <w:b/>
         </w:rPr>
-      </w:pPr>
+        <w:t>Proceso 6: Registrar proveedores en la plataforma (Jean Pierre)</w:t>
+      </w:r>
     </w:p>
     <w:p>
       <w:pPr>
-        <w:pStyle w:val="Prrafodelista"/>
+        <w:pStyle w:val="ListParagraph"/>
+        <w:spacing w:after="160" w:line="259" w:lineRule="auto"/>
+        <w:rPr>
+          <w:b/>
+          <w:lang w:val="es-ES_tradnl"/>
+        </w:rPr>
+      </w:pPr>
+    </w:p>
+    <w:p>
+      <w:pPr>
+        <w:pStyle w:val="ListParagraph"/>
+        <w:numPr>
+          <w:ilvl w:val="1"/>
+          <w:numId w:val="40"/>
+        </w:numPr>
+        <w:spacing w:after="160" w:line="259" w:lineRule="auto"/>
+        <w:outlineLvl w:val="1"/>
+        <w:rPr>
+          <w:b/>
+          <w:lang w:val="es-ES_tradnl"/>
+        </w:rPr>
+      </w:pPr>
+      <w:r>
+        <w:rPr>
+          <w:b/>
+          <w:lang w:val="es-ES_tradnl"/>
+        </w:rPr>
+        <w:t>Ficha del proceso</w:t>
+      </w:r>
+    </w:p>
+    <w:p>
+      <w:pPr>
+        <w:pStyle w:val="ListParagraph"/>
+        <w:spacing w:after="160" w:line="259" w:lineRule="auto"/>
+        <w:rPr>
+          <w:b/>
+          <w:lang w:val="es-ES_tradnl"/>
+        </w:rPr>
+      </w:pPr>
+    </w:p>
+    <w:tbl>
+      <w:tblPr>
+        <w:tblW w:w="8221" w:type="dxa"/>
+        <w:tblInd w:w="421" w:type="dxa"/>
+        <w:tblBorders>
+          <w:top w:val="single" w:sz="4" w:space="0" w:color="000000"/>
+          <w:left w:val="single" w:sz="4" w:space="0" w:color="000000"/>
+          <w:bottom w:val="single" w:sz="4" w:space="0" w:color="000000"/>
+          <w:right w:val="single" w:sz="4" w:space="0" w:color="000000"/>
+          <w:insideH w:val="single" w:sz="4" w:space="0" w:color="000000"/>
+          <w:insideV w:val="single" w:sz="4" w:space="0" w:color="000000"/>
+        </w:tblBorders>
+        <w:tblLayout w:type="fixed"/>
+        <w:tblLook w:val="0600" w:firstRow="0" w:lastRow="0" w:firstColumn="0" w:lastColumn="0" w:noHBand="1" w:noVBand="1"/>
+      </w:tblPr>
+      <w:tblGrid>
+        <w:gridCol w:w="1842"/>
+        <w:gridCol w:w="6379"/>
+      </w:tblGrid>
+      <w:tr>
+        <w:trPr>
+          <w:trHeight w:val="524"/>
+        </w:trPr>
+        <w:tc>
+          <w:tcPr>
+            <w:tcW w:w="1842" w:type="dxa"/>
+            <w:shd w:val="clear" w:color="auto" w:fill="DBE5F1" w:themeFill="accent1" w:themeFillTint="33"/>
+            <w:tcMar>
+              <w:top w:w="100" w:type="dxa"/>
+              <w:left w:w="108" w:type="dxa"/>
+              <w:bottom w:w="100" w:type="dxa"/>
+              <w:right w:w="108" w:type="dxa"/>
+            </w:tcMar>
+          </w:tcPr>
+          <w:p>
+            <w:pPr>
+              <w:spacing w:after="0"/>
+              <w:rPr>
+                <w:sz w:val="20"/>
+                <w:szCs w:val="20"/>
+              </w:rPr>
+            </w:pPr>
+            <w:r>
+              <w:rPr>
+                <w:rFonts w:ascii="Arial" w:eastAsia="Arial" w:hAnsi="Arial" w:cs="Arial"/>
+                <w:b/>
+                <w:sz w:val="20"/>
+                <w:szCs w:val="20"/>
+              </w:rPr>
+              <w:t>C</w:t>
+            </w:r>
+            <w:r>
+              <w:rPr>
+                <w:rFonts w:ascii="Arial" w:eastAsia="Arial" w:hAnsi="Arial" w:cs="Arial"/>
+                <w:b/>
+                <w:sz w:val="20"/>
+                <w:szCs w:val="20"/>
+              </w:rPr>
+              <w:t>ódigo de</w:t>
+            </w:r>
+            <w:r>
+              <w:rPr>
+                <w:rFonts w:ascii="Arial" w:eastAsia="Arial" w:hAnsi="Arial" w:cs="Arial"/>
+                <w:b/>
+                <w:sz w:val="20"/>
+                <w:szCs w:val="20"/>
+              </w:rPr>
+              <w:t>l</w:t>
+            </w:r>
+            <w:r>
+              <w:rPr>
+                <w:rFonts w:ascii="Arial" w:eastAsia="Arial" w:hAnsi="Arial" w:cs="Arial"/>
+                <w:b/>
+                <w:sz w:val="20"/>
+                <w:szCs w:val="20"/>
+              </w:rPr>
+              <w:t xml:space="preserve"> proceso</w:t>
+            </w:r>
+          </w:p>
+        </w:tc>
+        <w:tc>
+          <w:tcPr>
+            <w:tcW w:w="6379" w:type="dxa"/>
+            <w:tcMar>
+              <w:top w:w="100" w:type="dxa"/>
+              <w:left w:w="108" w:type="dxa"/>
+              <w:bottom w:w="100" w:type="dxa"/>
+              <w:right w:w="108" w:type="dxa"/>
+            </w:tcMar>
+          </w:tcPr>
+          <w:p>
+            <w:pPr>
+              <w:spacing w:after="0"/>
+              <w:rPr>
+                <w:sz w:val="20"/>
+                <w:szCs w:val="20"/>
+              </w:rPr>
+            </w:pPr>
+            <w:r>
+              <w:rPr>
+                <w:rFonts w:ascii="Arial" w:eastAsia="Arial" w:hAnsi="Arial" w:cs="Arial"/>
+                <w:sz w:val="20"/>
+                <w:szCs w:val="20"/>
+              </w:rPr>
+              <w:t>PROC-00</w:t>
+            </w:r>
+            <w:r>
+              <w:rPr>
+                <w:rFonts w:ascii="Arial" w:eastAsia="Arial" w:hAnsi="Arial" w:cs="Arial"/>
+                <w:sz w:val="20"/>
+                <w:szCs w:val="20"/>
+              </w:rPr>
+              <w:t>6</w:t>
+            </w:r>
+          </w:p>
+        </w:tc>
+      </w:tr>
+      <w:tr>
+        <w:trPr>
+          <w:trHeight w:val="313"/>
+        </w:trPr>
+        <w:tc>
+          <w:tcPr>
+            <w:tcW w:w="1842" w:type="dxa"/>
+            <w:shd w:val="clear" w:color="auto" w:fill="DBE5F1" w:themeFill="accent1" w:themeFillTint="33"/>
+            <w:tcMar>
+              <w:top w:w="100" w:type="dxa"/>
+              <w:left w:w="108" w:type="dxa"/>
+              <w:bottom w:w="100" w:type="dxa"/>
+              <w:right w:w="108" w:type="dxa"/>
+            </w:tcMar>
+          </w:tcPr>
+          <w:p>
+            <w:pPr>
+              <w:spacing w:after="0"/>
+              <w:rPr>
+                <w:b/>
+                <w:sz w:val="20"/>
+                <w:szCs w:val="20"/>
+              </w:rPr>
+            </w:pPr>
+            <w:r>
+              <w:rPr>
+                <w:rFonts w:ascii="Arial" w:eastAsia="Arial" w:hAnsi="Arial" w:cs="Arial"/>
+                <w:b/>
+                <w:sz w:val="20"/>
+                <w:szCs w:val="20"/>
+              </w:rPr>
+              <w:t>Proceso</w:t>
+            </w:r>
+          </w:p>
+        </w:tc>
+        <w:tc>
+          <w:tcPr>
+            <w:tcW w:w="6379" w:type="dxa"/>
+            <w:tcMar>
+              <w:top w:w="100" w:type="dxa"/>
+              <w:left w:w="108" w:type="dxa"/>
+              <w:bottom w:w="100" w:type="dxa"/>
+              <w:right w:w="108" w:type="dxa"/>
+            </w:tcMar>
+          </w:tcPr>
+          <w:p>
+            <w:pPr>
+              <w:spacing w:after="0"/>
+              <w:rPr>
+                <w:sz w:val="20"/>
+                <w:szCs w:val="20"/>
+              </w:rPr>
+            </w:pPr>
+            <w:r>
+              <w:t>Registrar proveedores en la plataforma</w:t>
+            </w:r>
+          </w:p>
+        </w:tc>
+      </w:tr>
+      <w:tr>
+        <w:trPr>
+          <w:trHeight w:val="313"/>
+        </w:trPr>
+        <w:tc>
+          <w:tcPr>
+            <w:tcW w:w="1842" w:type="dxa"/>
+            <w:shd w:val="clear" w:color="auto" w:fill="DBE5F1" w:themeFill="accent1" w:themeFillTint="33"/>
+            <w:tcMar>
+              <w:top w:w="100" w:type="dxa"/>
+              <w:left w:w="108" w:type="dxa"/>
+              <w:bottom w:w="100" w:type="dxa"/>
+              <w:right w:w="108" w:type="dxa"/>
+            </w:tcMar>
+          </w:tcPr>
+          <w:p>
+            <w:pPr>
+              <w:spacing w:after="0"/>
+              <w:rPr>
+                <w:rFonts w:ascii="Arial" w:eastAsia="Arial" w:hAnsi="Arial" w:cs="Arial"/>
+                <w:b/>
+                <w:sz w:val="20"/>
+                <w:szCs w:val="20"/>
+              </w:rPr>
+            </w:pPr>
+            <w:r>
+              <w:rPr>
+                <w:rFonts w:ascii="Arial" w:eastAsia="Arial" w:hAnsi="Arial" w:cs="Arial"/>
+                <w:b/>
+                <w:sz w:val="20"/>
+                <w:szCs w:val="20"/>
+              </w:rPr>
+              <w:t>Responsable</w:t>
+            </w:r>
+          </w:p>
+        </w:tc>
+        <w:tc>
+          <w:tcPr>
+            <w:tcW w:w="6379" w:type="dxa"/>
+            <w:tcMar>
+              <w:top w:w="100" w:type="dxa"/>
+              <w:left w:w="108" w:type="dxa"/>
+              <w:bottom w:w="100" w:type="dxa"/>
+              <w:right w:w="108" w:type="dxa"/>
+            </w:tcMar>
+          </w:tcPr>
+          <w:p>
+            <w:pPr>
+              <w:spacing w:after="0"/>
+            </w:pPr>
+            <w:r>
+              <w:t>Proveedor</w:t>
+            </w:r>
+          </w:p>
+        </w:tc>
+      </w:tr>
+      <w:tr>
+        <w:tc>
+          <w:tcPr>
+            <w:tcW w:w="1842" w:type="dxa"/>
+            <w:shd w:val="clear" w:color="auto" w:fill="DBE5F1" w:themeFill="accent1" w:themeFillTint="33"/>
+            <w:tcMar>
+              <w:top w:w="100" w:type="dxa"/>
+              <w:left w:w="108" w:type="dxa"/>
+              <w:bottom w:w="100" w:type="dxa"/>
+              <w:right w:w="108" w:type="dxa"/>
+            </w:tcMar>
+          </w:tcPr>
+          <w:p>
+            <w:pPr>
+              <w:spacing w:after="0"/>
+              <w:rPr>
+                <w:sz w:val="20"/>
+                <w:szCs w:val="20"/>
+              </w:rPr>
+            </w:pPr>
+            <w:r>
+              <w:rPr>
+                <w:rFonts w:ascii="Arial" w:eastAsia="Arial" w:hAnsi="Arial" w:cs="Arial"/>
+                <w:b/>
+                <w:sz w:val="20"/>
+                <w:szCs w:val="20"/>
+              </w:rPr>
+              <w:t>Objetivo / Propósito</w:t>
+            </w:r>
+          </w:p>
+        </w:tc>
+        <w:tc>
+          <w:tcPr>
+            <w:tcW w:w="6379" w:type="dxa"/>
+            <w:tcMar>
+              <w:top w:w="100" w:type="dxa"/>
+              <w:left w:w="108" w:type="dxa"/>
+              <w:bottom w:w="100" w:type="dxa"/>
+              <w:right w:w="108" w:type="dxa"/>
+            </w:tcMar>
+          </w:tcPr>
+          <w:p>
+            <w:pPr>
+              <w:spacing w:after="0"/>
+              <w:rPr>
+                <w:rFonts w:ascii="Arial" w:eastAsia="Arial" w:hAnsi="Arial" w:cs="Arial"/>
+                <w:sz w:val="20"/>
+                <w:szCs w:val="20"/>
+              </w:rPr>
+            </w:pPr>
+            <w:r>
+              <w:rPr>
+                <w:rFonts w:ascii="Arial" w:eastAsia="Arial" w:hAnsi="Arial" w:cs="Arial"/>
+                <w:sz w:val="20"/>
+                <w:szCs w:val="20"/>
+              </w:rPr>
+              <w:t>Permitir al proveedor registrarse en la plataforma para que luego puedan registrar los ingredientes que proveen.</w:t>
+            </w:r>
+          </w:p>
+        </w:tc>
+      </w:tr>
+      <w:tr>
+        <w:tc>
+          <w:tcPr>
+            <w:tcW w:w="1842" w:type="dxa"/>
+            <w:shd w:val="clear" w:color="auto" w:fill="DBE5F1" w:themeFill="accent1" w:themeFillTint="33"/>
+            <w:tcMar>
+              <w:top w:w="100" w:type="dxa"/>
+              <w:left w:w="108" w:type="dxa"/>
+              <w:bottom w:w="100" w:type="dxa"/>
+              <w:right w:w="108" w:type="dxa"/>
+            </w:tcMar>
+          </w:tcPr>
+          <w:p>
+            <w:pPr>
+              <w:spacing w:after="0"/>
+              <w:rPr>
+                <w:sz w:val="20"/>
+                <w:szCs w:val="20"/>
+              </w:rPr>
+            </w:pPr>
+            <w:r>
+              <w:rPr>
+                <w:rFonts w:ascii="Arial" w:eastAsia="Arial" w:hAnsi="Arial" w:cs="Arial"/>
+                <w:b/>
+                <w:sz w:val="20"/>
+                <w:szCs w:val="20"/>
+              </w:rPr>
+              <w:t>Frecuencia</w:t>
+            </w:r>
+          </w:p>
+        </w:tc>
+        <w:tc>
+          <w:tcPr>
+            <w:tcW w:w="6379" w:type="dxa"/>
+            <w:tcMar>
+              <w:top w:w="100" w:type="dxa"/>
+              <w:left w:w="108" w:type="dxa"/>
+              <w:bottom w:w="100" w:type="dxa"/>
+              <w:right w:w="108" w:type="dxa"/>
+            </w:tcMar>
+          </w:tcPr>
+          <w:p>
+            <w:pPr>
+              <w:spacing w:after="0"/>
+              <w:rPr>
+                <w:sz w:val="20"/>
+                <w:szCs w:val="20"/>
+              </w:rPr>
+            </w:pPr>
+            <w:r>
+              <w:rPr>
+                <w:rFonts w:ascii="Arial" w:eastAsia="Arial" w:hAnsi="Arial" w:cs="Arial"/>
+                <w:sz w:val="20"/>
+                <w:szCs w:val="20"/>
+              </w:rPr>
+              <w:t xml:space="preserve">Este proceso se realiza cada vez </w:t>
+            </w:r>
+            <w:r>
+              <w:rPr>
+                <w:rFonts w:ascii="Arial" w:eastAsia="Arial" w:hAnsi="Arial" w:cs="Arial"/>
+                <w:sz w:val="20"/>
+                <w:szCs w:val="20"/>
+              </w:rPr>
+              <w:t>que un proveedor desee estar registrado en la plataforma.</w:t>
+            </w:r>
+          </w:p>
+        </w:tc>
+      </w:tr>
+    </w:tbl>
+    <w:p>
+      <w:pPr>
+        <w:spacing w:after="160" w:line="259" w:lineRule="auto"/>
+        <w:rPr>
+          <w:b/>
+          <w:lang w:val="es-ES_tradnl"/>
+        </w:rPr>
+      </w:pPr>
+    </w:p>
+    <w:tbl>
+      <w:tblPr>
+        <w:tblW w:w="8221" w:type="dxa"/>
+        <w:tblInd w:w="421" w:type="dxa"/>
+        <w:tblBorders>
+          <w:top w:val="single" w:sz="4" w:space="0" w:color="000000"/>
+          <w:left w:val="single" w:sz="4" w:space="0" w:color="000000"/>
+          <w:bottom w:val="single" w:sz="4" w:space="0" w:color="000000"/>
+          <w:right w:val="single" w:sz="4" w:space="0" w:color="000000"/>
+          <w:insideH w:val="single" w:sz="4" w:space="0" w:color="000000"/>
+          <w:insideV w:val="single" w:sz="4" w:space="0" w:color="000000"/>
+        </w:tblBorders>
+        <w:tblLayout w:type="fixed"/>
+        <w:tblLook w:val="0600" w:firstRow="0" w:lastRow="0" w:firstColumn="0" w:lastColumn="0" w:noHBand="1" w:noVBand="1"/>
+      </w:tblPr>
+      <w:tblGrid>
+        <w:gridCol w:w="567"/>
+        <w:gridCol w:w="1701"/>
+        <w:gridCol w:w="2835"/>
+        <w:gridCol w:w="3118"/>
+      </w:tblGrid>
+      <w:tr>
+        <w:tc>
+          <w:tcPr>
+            <w:tcW w:w="567" w:type="dxa"/>
+            <w:shd w:val="clear" w:color="auto" w:fill="DBE5F1" w:themeFill="accent1" w:themeFillTint="33"/>
+            <w:tcMar>
+              <w:top w:w="100" w:type="dxa"/>
+              <w:left w:w="108" w:type="dxa"/>
+              <w:bottom w:w="100" w:type="dxa"/>
+              <w:right w:w="108" w:type="dxa"/>
+            </w:tcMar>
+          </w:tcPr>
+          <w:p>
+            <w:pPr>
+              <w:jc w:val="center"/>
+              <w:rPr>
+                <w:sz w:val="20"/>
+                <w:szCs w:val="20"/>
+              </w:rPr>
+            </w:pPr>
+            <w:r>
+              <w:rPr>
+                <w:rFonts w:ascii="Arial" w:eastAsia="Arial" w:hAnsi="Arial" w:cs="Arial"/>
+                <w:b/>
+                <w:sz w:val="20"/>
+                <w:szCs w:val="20"/>
+              </w:rPr>
+              <w:t>ID</w:t>
+            </w:r>
+          </w:p>
+        </w:tc>
+        <w:tc>
+          <w:tcPr>
+            <w:tcW w:w="1701" w:type="dxa"/>
+            <w:shd w:val="clear" w:color="auto" w:fill="DBE5F1" w:themeFill="accent1" w:themeFillTint="33"/>
+            <w:tcMar>
+              <w:top w:w="100" w:type="dxa"/>
+              <w:left w:w="108" w:type="dxa"/>
+              <w:bottom w:w="100" w:type="dxa"/>
+              <w:right w:w="108" w:type="dxa"/>
+            </w:tcMar>
+          </w:tcPr>
+          <w:p>
+            <w:pPr>
+              <w:jc w:val="center"/>
+              <w:rPr>
+                <w:sz w:val="20"/>
+                <w:szCs w:val="20"/>
+              </w:rPr>
+            </w:pPr>
+            <w:r>
+              <w:rPr>
+                <w:rFonts w:ascii="Arial" w:eastAsia="Arial" w:hAnsi="Arial" w:cs="Arial"/>
+                <w:b/>
+                <w:sz w:val="20"/>
+                <w:szCs w:val="20"/>
+              </w:rPr>
+              <w:t>Actividad</w:t>
+            </w:r>
+          </w:p>
+        </w:tc>
+        <w:tc>
+          <w:tcPr>
+            <w:tcW w:w="2835" w:type="dxa"/>
+            <w:shd w:val="clear" w:color="auto" w:fill="DBE5F1" w:themeFill="accent1" w:themeFillTint="33"/>
+            <w:tcMar>
+              <w:top w:w="100" w:type="dxa"/>
+              <w:left w:w="108" w:type="dxa"/>
+              <w:bottom w:w="100" w:type="dxa"/>
+              <w:right w:w="108" w:type="dxa"/>
+            </w:tcMar>
+          </w:tcPr>
+          <w:p>
+            <w:pPr>
+              <w:jc w:val="center"/>
+              <w:rPr>
+                <w:sz w:val="20"/>
+                <w:szCs w:val="20"/>
+              </w:rPr>
+            </w:pPr>
+            <w:r>
+              <w:rPr>
+                <w:rFonts w:ascii="Arial" w:eastAsia="Arial" w:hAnsi="Arial" w:cs="Arial"/>
+                <w:b/>
+                <w:sz w:val="20"/>
+                <w:szCs w:val="20"/>
+              </w:rPr>
+              <w:t>Datos de Entrada</w:t>
+            </w:r>
+          </w:p>
+        </w:tc>
+        <w:tc>
+          <w:tcPr>
+            <w:tcW w:w="3118" w:type="dxa"/>
+            <w:shd w:val="clear" w:color="auto" w:fill="DBE5F1" w:themeFill="accent1" w:themeFillTint="33"/>
+            <w:tcMar>
+              <w:top w:w="100" w:type="dxa"/>
+              <w:left w:w="108" w:type="dxa"/>
+              <w:bottom w:w="100" w:type="dxa"/>
+              <w:right w:w="108" w:type="dxa"/>
+            </w:tcMar>
+          </w:tcPr>
+          <w:p>
+            <w:pPr>
+              <w:jc w:val="center"/>
+              <w:rPr>
+                <w:sz w:val="20"/>
+                <w:szCs w:val="20"/>
+              </w:rPr>
+            </w:pPr>
+            <w:r>
+              <w:rPr>
+                <w:rFonts w:ascii="Arial" w:eastAsia="Arial" w:hAnsi="Arial" w:cs="Arial"/>
+                <w:b/>
+                <w:sz w:val="20"/>
+                <w:szCs w:val="20"/>
+              </w:rPr>
+              <w:t>Datos de Salida</w:t>
+            </w:r>
+          </w:p>
+        </w:tc>
+      </w:tr>
+      <w:tr>
+        <w:tc>
+          <w:tcPr>
+            <w:tcW w:w="567" w:type="dxa"/>
+            <w:tcMar>
+              <w:top w:w="100" w:type="dxa"/>
+              <w:left w:w="108" w:type="dxa"/>
+              <w:bottom w:w="100" w:type="dxa"/>
+              <w:right w:w="108" w:type="dxa"/>
+            </w:tcMar>
+          </w:tcPr>
+          <w:p>
+            <w:pPr>
+              <w:jc w:val="center"/>
+              <w:rPr>
+                <w:sz w:val="20"/>
+                <w:szCs w:val="20"/>
+              </w:rPr>
+            </w:pPr>
+            <w:r>
+              <w:rPr>
+                <w:rFonts w:ascii="Arial" w:eastAsia="Arial" w:hAnsi="Arial" w:cs="Arial"/>
+                <w:sz w:val="20"/>
+                <w:szCs w:val="20"/>
+              </w:rPr>
+              <w:t>1</w:t>
+            </w:r>
+          </w:p>
+        </w:tc>
+        <w:tc>
+          <w:tcPr>
+            <w:tcW w:w="1701" w:type="dxa"/>
+            <w:tcMar>
+              <w:top w:w="100" w:type="dxa"/>
+              <w:left w:w="108" w:type="dxa"/>
+              <w:bottom w:w="100" w:type="dxa"/>
+              <w:right w:w="108" w:type="dxa"/>
+            </w:tcMar>
+          </w:tcPr>
+          <w:p>
+            <w:pPr>
+              <w:rPr>
+                <w:sz w:val="20"/>
+                <w:szCs w:val="20"/>
+              </w:rPr>
+            </w:pPr>
+            <w:r>
+              <w:rPr>
+                <w:rFonts w:ascii="Arial" w:eastAsia="Arial" w:hAnsi="Arial" w:cs="Arial"/>
+                <w:sz w:val="20"/>
+                <w:szCs w:val="20"/>
+              </w:rPr>
+              <w:t>Ingresar datos de la empresa</w:t>
+            </w:r>
+          </w:p>
+        </w:tc>
+        <w:tc>
+          <w:tcPr>
+            <w:tcW w:w="2835" w:type="dxa"/>
+            <w:tcMar>
+              <w:top w:w="100" w:type="dxa"/>
+              <w:left w:w="108" w:type="dxa"/>
+              <w:bottom w:w="100" w:type="dxa"/>
+              <w:right w:w="108" w:type="dxa"/>
+            </w:tcMar>
+          </w:tcPr>
+          <w:p>
+            <w:pPr>
+              <w:rPr>
+                <w:sz w:val="20"/>
+                <w:szCs w:val="20"/>
+              </w:rPr>
+            </w:pPr>
+          </w:p>
+        </w:tc>
+        <w:tc>
+          <w:tcPr>
+            <w:tcW w:w="3118" w:type="dxa"/>
+            <w:tcMar>
+              <w:top w:w="100" w:type="dxa"/>
+              <w:left w:w="108" w:type="dxa"/>
+              <w:bottom w:w="100" w:type="dxa"/>
+              <w:right w:w="108" w:type="dxa"/>
+            </w:tcMar>
+          </w:tcPr>
+          <w:p>
+            <w:pPr>
+              <w:rPr>
+                <w:sz w:val="20"/>
+                <w:szCs w:val="20"/>
+              </w:rPr>
+            </w:pPr>
+            <w:r>
+              <w:rPr>
+                <w:rFonts w:ascii="Arial" w:eastAsia="Arial" w:hAnsi="Arial" w:cs="Arial"/>
+                <w:sz w:val="20"/>
+                <w:szCs w:val="20"/>
+              </w:rPr>
+              <w:t>Información sobre la empresa a registrarse</w:t>
+            </w:r>
+          </w:p>
+        </w:tc>
+      </w:tr>
+      <w:tr>
+        <w:trPr>
+          <w:trHeight w:val="598"/>
+        </w:trPr>
+        <w:tc>
+          <w:tcPr>
+            <w:tcW w:w="567" w:type="dxa"/>
+            <w:tcMar>
+              <w:top w:w="100" w:type="dxa"/>
+              <w:left w:w="108" w:type="dxa"/>
+              <w:bottom w:w="100" w:type="dxa"/>
+              <w:right w:w="108" w:type="dxa"/>
+            </w:tcMar>
+          </w:tcPr>
+          <w:p>
+            <w:pPr>
+              <w:jc w:val="center"/>
+              <w:rPr>
+                <w:sz w:val="20"/>
+                <w:szCs w:val="20"/>
+              </w:rPr>
+            </w:pPr>
+            <w:r>
+              <w:rPr>
+                <w:sz w:val="20"/>
+                <w:szCs w:val="20"/>
+              </w:rPr>
+              <w:t>2</w:t>
+            </w:r>
+          </w:p>
+        </w:tc>
+        <w:tc>
+          <w:tcPr>
+            <w:tcW w:w="1701" w:type="dxa"/>
+            <w:tcMar>
+              <w:top w:w="100" w:type="dxa"/>
+              <w:left w:w="108" w:type="dxa"/>
+              <w:bottom w:w="100" w:type="dxa"/>
+              <w:right w:w="108" w:type="dxa"/>
+            </w:tcMar>
+          </w:tcPr>
+          <w:p>
+            <w:pPr>
+              <w:rPr>
+                <w:sz w:val="20"/>
+                <w:szCs w:val="20"/>
+              </w:rPr>
+            </w:pPr>
+            <w:r>
+              <w:rPr>
+                <w:rFonts w:ascii="Arial" w:eastAsia="Arial" w:hAnsi="Arial" w:cs="Arial"/>
+                <w:sz w:val="20"/>
+                <w:szCs w:val="20"/>
+              </w:rPr>
+              <w:t>Enviar formulario</w:t>
+            </w:r>
+          </w:p>
+        </w:tc>
+        <w:tc>
+          <w:tcPr>
+            <w:tcW w:w="2835" w:type="dxa"/>
+            <w:tcMar>
+              <w:top w:w="100" w:type="dxa"/>
+              <w:left w:w="108" w:type="dxa"/>
+              <w:bottom w:w="100" w:type="dxa"/>
+              <w:right w:w="108" w:type="dxa"/>
+            </w:tcMar>
+          </w:tcPr>
+          <w:p>
+            <w:pPr>
+              <w:rPr>
+                <w:rFonts w:ascii="Arial" w:eastAsia="Arial" w:hAnsi="Arial" w:cs="Arial"/>
+                <w:sz w:val="20"/>
+                <w:szCs w:val="20"/>
+              </w:rPr>
+            </w:pPr>
+            <w:r>
+              <w:rPr>
+                <w:rFonts w:ascii="Arial" w:eastAsia="Arial" w:hAnsi="Arial" w:cs="Arial"/>
+                <w:sz w:val="20"/>
+                <w:szCs w:val="20"/>
+              </w:rPr>
+              <w:t xml:space="preserve">Información de la </w:t>
+            </w:r>
+            <w:r>
+              <w:rPr>
+                <w:rFonts w:ascii="Arial" w:eastAsia="Arial" w:hAnsi="Arial" w:cs="Arial"/>
+                <w:sz w:val="20"/>
+                <w:szCs w:val="20"/>
+              </w:rPr>
+              <w:t>empresa que se registra en el formulario</w:t>
+            </w:r>
+            <w:r>
+              <w:rPr>
+                <w:rFonts w:ascii="Arial" w:eastAsia="Arial" w:hAnsi="Arial" w:cs="Arial"/>
+                <w:sz w:val="20"/>
+                <w:szCs w:val="20"/>
+              </w:rPr>
+              <w:t>:</w:t>
+            </w:r>
+          </w:p>
+          <w:p>
+            <w:pPr>
+              <w:pStyle w:val="ListParagraph"/>
+              <w:numPr>
+                <w:ilvl w:val="0"/>
+                <w:numId w:val="45"/>
+              </w:numPr>
+              <w:rPr>
+                <w:rFonts w:ascii="Arial" w:eastAsia="Arial" w:hAnsi="Arial" w:cs="Arial"/>
+                <w:sz w:val="20"/>
+                <w:szCs w:val="20"/>
+              </w:rPr>
+            </w:pPr>
+            <w:r>
+              <w:rPr>
+                <w:rFonts w:ascii="Arial" w:eastAsia="Arial" w:hAnsi="Arial" w:cs="Arial"/>
+                <w:sz w:val="20"/>
+                <w:szCs w:val="20"/>
+              </w:rPr>
+              <w:t>Nombre de empresa</w:t>
+            </w:r>
+          </w:p>
+          <w:p>
+            <w:pPr>
+              <w:pStyle w:val="ListParagraph"/>
+              <w:numPr>
+                <w:ilvl w:val="0"/>
+                <w:numId w:val="45"/>
+              </w:numPr>
+              <w:rPr>
+                <w:rFonts w:ascii="Arial" w:eastAsia="Arial" w:hAnsi="Arial" w:cs="Arial"/>
+                <w:sz w:val="20"/>
+                <w:szCs w:val="20"/>
+              </w:rPr>
+            </w:pPr>
+            <w:r>
+              <w:rPr>
+                <w:rFonts w:ascii="Arial" w:eastAsia="Arial" w:hAnsi="Arial" w:cs="Arial"/>
+                <w:sz w:val="20"/>
+                <w:szCs w:val="20"/>
+              </w:rPr>
+              <w:t>Dirección</w:t>
+            </w:r>
+          </w:p>
+          <w:p>
+            <w:pPr>
+              <w:pStyle w:val="ListParagraph"/>
+              <w:numPr>
+                <w:ilvl w:val="0"/>
+                <w:numId w:val="45"/>
+              </w:numPr>
+              <w:rPr>
+                <w:rFonts w:ascii="Arial" w:eastAsia="Arial" w:hAnsi="Arial" w:cs="Arial"/>
+                <w:sz w:val="20"/>
+                <w:szCs w:val="20"/>
+              </w:rPr>
+            </w:pPr>
+            <w:r>
+              <w:rPr>
+                <w:rFonts w:ascii="Arial" w:eastAsia="Arial" w:hAnsi="Arial" w:cs="Arial"/>
+                <w:sz w:val="20"/>
+                <w:szCs w:val="20"/>
+              </w:rPr>
+              <w:t>Teléfonos</w:t>
+            </w:r>
+          </w:p>
+          <w:p>
+            <w:pPr>
+              <w:pStyle w:val="ListParagraph"/>
+              <w:numPr>
+                <w:ilvl w:val="0"/>
+                <w:numId w:val="45"/>
+              </w:numPr>
+              <w:rPr>
+                <w:rFonts w:ascii="Arial" w:eastAsia="Arial" w:hAnsi="Arial" w:cs="Arial"/>
+                <w:sz w:val="20"/>
+                <w:szCs w:val="20"/>
+              </w:rPr>
+            </w:pPr>
+            <w:r>
+              <w:rPr>
+                <w:rFonts w:ascii="Arial" w:eastAsia="Arial" w:hAnsi="Arial" w:cs="Arial"/>
+                <w:sz w:val="20"/>
+                <w:szCs w:val="20"/>
+              </w:rPr>
+              <w:t>Correo</w:t>
+            </w:r>
+          </w:p>
+          <w:p>
+            <w:pPr>
+              <w:pStyle w:val="ListParagraph"/>
+              <w:numPr>
+                <w:ilvl w:val="0"/>
+                <w:numId w:val="45"/>
+              </w:numPr>
+              <w:rPr>
+                <w:rFonts w:ascii="Arial" w:eastAsia="Arial" w:hAnsi="Arial" w:cs="Arial"/>
+                <w:sz w:val="20"/>
+                <w:szCs w:val="20"/>
+              </w:rPr>
+            </w:pPr>
+            <w:r>
+              <w:rPr>
+                <w:rFonts w:ascii="Arial" w:eastAsia="Arial" w:hAnsi="Arial" w:cs="Arial"/>
+                <w:sz w:val="20"/>
+                <w:szCs w:val="20"/>
+              </w:rPr>
+              <w:t>RUC</w:t>
+            </w:r>
+          </w:p>
+          <w:p>
+            <w:pPr>
+              <w:pStyle w:val="ListParagraph"/>
+              <w:numPr>
+                <w:ilvl w:val="0"/>
+                <w:numId w:val="45"/>
+              </w:numPr>
+              <w:rPr>
+                <w:rFonts w:ascii="Arial" w:eastAsia="Arial" w:hAnsi="Arial" w:cs="Arial"/>
+                <w:sz w:val="20"/>
+                <w:szCs w:val="20"/>
+              </w:rPr>
+            </w:pPr>
+            <w:r>
+              <w:rPr>
+                <w:rFonts w:ascii="Arial" w:eastAsia="Arial" w:hAnsi="Arial" w:cs="Arial"/>
+                <w:sz w:val="20"/>
+                <w:szCs w:val="20"/>
+              </w:rPr>
+              <w:lastRenderedPageBreak/>
+              <w:t>Nombre de persona a cargo</w:t>
+            </w:r>
+          </w:p>
+        </w:tc>
+        <w:tc>
+          <w:tcPr>
+            <w:tcW w:w="3118" w:type="dxa"/>
+            <w:tcMar>
+              <w:top w:w="100" w:type="dxa"/>
+              <w:left w:w="108" w:type="dxa"/>
+              <w:bottom w:w="100" w:type="dxa"/>
+              <w:right w:w="108" w:type="dxa"/>
+            </w:tcMar>
+          </w:tcPr>
+          <w:p>
+            <w:pPr>
+              <w:rPr>
+                <w:sz w:val="20"/>
+                <w:szCs w:val="20"/>
+              </w:rPr>
+            </w:pPr>
+            <w:r>
+              <w:rPr>
+                <w:rFonts w:ascii="Arial" w:eastAsia="Arial" w:hAnsi="Arial" w:cs="Arial"/>
+                <w:sz w:val="20"/>
+                <w:szCs w:val="20"/>
+              </w:rPr>
+              <w:lastRenderedPageBreak/>
+              <w:t>Pedido de registro</w:t>
+            </w:r>
+          </w:p>
+        </w:tc>
+      </w:tr>
+      <w:tr>
+        <w:trPr>
+          <w:trHeight w:val="598"/>
+        </w:trPr>
+        <w:tc>
+          <w:tcPr>
+            <w:tcW w:w="567" w:type="dxa"/>
+            <w:tcMar>
+              <w:top w:w="100" w:type="dxa"/>
+              <w:left w:w="108" w:type="dxa"/>
+              <w:bottom w:w="100" w:type="dxa"/>
+              <w:right w:w="108" w:type="dxa"/>
+            </w:tcMar>
+          </w:tcPr>
+          <w:p>
+            <w:pPr>
+              <w:jc w:val="center"/>
+              <w:rPr>
+                <w:sz w:val="20"/>
+                <w:szCs w:val="20"/>
+              </w:rPr>
+            </w:pPr>
+            <w:r>
+              <w:rPr>
+                <w:rFonts w:ascii="Arial" w:eastAsia="Arial" w:hAnsi="Arial" w:cs="Arial"/>
+                <w:sz w:val="20"/>
+                <w:szCs w:val="20"/>
+              </w:rPr>
+              <w:t>3</w:t>
+            </w:r>
+          </w:p>
+        </w:tc>
+        <w:tc>
+          <w:tcPr>
+            <w:tcW w:w="1701" w:type="dxa"/>
+            <w:tcMar>
+              <w:top w:w="100" w:type="dxa"/>
+              <w:left w:w="108" w:type="dxa"/>
+              <w:bottom w:w="100" w:type="dxa"/>
+              <w:right w:w="108" w:type="dxa"/>
+            </w:tcMar>
+          </w:tcPr>
+          <w:p>
+            <w:pPr>
+              <w:rPr>
+                <w:sz w:val="20"/>
+                <w:szCs w:val="20"/>
+              </w:rPr>
+            </w:pPr>
+            <w:r>
+              <w:rPr>
+                <w:rFonts w:ascii="Arial" w:eastAsia="Arial" w:hAnsi="Arial" w:cs="Arial"/>
+                <w:sz w:val="20"/>
+                <w:szCs w:val="20"/>
+              </w:rPr>
+              <w:t>Revisar datos de la empresa</w:t>
+            </w:r>
+          </w:p>
+        </w:tc>
+        <w:tc>
+          <w:tcPr>
+            <w:tcW w:w="2835" w:type="dxa"/>
+            <w:tcMar>
+              <w:top w:w="100" w:type="dxa"/>
+              <w:left w:w="108" w:type="dxa"/>
+              <w:bottom w:w="100" w:type="dxa"/>
+              <w:right w:w="108" w:type="dxa"/>
+            </w:tcMar>
+          </w:tcPr>
+          <w:p>
+            <w:pPr>
+              <w:rPr>
+                <w:rFonts w:ascii="Arial" w:eastAsia="Arial" w:hAnsi="Arial" w:cs="Arial"/>
+                <w:sz w:val="20"/>
+                <w:szCs w:val="20"/>
+              </w:rPr>
+            </w:pPr>
+            <w:r>
+              <w:rPr>
+                <w:rFonts w:ascii="Arial" w:eastAsia="Arial" w:hAnsi="Arial" w:cs="Arial"/>
+                <w:sz w:val="20"/>
+                <w:szCs w:val="20"/>
+              </w:rPr>
+              <w:t>Pedido de registro</w:t>
+            </w:r>
+          </w:p>
+        </w:tc>
+        <w:tc>
+          <w:tcPr>
+            <w:tcW w:w="3118" w:type="dxa"/>
+            <w:tcMar>
+              <w:top w:w="100" w:type="dxa"/>
+              <w:left w:w="108" w:type="dxa"/>
+              <w:bottom w:w="100" w:type="dxa"/>
+              <w:right w:w="108" w:type="dxa"/>
+            </w:tcMar>
+          </w:tcPr>
+          <w:p>
+            <w:pPr>
+              <w:rPr>
+                <w:sz w:val="20"/>
+                <w:szCs w:val="20"/>
+              </w:rPr>
+            </w:pPr>
+            <w:r>
+              <w:rPr>
+                <w:rFonts w:ascii="Arial" w:eastAsia="Arial" w:hAnsi="Arial" w:cs="Arial"/>
+                <w:sz w:val="20"/>
+                <w:szCs w:val="20"/>
+              </w:rPr>
+              <w:t>Registro revisado, dependiendo del administrador, se ejecutará la actividad 4 o la actividad 5</w:t>
+            </w:r>
+          </w:p>
+        </w:tc>
+      </w:tr>
+      <w:tr>
+        <w:trPr>
+          <w:trHeight w:val="598"/>
+        </w:trPr>
+        <w:tc>
+          <w:tcPr>
+            <w:tcW w:w="567" w:type="dxa"/>
+            <w:tcMar>
+              <w:top w:w="100" w:type="dxa"/>
+              <w:left w:w="108" w:type="dxa"/>
+              <w:bottom w:w="100" w:type="dxa"/>
+              <w:right w:w="108" w:type="dxa"/>
+            </w:tcMar>
+          </w:tcPr>
+          <w:p>
+            <w:pPr>
+              <w:jc w:val="center"/>
+              <w:rPr>
+                <w:rFonts w:ascii="Arial" w:eastAsia="Arial" w:hAnsi="Arial" w:cs="Arial"/>
+                <w:sz w:val="20"/>
+                <w:szCs w:val="20"/>
+              </w:rPr>
+            </w:pPr>
+            <w:r>
+              <w:rPr>
+                <w:rFonts w:ascii="Arial" w:eastAsia="Arial" w:hAnsi="Arial" w:cs="Arial"/>
+                <w:sz w:val="20"/>
+                <w:szCs w:val="20"/>
+              </w:rPr>
+              <w:t>4</w:t>
+            </w:r>
+          </w:p>
+        </w:tc>
+        <w:tc>
+          <w:tcPr>
+            <w:tcW w:w="1701" w:type="dxa"/>
+            <w:tcMar>
+              <w:top w:w="100" w:type="dxa"/>
+              <w:left w:w="108" w:type="dxa"/>
+              <w:bottom w:w="100" w:type="dxa"/>
+              <w:right w:w="108" w:type="dxa"/>
+            </w:tcMar>
+          </w:tcPr>
+          <w:p>
+            <w:pPr>
+              <w:rPr>
+                <w:rFonts w:ascii="Arial" w:eastAsia="Arial" w:hAnsi="Arial" w:cs="Arial"/>
+                <w:sz w:val="20"/>
+                <w:szCs w:val="20"/>
+              </w:rPr>
+            </w:pPr>
+            <w:r>
+              <w:rPr>
+                <w:rFonts w:ascii="Arial" w:eastAsia="Arial" w:hAnsi="Arial" w:cs="Arial"/>
+                <w:sz w:val="20"/>
+                <w:szCs w:val="20"/>
+              </w:rPr>
+              <w:t>Confirmar registro</w:t>
+            </w:r>
+          </w:p>
+        </w:tc>
+        <w:tc>
+          <w:tcPr>
+            <w:tcW w:w="2835" w:type="dxa"/>
+            <w:tcMar>
+              <w:top w:w="100" w:type="dxa"/>
+              <w:left w:w="108" w:type="dxa"/>
+              <w:bottom w:w="100" w:type="dxa"/>
+              <w:right w:w="108" w:type="dxa"/>
+            </w:tcMar>
+          </w:tcPr>
+          <w:p>
+            <w:pPr>
+              <w:rPr>
+                <w:rFonts w:ascii="Arial" w:eastAsia="Arial" w:hAnsi="Arial" w:cs="Arial"/>
+                <w:sz w:val="20"/>
+                <w:szCs w:val="20"/>
+              </w:rPr>
+            </w:pPr>
+            <w:r>
+              <w:rPr>
+                <w:rFonts w:ascii="Arial" w:eastAsia="Arial" w:hAnsi="Arial" w:cs="Arial"/>
+                <w:sz w:val="20"/>
+                <w:szCs w:val="20"/>
+              </w:rPr>
+              <w:t>Registro revisado</w:t>
+            </w:r>
+          </w:p>
+        </w:tc>
+        <w:tc>
+          <w:tcPr>
+            <w:tcW w:w="3118" w:type="dxa"/>
+            <w:tcMar>
+              <w:top w:w="100" w:type="dxa"/>
+              <w:left w:w="108" w:type="dxa"/>
+              <w:bottom w:w="100" w:type="dxa"/>
+              <w:right w:w="108" w:type="dxa"/>
+            </w:tcMar>
+          </w:tcPr>
+          <w:p>
+            <w:pPr>
+              <w:rPr>
+                <w:rFonts w:ascii="Arial" w:eastAsia="Arial" w:hAnsi="Arial" w:cs="Arial"/>
+                <w:sz w:val="20"/>
+                <w:szCs w:val="20"/>
+              </w:rPr>
+            </w:pPr>
+            <w:r>
+              <w:rPr>
+                <w:rFonts w:ascii="Arial" w:eastAsia="Arial" w:hAnsi="Arial" w:cs="Arial"/>
+                <w:sz w:val="20"/>
+                <w:szCs w:val="20"/>
+              </w:rPr>
+              <w:t>Link de activación</w:t>
+            </w:r>
+          </w:p>
+        </w:tc>
+      </w:tr>
+      <w:tr>
+        <w:tc>
+          <w:tcPr>
+            <w:tcW w:w="567" w:type="dxa"/>
+            <w:tcMar>
+              <w:top w:w="100" w:type="dxa"/>
+              <w:left w:w="108" w:type="dxa"/>
+              <w:bottom w:w="100" w:type="dxa"/>
+              <w:right w:w="108" w:type="dxa"/>
+            </w:tcMar>
+          </w:tcPr>
+          <w:p>
+            <w:pPr>
+              <w:jc w:val="center"/>
+              <w:rPr>
+                <w:sz w:val="20"/>
+                <w:szCs w:val="20"/>
+              </w:rPr>
+            </w:pPr>
+            <w:r>
+              <w:rPr>
+                <w:rFonts w:ascii="Arial" w:eastAsia="Arial" w:hAnsi="Arial" w:cs="Arial"/>
+                <w:sz w:val="20"/>
+                <w:szCs w:val="20"/>
+              </w:rPr>
+              <w:t>5</w:t>
+            </w:r>
+          </w:p>
+        </w:tc>
+        <w:tc>
+          <w:tcPr>
+            <w:tcW w:w="1701" w:type="dxa"/>
+            <w:tcMar>
+              <w:top w:w="100" w:type="dxa"/>
+              <w:left w:w="108" w:type="dxa"/>
+              <w:bottom w:w="100" w:type="dxa"/>
+              <w:right w:w="108" w:type="dxa"/>
+            </w:tcMar>
+          </w:tcPr>
+          <w:p>
+            <w:pPr>
+              <w:rPr>
+                <w:sz w:val="20"/>
+                <w:szCs w:val="20"/>
+              </w:rPr>
+            </w:pPr>
+            <w:r>
+              <w:rPr>
+                <w:rFonts w:ascii="Arial" w:eastAsia="Arial" w:hAnsi="Arial" w:cs="Arial"/>
+                <w:sz w:val="20"/>
+                <w:szCs w:val="20"/>
+              </w:rPr>
+              <w:t>Denegar registro</w:t>
+            </w:r>
+          </w:p>
+        </w:tc>
+        <w:tc>
+          <w:tcPr>
+            <w:tcW w:w="2835" w:type="dxa"/>
+            <w:tcMar>
+              <w:top w:w="100" w:type="dxa"/>
+              <w:left w:w="108" w:type="dxa"/>
+              <w:bottom w:w="100" w:type="dxa"/>
+              <w:right w:w="108" w:type="dxa"/>
+            </w:tcMar>
+          </w:tcPr>
+          <w:p>
+            <w:pPr>
+              <w:rPr>
+                <w:sz w:val="20"/>
+                <w:szCs w:val="20"/>
+              </w:rPr>
+            </w:pPr>
+            <w:r>
+              <w:rPr>
+                <w:rFonts w:ascii="Arial" w:eastAsia="Arial" w:hAnsi="Arial" w:cs="Arial"/>
+                <w:sz w:val="20"/>
+                <w:szCs w:val="20"/>
+              </w:rPr>
+              <w:t>Registro revisado</w:t>
+            </w:r>
+          </w:p>
+        </w:tc>
+        <w:tc>
+          <w:tcPr>
+            <w:tcW w:w="3118" w:type="dxa"/>
+            <w:tcMar>
+              <w:top w:w="100" w:type="dxa"/>
+              <w:left w:w="108" w:type="dxa"/>
+              <w:bottom w:w="100" w:type="dxa"/>
+              <w:right w:w="108" w:type="dxa"/>
+            </w:tcMar>
+          </w:tcPr>
+          <w:p>
+            <w:pPr>
+              <w:rPr>
+                <w:sz w:val="20"/>
+                <w:szCs w:val="20"/>
+              </w:rPr>
+            </w:pPr>
+            <w:r>
+              <w:rPr>
+                <w:rFonts w:ascii="Arial" w:eastAsia="Arial" w:hAnsi="Arial" w:cs="Arial"/>
+                <w:sz w:val="20"/>
+                <w:szCs w:val="20"/>
+              </w:rPr>
+              <w:t>Empresa no activada</w:t>
+            </w:r>
+          </w:p>
+        </w:tc>
+      </w:tr>
+      <w:tr>
+        <w:tc>
+          <w:tcPr>
+            <w:tcW w:w="567" w:type="dxa"/>
+            <w:tcMar>
+              <w:top w:w="100" w:type="dxa"/>
+              <w:left w:w="108" w:type="dxa"/>
+              <w:bottom w:w="100" w:type="dxa"/>
+              <w:right w:w="108" w:type="dxa"/>
+            </w:tcMar>
+          </w:tcPr>
+          <w:p>
+            <w:pPr>
+              <w:jc w:val="center"/>
+              <w:rPr>
+                <w:rFonts w:ascii="Arial" w:eastAsia="Arial" w:hAnsi="Arial" w:cs="Arial"/>
+                <w:sz w:val="20"/>
+                <w:szCs w:val="20"/>
+              </w:rPr>
+            </w:pPr>
+            <w:r>
+              <w:rPr>
+                <w:rFonts w:ascii="Arial" w:eastAsia="Arial" w:hAnsi="Arial" w:cs="Arial"/>
+                <w:sz w:val="20"/>
+                <w:szCs w:val="20"/>
+              </w:rPr>
+              <w:t>6</w:t>
+            </w:r>
+          </w:p>
+        </w:tc>
+        <w:tc>
+          <w:tcPr>
+            <w:tcW w:w="1701" w:type="dxa"/>
+            <w:tcMar>
+              <w:top w:w="100" w:type="dxa"/>
+              <w:left w:w="108" w:type="dxa"/>
+              <w:bottom w:w="100" w:type="dxa"/>
+              <w:right w:w="108" w:type="dxa"/>
+            </w:tcMar>
+          </w:tcPr>
+          <w:p>
+            <w:pPr>
+              <w:rPr>
+                <w:rFonts w:ascii="Arial" w:eastAsia="Arial" w:hAnsi="Arial" w:cs="Arial"/>
+                <w:sz w:val="20"/>
+                <w:szCs w:val="20"/>
+              </w:rPr>
+            </w:pPr>
+            <w:r>
+              <w:rPr>
+                <w:rFonts w:ascii="Arial" w:eastAsia="Arial" w:hAnsi="Arial" w:cs="Arial"/>
+                <w:sz w:val="20"/>
+                <w:szCs w:val="20"/>
+              </w:rPr>
+              <w:t>Activar empresa</w:t>
+            </w:r>
+          </w:p>
+        </w:tc>
+        <w:tc>
+          <w:tcPr>
+            <w:tcW w:w="2835" w:type="dxa"/>
+            <w:tcMar>
+              <w:top w:w="100" w:type="dxa"/>
+              <w:left w:w="108" w:type="dxa"/>
+              <w:bottom w:w="100" w:type="dxa"/>
+              <w:right w:w="108" w:type="dxa"/>
+            </w:tcMar>
+          </w:tcPr>
+          <w:p>
+            <w:pPr>
+              <w:rPr>
+                <w:rFonts w:ascii="Arial" w:eastAsia="Arial" w:hAnsi="Arial" w:cs="Arial"/>
+                <w:sz w:val="20"/>
+                <w:szCs w:val="20"/>
+              </w:rPr>
+            </w:pPr>
+            <w:r>
+              <w:rPr>
+                <w:rFonts w:ascii="Arial" w:eastAsia="Arial" w:hAnsi="Arial" w:cs="Arial"/>
+                <w:sz w:val="20"/>
+                <w:szCs w:val="20"/>
+              </w:rPr>
+              <w:t>Link de activación</w:t>
+            </w:r>
+          </w:p>
+        </w:tc>
+        <w:tc>
+          <w:tcPr>
+            <w:tcW w:w="3118" w:type="dxa"/>
+            <w:tcMar>
+              <w:top w:w="100" w:type="dxa"/>
+              <w:left w:w="108" w:type="dxa"/>
+              <w:bottom w:w="100" w:type="dxa"/>
+              <w:right w:w="108" w:type="dxa"/>
+            </w:tcMar>
+          </w:tcPr>
+          <w:p>
+            <w:pPr>
+              <w:rPr>
+                <w:rFonts w:ascii="Arial" w:eastAsia="Arial" w:hAnsi="Arial" w:cs="Arial"/>
+                <w:sz w:val="20"/>
+                <w:szCs w:val="20"/>
+              </w:rPr>
+            </w:pPr>
+            <w:r>
+              <w:rPr>
+                <w:rFonts w:ascii="Arial" w:eastAsia="Arial" w:hAnsi="Arial" w:cs="Arial"/>
+                <w:sz w:val="20"/>
+                <w:szCs w:val="20"/>
+              </w:rPr>
+              <w:t>Empresa activada y visible para los usuarios</w:t>
+            </w:r>
+          </w:p>
+        </w:tc>
+      </w:tr>
+    </w:tbl>
+    <w:p>
+      <w:pPr>
+        <w:spacing w:after="160" w:line="259" w:lineRule="auto"/>
+        <w:rPr>
+          <w:b/>
+        </w:rPr>
+      </w:pPr>
+    </w:p>
+    <w:p>
+      <w:pPr>
+        <w:pStyle w:val="ListParagraph"/>
+        <w:numPr>
+          <w:ilvl w:val="1"/>
+          <w:numId w:val="40"/>
+        </w:numPr>
+        <w:spacing w:after="160" w:line="259" w:lineRule="auto"/>
+        <w:outlineLvl w:val="1"/>
+        <w:rPr>
+          <w:b/>
+          <w:lang w:val="es-ES_tradnl"/>
+        </w:rPr>
+      </w:pPr>
+      <w:r>
+        <w:rPr>
+          <w:b/>
+          <w:lang w:val="es-ES_tradnl"/>
+        </w:rPr>
+        <w:t>Diagrama del proceso</w:t>
+      </w:r>
+    </w:p>
+    <w:p>
+      <w:pPr>
+        <w:pStyle w:val="ListParagraph"/>
+        <w:spacing w:after="160" w:line="259" w:lineRule="auto"/>
+        <w:rPr>
+          <w:b/>
+          <w:lang w:val="es-ES_tradnl"/>
+        </w:rPr>
+      </w:pPr>
+    </w:p>
+    <w:p>
+      <w:pPr>
+        <w:pStyle w:val="ListParagraph"/>
+        <w:spacing w:after="160" w:line="259" w:lineRule="auto"/>
+        <w:ind w:left="284"/>
+        <w:rPr>
+          <w:b/>
+          <w:lang w:val="es-ES_tradnl"/>
+        </w:rPr>
+      </w:pPr>
+      <w:r>
+        <w:rPr>
+          <w:b/>
+          <w:noProof/>
+          <w:lang w:val="es-ES_tradnl"/>
+        </w:rPr>
+        <w:drawing>
+          <wp:inline distT="0" distB="0" distL="0" distR="0">
+            <wp:extent cx="5612130" cy="3481070"/>
+            <wp:effectExtent l="0" t="0" r="7620" b="5080"/>
+            <wp:docPr id="6" name="Picture 6"/>
+            <wp:cNvGraphicFramePr>
+              <a:graphicFrameLocks xmlns:a="http://schemas.openxmlformats.org/drawingml/2006/main" noChangeAspect="1"/>
+            </wp:cNvGraphicFramePr>
+            <a:graphic xmlns:a="http://schemas.openxmlformats.org/drawingml/2006/main">
+              <a:graphicData uri="http://schemas.openxmlformats.org/drawingml/2006/picture">
+                <pic:pic xmlns:pic="http://schemas.openxmlformats.org/drawingml/2006/picture">
+                  <pic:nvPicPr>
+                    <pic:cNvPr id="6" name="proceso04.png"/>
+                    <pic:cNvPicPr/>
+                  </pic:nvPicPr>
+                  <pic:blipFill>
+                    <a:blip r:embed="rId11">
+                      <a:extLst>
+                        <a:ext uri="{28A0092B-C50C-407E-A947-70E740481C1C}">
+                          <a14:useLocalDpi xmlns:a14="http://schemas.microsoft.com/office/drawing/2010/main" val="0"/>
+                        </a:ext>
+                      </a:extLst>
+                    </a:blip>
+                    <a:stretch>
+                      <a:fillRect/>
+                    </a:stretch>
+                  </pic:blipFill>
+                  <pic:spPr>
+                    <a:xfrm>
+                      <a:off x="0" y="0"/>
+                      <a:ext cx="5612130" cy="3481070"/>
+                    </a:xfrm>
+                    <a:prstGeom prst="rect">
+                      <a:avLst/>
+                    </a:prstGeom>
+                  </pic:spPr>
+                </pic:pic>
+              </a:graphicData>
+            </a:graphic>
+          </wp:inline>
+        </w:drawing>
+      </w:r>
+    </w:p>
+    <w:p>
+      <w:pPr>
+        <w:pStyle w:val="ListParagraph"/>
+        <w:spacing w:after="160" w:line="259" w:lineRule="auto"/>
+        <w:rPr>
+          <w:b/>
+          <w:lang w:val="es-ES_tradnl"/>
+        </w:rPr>
+      </w:pPr>
+    </w:p>
+    <w:p>
+      <w:pPr>
+        <w:pStyle w:val="ListParagraph"/>
+        <w:numPr>
+          <w:ilvl w:val="1"/>
+          <w:numId w:val="40"/>
+        </w:numPr>
+        <w:spacing w:after="160" w:line="259" w:lineRule="auto"/>
+        <w:outlineLvl w:val="1"/>
+        <w:rPr>
+          <w:b/>
+          <w:lang w:val="es-ES_tradnl"/>
+        </w:rPr>
+      </w:pPr>
+      <w:r>
+        <w:rPr>
+          <w:b/>
+          <w:lang w:val="es-ES_tradnl"/>
+        </w:rPr>
+        <w:t>Descripción de actividades</w:t>
+      </w:r>
+    </w:p>
+    <w:p>
+      <w:pPr>
+        <w:pStyle w:val="ListParagraph"/>
+        <w:spacing w:after="160" w:line="259" w:lineRule="auto"/>
+        <w:rPr>
+          <w:b/>
+          <w:lang w:val="es-ES_tradnl"/>
+        </w:rPr>
+      </w:pPr>
+    </w:p>
+    <w:tbl>
+      <w:tblPr>
+        <w:tblW w:w="8221" w:type="dxa"/>
+        <w:tblInd w:w="421" w:type="dxa"/>
+        <w:tblBorders>
+          <w:top w:val="single" w:sz="4" w:space="0" w:color="000000"/>
+          <w:left w:val="single" w:sz="4" w:space="0" w:color="000000"/>
+          <w:bottom w:val="single" w:sz="4" w:space="0" w:color="000000"/>
+          <w:right w:val="single" w:sz="4" w:space="0" w:color="000000"/>
+          <w:insideH w:val="single" w:sz="4" w:space="0" w:color="000000"/>
+          <w:insideV w:val="single" w:sz="4" w:space="0" w:color="000000"/>
+        </w:tblBorders>
+        <w:tblLayout w:type="fixed"/>
+        <w:tblLook w:val="0600" w:firstRow="0" w:lastRow="0" w:firstColumn="0" w:lastColumn="0" w:noHBand="1" w:noVBand="1"/>
+      </w:tblPr>
+      <w:tblGrid>
+        <w:gridCol w:w="567"/>
+        <w:gridCol w:w="1701"/>
+        <w:gridCol w:w="2551"/>
+        <w:gridCol w:w="1843"/>
+        <w:gridCol w:w="1559"/>
+      </w:tblGrid>
+      <w:tr>
+        <w:tc>
+          <w:tcPr>
+            <w:tcW w:w="567" w:type="dxa"/>
+            <w:shd w:val="clear" w:color="auto" w:fill="DBE5F1" w:themeFill="accent1" w:themeFillTint="33"/>
+            <w:tcMar>
+              <w:top w:w="100" w:type="dxa"/>
+              <w:left w:w="108" w:type="dxa"/>
+              <w:bottom w:w="100" w:type="dxa"/>
+              <w:right w:w="108" w:type="dxa"/>
+            </w:tcMar>
+          </w:tcPr>
+          <w:p>
+            <w:pPr>
+              <w:jc w:val="center"/>
+              <w:rPr>
+                <w:sz w:val="20"/>
+                <w:szCs w:val="20"/>
+              </w:rPr>
+            </w:pPr>
+            <w:r>
+              <w:rPr>
+                <w:rFonts w:ascii="Arial" w:eastAsia="Arial" w:hAnsi="Arial" w:cs="Arial"/>
+                <w:b/>
+                <w:sz w:val="20"/>
+                <w:szCs w:val="20"/>
+              </w:rPr>
+              <w:lastRenderedPageBreak/>
+              <w:t>ID</w:t>
+            </w:r>
+          </w:p>
+        </w:tc>
+        <w:tc>
+          <w:tcPr>
+            <w:tcW w:w="1701" w:type="dxa"/>
+            <w:shd w:val="clear" w:color="auto" w:fill="DBE5F1" w:themeFill="accent1" w:themeFillTint="33"/>
+            <w:tcMar>
+              <w:top w:w="100" w:type="dxa"/>
+              <w:left w:w="108" w:type="dxa"/>
+              <w:bottom w:w="100" w:type="dxa"/>
+              <w:right w:w="108" w:type="dxa"/>
+            </w:tcMar>
+          </w:tcPr>
+          <w:p>
+            <w:pPr>
+              <w:jc w:val="center"/>
+              <w:rPr>
+                <w:sz w:val="20"/>
+                <w:szCs w:val="20"/>
+              </w:rPr>
+            </w:pPr>
+            <w:r>
+              <w:rPr>
+                <w:rFonts w:ascii="Arial" w:eastAsia="Arial" w:hAnsi="Arial" w:cs="Arial"/>
+                <w:b/>
+                <w:sz w:val="20"/>
+                <w:szCs w:val="20"/>
+              </w:rPr>
+              <w:t>Actividad</w:t>
+            </w:r>
+          </w:p>
+        </w:tc>
+        <w:tc>
+          <w:tcPr>
+            <w:tcW w:w="2551" w:type="dxa"/>
+            <w:shd w:val="clear" w:color="auto" w:fill="DBE5F1" w:themeFill="accent1" w:themeFillTint="33"/>
+            <w:tcMar>
+              <w:top w:w="100" w:type="dxa"/>
+              <w:left w:w="108" w:type="dxa"/>
+              <w:bottom w:w="100" w:type="dxa"/>
+              <w:right w:w="108" w:type="dxa"/>
+            </w:tcMar>
+          </w:tcPr>
+          <w:p>
+            <w:pPr>
+              <w:jc w:val="center"/>
+              <w:rPr>
+                <w:sz w:val="20"/>
+                <w:szCs w:val="20"/>
+              </w:rPr>
+            </w:pPr>
+            <w:r>
+              <w:rPr>
+                <w:rFonts w:ascii="Arial" w:eastAsia="Arial" w:hAnsi="Arial" w:cs="Arial"/>
+                <w:b/>
+                <w:sz w:val="20"/>
+                <w:szCs w:val="20"/>
+              </w:rPr>
+              <w:t>Descripción</w:t>
+            </w:r>
+          </w:p>
+        </w:tc>
+        <w:tc>
+          <w:tcPr>
+            <w:tcW w:w="1843" w:type="dxa"/>
+            <w:shd w:val="clear" w:color="auto" w:fill="DBE5F1" w:themeFill="accent1" w:themeFillTint="33"/>
+            <w:tcMar>
+              <w:top w:w="100" w:type="dxa"/>
+              <w:left w:w="108" w:type="dxa"/>
+              <w:bottom w:w="100" w:type="dxa"/>
+              <w:right w:w="108" w:type="dxa"/>
+            </w:tcMar>
+          </w:tcPr>
+          <w:p>
+            <w:pPr>
+              <w:jc w:val="center"/>
+              <w:rPr>
+                <w:sz w:val="20"/>
+                <w:szCs w:val="20"/>
+              </w:rPr>
+            </w:pPr>
+            <w:r>
+              <w:rPr>
+                <w:rFonts w:ascii="Arial" w:eastAsia="Arial" w:hAnsi="Arial" w:cs="Arial"/>
+                <w:b/>
+                <w:sz w:val="20"/>
+                <w:szCs w:val="20"/>
+              </w:rPr>
+              <w:t>Rol</w:t>
+            </w:r>
+          </w:p>
+        </w:tc>
+        <w:tc>
+          <w:tcPr>
+            <w:tcW w:w="1559" w:type="dxa"/>
+            <w:shd w:val="clear" w:color="auto" w:fill="DBE5F1" w:themeFill="accent1" w:themeFillTint="33"/>
+          </w:tcPr>
+          <w:p>
+            <w:pPr>
+              <w:jc w:val="center"/>
+              <w:rPr>
+                <w:b/>
+              </w:rPr>
+            </w:pPr>
+            <w:r>
+              <w:rPr>
+                <w:b/>
+              </w:rPr>
+              <w:t>Tipo de tarea</w:t>
+            </w:r>
+          </w:p>
+        </w:tc>
+      </w:tr>
+      <w:tr>
+        <w:tc>
+          <w:tcPr>
+            <w:tcW w:w="567" w:type="dxa"/>
+            <w:tcMar>
+              <w:top w:w="100" w:type="dxa"/>
+              <w:left w:w="108" w:type="dxa"/>
+              <w:bottom w:w="100" w:type="dxa"/>
+              <w:right w:w="108" w:type="dxa"/>
+            </w:tcMar>
+          </w:tcPr>
+          <w:p>
+            <w:pPr>
+              <w:jc w:val="center"/>
+              <w:rPr>
+                <w:sz w:val="20"/>
+                <w:szCs w:val="20"/>
+              </w:rPr>
+            </w:pPr>
+            <w:r>
+              <w:rPr>
+                <w:rFonts w:ascii="Arial" w:eastAsia="Arial" w:hAnsi="Arial" w:cs="Arial"/>
+                <w:sz w:val="20"/>
+                <w:szCs w:val="20"/>
+              </w:rPr>
+              <w:t>1</w:t>
+            </w:r>
+          </w:p>
+        </w:tc>
+        <w:tc>
+          <w:tcPr>
+            <w:tcW w:w="1701" w:type="dxa"/>
+            <w:tcMar>
+              <w:top w:w="100" w:type="dxa"/>
+              <w:left w:w="108" w:type="dxa"/>
+              <w:bottom w:w="100" w:type="dxa"/>
+              <w:right w:w="108" w:type="dxa"/>
+            </w:tcMar>
+          </w:tcPr>
+          <w:p>
+            <w:r>
+              <w:t>Ingresar datos de la empresa</w:t>
+            </w:r>
+          </w:p>
+        </w:tc>
+        <w:tc>
+          <w:tcPr>
+            <w:tcW w:w="2551" w:type="dxa"/>
+            <w:tcMar>
+              <w:top w:w="100" w:type="dxa"/>
+              <w:left w:w="108" w:type="dxa"/>
+              <w:bottom w:w="100" w:type="dxa"/>
+              <w:right w:w="108" w:type="dxa"/>
+            </w:tcMar>
+          </w:tcPr>
+          <w:p>
+            <w:pPr>
+              <w:rPr>
+                <w:rFonts w:ascii="Arial" w:eastAsia="Arial" w:hAnsi="Arial" w:cs="Arial"/>
+                <w:sz w:val="20"/>
+                <w:szCs w:val="20"/>
+              </w:rPr>
+            </w:pPr>
+            <w:r>
+              <w:rPr>
+                <w:rFonts w:ascii="Arial" w:eastAsia="Arial" w:hAnsi="Arial" w:cs="Arial"/>
+                <w:sz w:val="20"/>
+                <w:szCs w:val="20"/>
+              </w:rPr>
+              <w:t>Se realiza la actividad cuando el proveedor ingresa a la página web y llena el formulario de registro para empresas.</w:t>
+            </w:r>
+          </w:p>
+        </w:tc>
+        <w:tc>
+          <w:tcPr>
+            <w:tcW w:w="1843" w:type="dxa"/>
+            <w:tcMar>
+              <w:top w:w="100" w:type="dxa"/>
+              <w:left w:w="108" w:type="dxa"/>
+              <w:bottom w:w="100" w:type="dxa"/>
+              <w:right w:w="108" w:type="dxa"/>
+            </w:tcMar>
+          </w:tcPr>
+          <w:p>
+            <w:pPr>
+              <w:jc w:val="center"/>
+              <w:rPr>
+                <w:sz w:val="20"/>
+                <w:szCs w:val="20"/>
+              </w:rPr>
+            </w:pPr>
+            <w:r>
+              <w:rPr>
+                <w:rFonts w:ascii="Arial" w:eastAsia="Arial" w:hAnsi="Arial" w:cs="Arial"/>
+                <w:sz w:val="20"/>
+                <w:szCs w:val="20"/>
+              </w:rPr>
+              <w:t>Proveedor</w:t>
+            </w:r>
+          </w:p>
+        </w:tc>
+        <w:tc>
+          <w:tcPr>
+            <w:tcW w:w="1559" w:type="dxa"/>
+          </w:tcPr>
+          <w:p>
+            <w:pPr>
+              <w:jc w:val="center"/>
+            </w:pPr>
+            <w:r>
+              <w:t>Manual</w:t>
+            </w:r>
+          </w:p>
+        </w:tc>
+      </w:tr>
+      <w:tr>
+        <w:trPr>
+          <w:trHeight w:val="598"/>
+        </w:trPr>
+        <w:tc>
+          <w:tcPr>
+            <w:tcW w:w="567" w:type="dxa"/>
+            <w:tcMar>
+              <w:top w:w="100" w:type="dxa"/>
+              <w:left w:w="108" w:type="dxa"/>
+              <w:bottom w:w="100" w:type="dxa"/>
+              <w:right w:w="108" w:type="dxa"/>
+            </w:tcMar>
+          </w:tcPr>
+          <w:p>
+            <w:pPr>
+              <w:jc w:val="center"/>
+              <w:rPr>
+                <w:sz w:val="20"/>
+                <w:szCs w:val="20"/>
+              </w:rPr>
+            </w:pPr>
+            <w:r>
+              <w:rPr>
+                <w:sz w:val="20"/>
+                <w:szCs w:val="20"/>
+              </w:rPr>
+              <w:t>2</w:t>
+            </w:r>
+          </w:p>
+        </w:tc>
+        <w:tc>
+          <w:tcPr>
+            <w:tcW w:w="1701" w:type="dxa"/>
+            <w:tcMar>
+              <w:top w:w="100" w:type="dxa"/>
+              <w:left w:w="108" w:type="dxa"/>
+              <w:bottom w:w="100" w:type="dxa"/>
+              <w:right w:w="108" w:type="dxa"/>
+            </w:tcMar>
+          </w:tcPr>
+          <w:p>
+            <w:r>
+              <w:t>Enviar formulario</w:t>
+            </w:r>
+          </w:p>
+        </w:tc>
+        <w:tc>
+          <w:tcPr>
+            <w:tcW w:w="2551" w:type="dxa"/>
+            <w:tcMar>
+              <w:top w:w="100" w:type="dxa"/>
+              <w:left w:w="108" w:type="dxa"/>
+              <w:bottom w:w="100" w:type="dxa"/>
+              <w:right w:w="108" w:type="dxa"/>
+            </w:tcMar>
+          </w:tcPr>
+          <w:p>
+            <w:pPr>
+              <w:rPr>
+                <w:rFonts w:ascii="Arial" w:eastAsia="Arial" w:hAnsi="Arial" w:cs="Arial"/>
+                <w:sz w:val="20"/>
+                <w:szCs w:val="20"/>
+              </w:rPr>
+            </w:pPr>
+            <w:r>
+              <w:rPr>
+                <w:rFonts w:ascii="Arial" w:eastAsia="Arial" w:hAnsi="Arial" w:cs="Arial"/>
+                <w:sz w:val="20"/>
+                <w:szCs w:val="20"/>
+              </w:rPr>
+              <w:t>Se realiza la actividad cuando el proveedor termina de llenar el formulario y envía los datos.</w:t>
+            </w:r>
+          </w:p>
+        </w:tc>
+        <w:tc>
+          <w:tcPr>
+            <w:tcW w:w="1843" w:type="dxa"/>
+            <w:tcMar>
+              <w:top w:w="100" w:type="dxa"/>
+              <w:left w:w="108" w:type="dxa"/>
+              <w:bottom w:w="100" w:type="dxa"/>
+              <w:right w:w="108" w:type="dxa"/>
+            </w:tcMar>
+          </w:tcPr>
+          <w:p>
+            <w:pPr>
+              <w:jc w:val="center"/>
+              <w:rPr>
+                <w:sz w:val="20"/>
+                <w:szCs w:val="20"/>
+              </w:rPr>
+            </w:pPr>
+            <w:r>
+              <w:rPr>
+                <w:rFonts w:ascii="Arial" w:eastAsia="Arial" w:hAnsi="Arial" w:cs="Arial"/>
+                <w:sz w:val="20"/>
+                <w:szCs w:val="20"/>
+              </w:rPr>
+              <w:t>Proveedor</w:t>
+            </w:r>
+          </w:p>
+        </w:tc>
+        <w:tc>
+          <w:tcPr>
+            <w:tcW w:w="1559" w:type="dxa"/>
+          </w:tcPr>
+          <w:p>
+            <w:pPr>
+              <w:jc w:val="center"/>
+            </w:pPr>
+            <w:r>
+              <w:t>Manual</w:t>
+            </w:r>
+          </w:p>
+        </w:tc>
+      </w:tr>
+      <w:tr>
+        <w:trPr>
+          <w:trHeight w:val="883"/>
+        </w:trPr>
+        <w:tc>
+          <w:tcPr>
+            <w:tcW w:w="567" w:type="dxa"/>
+            <w:tcMar>
+              <w:top w:w="100" w:type="dxa"/>
+              <w:left w:w="108" w:type="dxa"/>
+              <w:bottom w:w="100" w:type="dxa"/>
+              <w:right w:w="108" w:type="dxa"/>
+            </w:tcMar>
+          </w:tcPr>
+          <w:p>
+            <w:pPr>
+              <w:jc w:val="center"/>
+              <w:rPr>
+                <w:sz w:val="20"/>
+                <w:szCs w:val="20"/>
+              </w:rPr>
+            </w:pPr>
+            <w:r>
+              <w:rPr>
+                <w:rFonts w:ascii="Arial" w:eastAsia="Arial" w:hAnsi="Arial" w:cs="Arial"/>
+                <w:sz w:val="20"/>
+                <w:szCs w:val="20"/>
+              </w:rPr>
+              <w:t>3</w:t>
+            </w:r>
+          </w:p>
+        </w:tc>
+        <w:tc>
+          <w:tcPr>
+            <w:tcW w:w="1701" w:type="dxa"/>
+            <w:tcMar>
+              <w:top w:w="100" w:type="dxa"/>
+              <w:left w:w="108" w:type="dxa"/>
+              <w:bottom w:w="100" w:type="dxa"/>
+              <w:right w:w="108" w:type="dxa"/>
+            </w:tcMar>
+          </w:tcPr>
+          <w:p>
+            <w:r>
+              <w:t>Revisar datos de la empresa</w:t>
+            </w:r>
+          </w:p>
+        </w:tc>
+        <w:tc>
+          <w:tcPr>
+            <w:tcW w:w="2551" w:type="dxa"/>
+            <w:tcMar>
+              <w:top w:w="100" w:type="dxa"/>
+              <w:left w:w="108" w:type="dxa"/>
+              <w:bottom w:w="100" w:type="dxa"/>
+              <w:right w:w="108" w:type="dxa"/>
+            </w:tcMar>
+          </w:tcPr>
+          <w:p>
+            <w:pPr>
+              <w:rPr>
+                <w:rFonts w:ascii="Arial" w:eastAsia="Arial" w:hAnsi="Arial" w:cs="Arial"/>
+                <w:sz w:val="20"/>
+                <w:szCs w:val="20"/>
+              </w:rPr>
+            </w:pPr>
+            <w:r>
+              <w:rPr>
+                <w:rFonts w:ascii="Arial" w:eastAsia="Arial" w:hAnsi="Arial" w:cs="Arial"/>
+                <w:sz w:val="20"/>
+                <w:szCs w:val="20"/>
+              </w:rPr>
+              <w:t>Se realiza la actividad cuando el Administrador entra al sistema y revisa si los datos de la empresa son correctos.</w:t>
+            </w:r>
+          </w:p>
+        </w:tc>
+        <w:tc>
+          <w:tcPr>
+            <w:tcW w:w="1843" w:type="dxa"/>
+            <w:tcMar>
+              <w:top w:w="100" w:type="dxa"/>
+              <w:left w:w="108" w:type="dxa"/>
+              <w:bottom w:w="100" w:type="dxa"/>
+              <w:right w:w="108" w:type="dxa"/>
+            </w:tcMar>
+          </w:tcPr>
+          <w:p>
+            <w:pPr>
+              <w:jc w:val="center"/>
+              <w:rPr>
+                <w:sz w:val="20"/>
+                <w:szCs w:val="20"/>
+              </w:rPr>
+            </w:pPr>
+            <w:r>
+              <w:rPr>
+                <w:rFonts w:ascii="Arial" w:eastAsia="Arial" w:hAnsi="Arial" w:cs="Arial"/>
+                <w:sz w:val="20"/>
+                <w:szCs w:val="20"/>
+              </w:rPr>
+              <w:t>Administrador</w:t>
+            </w:r>
+          </w:p>
+        </w:tc>
+        <w:tc>
+          <w:tcPr>
+            <w:tcW w:w="1559" w:type="dxa"/>
+          </w:tcPr>
+          <w:p>
+            <w:pPr>
+              <w:jc w:val="center"/>
+            </w:pPr>
+            <w:r>
+              <w:t>Manual</w:t>
+            </w:r>
+          </w:p>
+        </w:tc>
+      </w:tr>
+      <w:tr>
+        <w:trPr>
+          <w:trHeight w:val="598"/>
+        </w:trPr>
+        <w:tc>
+          <w:tcPr>
+            <w:tcW w:w="567" w:type="dxa"/>
+            <w:tcMar>
+              <w:top w:w="100" w:type="dxa"/>
+              <w:left w:w="108" w:type="dxa"/>
+              <w:bottom w:w="100" w:type="dxa"/>
+              <w:right w:w="108" w:type="dxa"/>
+            </w:tcMar>
+          </w:tcPr>
+          <w:p>
+            <w:pPr>
+              <w:jc w:val="center"/>
+              <w:rPr>
+                <w:rFonts w:ascii="Arial" w:eastAsia="Arial" w:hAnsi="Arial" w:cs="Arial"/>
+                <w:sz w:val="20"/>
+                <w:szCs w:val="20"/>
+              </w:rPr>
+            </w:pPr>
+            <w:r>
+              <w:rPr>
+                <w:rFonts w:ascii="Arial" w:eastAsia="Arial" w:hAnsi="Arial" w:cs="Arial"/>
+                <w:sz w:val="20"/>
+                <w:szCs w:val="20"/>
+              </w:rPr>
+              <w:t>4</w:t>
+            </w:r>
+          </w:p>
+        </w:tc>
+        <w:tc>
+          <w:tcPr>
+            <w:tcW w:w="1701" w:type="dxa"/>
+            <w:tcMar>
+              <w:top w:w="100" w:type="dxa"/>
+              <w:left w:w="108" w:type="dxa"/>
+              <w:bottom w:w="100" w:type="dxa"/>
+              <w:right w:w="108" w:type="dxa"/>
+            </w:tcMar>
+          </w:tcPr>
+          <w:p>
+            <w:r>
+              <w:t>Confirmar registro</w:t>
+            </w:r>
+          </w:p>
+        </w:tc>
+        <w:tc>
+          <w:tcPr>
+            <w:tcW w:w="2551" w:type="dxa"/>
+            <w:tcMar>
+              <w:top w:w="100" w:type="dxa"/>
+              <w:left w:w="108" w:type="dxa"/>
+              <w:bottom w:w="100" w:type="dxa"/>
+              <w:right w:w="108" w:type="dxa"/>
+            </w:tcMar>
+          </w:tcPr>
+          <w:p>
+            <w:r>
+              <w:rPr>
+                <w:rFonts w:ascii="Arial" w:eastAsia="Arial" w:hAnsi="Arial" w:cs="Arial"/>
+                <w:sz w:val="20"/>
+                <w:szCs w:val="20"/>
+              </w:rPr>
+              <w:t>Se realiza la actividad cuando el Administrador decide que los datos son verídicos y la empresa está lista para activarse en la plataforma</w:t>
+            </w:r>
+            <w:r>
+              <w:rPr>
+                <w:rFonts w:ascii="Arial" w:eastAsia="Arial" w:hAnsi="Arial" w:cs="Arial"/>
+                <w:sz w:val="20"/>
+                <w:szCs w:val="20"/>
+              </w:rPr>
+              <w:t xml:space="preserve"> por medio de un link de activación</w:t>
+            </w:r>
+            <w:r>
+              <w:rPr>
+                <w:rFonts w:ascii="Arial" w:eastAsia="Arial" w:hAnsi="Arial" w:cs="Arial"/>
+                <w:sz w:val="20"/>
+                <w:szCs w:val="20"/>
+              </w:rPr>
+              <w:t>.</w:t>
+            </w:r>
+          </w:p>
+        </w:tc>
+        <w:tc>
+          <w:tcPr>
+            <w:tcW w:w="1843" w:type="dxa"/>
+            <w:tcMar>
+              <w:top w:w="100" w:type="dxa"/>
+              <w:left w:w="108" w:type="dxa"/>
+              <w:bottom w:w="100" w:type="dxa"/>
+              <w:right w:w="108" w:type="dxa"/>
+            </w:tcMar>
+          </w:tcPr>
+          <w:p>
+            <w:pPr>
+              <w:jc w:val="center"/>
+              <w:rPr>
+                <w:sz w:val="20"/>
+                <w:szCs w:val="20"/>
+              </w:rPr>
+            </w:pPr>
+            <w:r>
+              <w:rPr>
+                <w:rFonts w:ascii="Arial" w:eastAsia="Arial" w:hAnsi="Arial" w:cs="Arial"/>
+                <w:sz w:val="20"/>
+                <w:szCs w:val="20"/>
+              </w:rPr>
+              <w:t>Administrador</w:t>
+            </w:r>
+          </w:p>
+        </w:tc>
+        <w:tc>
+          <w:tcPr>
+            <w:tcW w:w="1559" w:type="dxa"/>
+          </w:tcPr>
+          <w:p>
+            <w:pPr>
+              <w:jc w:val="center"/>
+            </w:pPr>
+            <w:r>
+              <w:t>Manual</w:t>
+            </w:r>
+          </w:p>
+        </w:tc>
+      </w:tr>
+      <w:tr>
+        <w:tc>
+          <w:tcPr>
+            <w:tcW w:w="567" w:type="dxa"/>
+            <w:tcMar>
+              <w:top w:w="100" w:type="dxa"/>
+              <w:left w:w="108" w:type="dxa"/>
+              <w:bottom w:w="100" w:type="dxa"/>
+              <w:right w:w="108" w:type="dxa"/>
+            </w:tcMar>
+          </w:tcPr>
+          <w:p>
+            <w:pPr>
+              <w:jc w:val="center"/>
+              <w:rPr>
+                <w:sz w:val="20"/>
+                <w:szCs w:val="20"/>
+              </w:rPr>
+            </w:pPr>
+            <w:r>
+              <w:rPr>
+                <w:rFonts w:ascii="Arial" w:eastAsia="Arial" w:hAnsi="Arial" w:cs="Arial"/>
+                <w:sz w:val="20"/>
+                <w:szCs w:val="20"/>
+              </w:rPr>
+              <w:t>5</w:t>
+            </w:r>
+          </w:p>
+        </w:tc>
+        <w:tc>
+          <w:tcPr>
+            <w:tcW w:w="1701" w:type="dxa"/>
+            <w:tcMar>
+              <w:top w:w="100" w:type="dxa"/>
+              <w:left w:w="108" w:type="dxa"/>
+              <w:bottom w:w="100" w:type="dxa"/>
+              <w:right w:w="108" w:type="dxa"/>
+            </w:tcMar>
+          </w:tcPr>
+          <w:p>
+            <w:r>
+              <w:t>Denegar registro</w:t>
+            </w:r>
+          </w:p>
+        </w:tc>
+        <w:tc>
+          <w:tcPr>
+            <w:tcW w:w="2551" w:type="dxa"/>
+            <w:tcMar>
+              <w:top w:w="100" w:type="dxa"/>
+              <w:left w:w="108" w:type="dxa"/>
+              <w:bottom w:w="100" w:type="dxa"/>
+              <w:right w:w="108" w:type="dxa"/>
+            </w:tcMar>
+          </w:tcPr>
+          <w:p>
+            <w:pPr>
+              <w:rPr>
+                <w:sz w:val="20"/>
+                <w:szCs w:val="20"/>
+              </w:rPr>
+            </w:pPr>
+            <w:r>
+              <w:rPr>
+                <w:rFonts w:ascii="Arial" w:eastAsia="Arial" w:hAnsi="Arial" w:cs="Arial"/>
+                <w:sz w:val="20"/>
+                <w:szCs w:val="20"/>
+              </w:rPr>
+              <w:t>Se realiza la actividad cuando el Administrador decide que los datos</w:t>
+            </w:r>
+            <w:r>
+              <w:rPr>
+                <w:rFonts w:ascii="Arial" w:eastAsia="Arial" w:hAnsi="Arial" w:cs="Arial"/>
+                <w:sz w:val="20"/>
+                <w:szCs w:val="20"/>
+              </w:rPr>
+              <w:t xml:space="preserve"> no</w:t>
+            </w:r>
+            <w:r>
+              <w:rPr>
+                <w:rFonts w:ascii="Arial" w:eastAsia="Arial" w:hAnsi="Arial" w:cs="Arial"/>
+                <w:sz w:val="20"/>
+                <w:szCs w:val="20"/>
+              </w:rPr>
+              <w:t xml:space="preserve"> son verídicos</w:t>
+            </w:r>
+            <w:r>
+              <w:rPr>
+                <w:rFonts w:ascii="Arial" w:eastAsia="Arial" w:hAnsi="Arial" w:cs="Arial"/>
+                <w:sz w:val="20"/>
+                <w:szCs w:val="20"/>
+              </w:rPr>
+              <w:t>.</w:t>
+            </w:r>
+          </w:p>
+        </w:tc>
+        <w:tc>
+          <w:tcPr>
+            <w:tcW w:w="1843" w:type="dxa"/>
+            <w:tcMar>
+              <w:top w:w="100" w:type="dxa"/>
+              <w:left w:w="108" w:type="dxa"/>
+              <w:bottom w:w="100" w:type="dxa"/>
+              <w:right w:w="108" w:type="dxa"/>
+            </w:tcMar>
+          </w:tcPr>
+          <w:p>
+            <w:pPr>
+              <w:jc w:val="center"/>
+              <w:rPr>
+                <w:sz w:val="20"/>
+                <w:szCs w:val="20"/>
+              </w:rPr>
+            </w:pPr>
+            <w:r>
+              <w:rPr>
+                <w:rFonts w:ascii="Arial" w:eastAsia="Arial" w:hAnsi="Arial" w:cs="Arial"/>
+                <w:sz w:val="20"/>
+                <w:szCs w:val="20"/>
+              </w:rPr>
+              <w:t>Administrador</w:t>
+            </w:r>
+          </w:p>
+        </w:tc>
+        <w:tc>
+          <w:tcPr>
+            <w:tcW w:w="1559" w:type="dxa"/>
+          </w:tcPr>
+          <w:p>
+            <w:pPr>
+              <w:jc w:val="center"/>
+            </w:pPr>
+            <w:r>
+              <w:t>Manual</w:t>
+            </w:r>
+          </w:p>
+        </w:tc>
+      </w:tr>
+      <w:tr>
+        <w:tc>
+          <w:tcPr>
+            <w:tcW w:w="567" w:type="dxa"/>
+            <w:tcMar>
+              <w:top w:w="100" w:type="dxa"/>
+              <w:left w:w="108" w:type="dxa"/>
+              <w:bottom w:w="100" w:type="dxa"/>
+              <w:right w:w="108" w:type="dxa"/>
+            </w:tcMar>
+          </w:tcPr>
+          <w:p>
+            <w:pPr>
+              <w:jc w:val="center"/>
+              <w:rPr>
+                <w:rFonts w:ascii="Arial" w:eastAsia="Arial" w:hAnsi="Arial" w:cs="Arial"/>
+                <w:sz w:val="20"/>
+                <w:szCs w:val="20"/>
+              </w:rPr>
+            </w:pPr>
+            <w:r>
+              <w:rPr>
+                <w:rFonts w:ascii="Arial" w:eastAsia="Arial" w:hAnsi="Arial" w:cs="Arial"/>
+                <w:sz w:val="20"/>
+                <w:szCs w:val="20"/>
+              </w:rPr>
+              <w:t>6</w:t>
+            </w:r>
+          </w:p>
+        </w:tc>
+        <w:tc>
+          <w:tcPr>
+            <w:tcW w:w="1701" w:type="dxa"/>
+            <w:tcMar>
+              <w:top w:w="100" w:type="dxa"/>
+              <w:left w:w="108" w:type="dxa"/>
+              <w:bottom w:w="100" w:type="dxa"/>
+              <w:right w:w="108" w:type="dxa"/>
+            </w:tcMar>
+          </w:tcPr>
+          <w:p>
+            <w:r>
+              <w:t>Activar empresa</w:t>
+            </w:r>
+          </w:p>
+        </w:tc>
+        <w:tc>
+          <w:tcPr>
+            <w:tcW w:w="2551" w:type="dxa"/>
+            <w:tcMar>
+              <w:top w:w="100" w:type="dxa"/>
+              <w:left w:w="108" w:type="dxa"/>
+              <w:bottom w:w="100" w:type="dxa"/>
+              <w:right w:w="108" w:type="dxa"/>
+            </w:tcMar>
+          </w:tcPr>
+          <w:p>
+            <w:r>
+              <w:rPr>
+                <w:rFonts w:ascii="Arial" w:eastAsia="Arial" w:hAnsi="Arial" w:cs="Arial"/>
+                <w:sz w:val="20"/>
+                <w:szCs w:val="20"/>
+              </w:rPr>
+              <w:t>Se realiza la actividad cuando el Proveedor ingresa al link de activación y termina el proceso de registro.</w:t>
+            </w:r>
+          </w:p>
+        </w:tc>
+        <w:tc>
+          <w:tcPr>
+            <w:tcW w:w="1843" w:type="dxa"/>
+            <w:tcMar>
+              <w:top w:w="100" w:type="dxa"/>
+              <w:left w:w="108" w:type="dxa"/>
+              <w:bottom w:w="100" w:type="dxa"/>
+              <w:right w:w="108" w:type="dxa"/>
+            </w:tcMar>
+          </w:tcPr>
+          <w:p>
+            <w:pPr>
+              <w:jc w:val="center"/>
+              <w:rPr>
+                <w:rFonts w:ascii="Arial" w:eastAsia="Arial" w:hAnsi="Arial" w:cs="Arial"/>
+                <w:sz w:val="20"/>
+                <w:szCs w:val="20"/>
+              </w:rPr>
+            </w:pPr>
+            <w:r>
+              <w:rPr>
+                <w:rFonts w:ascii="Arial" w:eastAsia="Arial" w:hAnsi="Arial" w:cs="Arial"/>
+                <w:sz w:val="20"/>
+                <w:szCs w:val="20"/>
+              </w:rPr>
+              <w:t>Proveedor</w:t>
+            </w:r>
+          </w:p>
+        </w:tc>
+        <w:tc>
+          <w:tcPr>
+            <w:tcW w:w="1559" w:type="dxa"/>
+          </w:tcPr>
+          <w:p>
+            <w:pPr>
+              <w:jc w:val="center"/>
+            </w:pPr>
+            <w:r>
+              <w:t>Manual</w:t>
+            </w:r>
+          </w:p>
+        </w:tc>
+      </w:tr>
+    </w:tbl>
+    <w:p>
+      <w:pPr>
+        <w:pStyle w:val="ListParagraph"/>
+        <w:spacing w:after="160" w:line="259" w:lineRule="auto"/>
+        <w:rPr>
+          <w:b/>
+          <w:lang w:val="es-ES_tradnl"/>
+        </w:rPr>
+      </w:pPr>
+    </w:p>
+    <w:p>
+      <w:pPr>
+        <w:pStyle w:val="ListParagraph"/>
+        <w:spacing w:after="160" w:line="259" w:lineRule="auto"/>
+        <w:rPr>
+          <w:b/>
+          <w:lang w:val="es-ES_tradnl"/>
+        </w:rPr>
+      </w:pPr>
+    </w:p>
+    <w:p>
+      <w:pPr>
+        <w:rPr>
+          <w:b/>
+        </w:rPr>
+      </w:pPr>
+    </w:p>
+    <w:p>
+      <w:pPr>
+        <w:pStyle w:val="ListParagraph"/>
         <w:spacing w:after="160" w:line="259" w:lineRule="auto"/>
         <w:outlineLvl w:val="1"/>
         <w:rPr>
@@ -6753,7 +9425,7 @@
     </w:p>
     <w:p>
       <w:pPr>
-        <w:pStyle w:val="Prrafodelista"/>
+        <w:pStyle w:val="ListParagraph"/>
         <w:rPr>
           <w:b/>
           <w:lang w:val="es-ES_tradnl"/>
@@ -6784,9 +9456,59 @@
         </w:rPr>
       </w:pPr>
     </w:p>
+    <w:p>
+      <w:pPr>
+        <w:rPr>
+          <w:b/>
+        </w:rPr>
+      </w:pPr>
+    </w:p>
+    <w:p>
+      <w:pPr>
+        <w:pStyle w:val="ListParagraph"/>
+        <w:spacing w:after="160" w:line="259" w:lineRule="auto"/>
+        <w:outlineLvl w:val="1"/>
+        <w:rPr>
+          <w:b/>
+        </w:rPr>
+      </w:pPr>
+    </w:p>
+    <w:p>
+      <w:pPr>
+        <w:pStyle w:val="ListParagraph"/>
+        <w:rPr>
+          <w:b/>
+          <w:lang w:val="es-ES_tradnl"/>
+        </w:rPr>
+      </w:pPr>
+    </w:p>
+    <w:p>
+      <w:pPr>
+        <w:rPr>
+          <w:lang w:val="es-ES_tradnl"/>
+        </w:rPr>
+      </w:pPr>
+    </w:p>
+    <w:p/>
+    <w:p>
+      <w:pPr>
+        <w:tabs>
+          <w:tab w:val="left" w:pos="0"/>
+        </w:tabs>
+        <w:spacing w:line="240" w:lineRule="auto"/>
+        <w:contextualSpacing/>
+        <w:rPr>
+          <w:rFonts w:ascii="NewsGotT" w:hAnsi="NewsGotT"/>
+          <w:color w:val="000000" w:themeColor="text1"/>
+          <w:sz w:val="32"/>
+          <w:szCs w:val="32"/>
+          <w:u w:val="single"/>
+        </w:rPr>
+      </w:pPr>
+    </w:p>
     <w:sectPr>
-      <w:headerReference w:type="default" r:id="rId11"/>
-      <w:footerReference w:type="default" r:id="rId12"/>
+      <w:headerReference w:type="default" r:id="rId12"/>
+      <w:footerReference w:type="default" r:id="rId13"/>
       <w:pgSz w:w="12240" w:h="15840"/>
       <w:pgMar w:top="1418" w:right="1701" w:bottom="1134" w:left="1701" w:header="709" w:footer="0" w:gutter="0"/>
       <w:pgNumType w:start="0"/>
@@ -6845,7 +9567,7 @@
         </w:tcPr>
         <w:p>
           <w:pPr>
-            <w:pStyle w:val="Piedepgina"/>
+            <w:pStyle w:val="Footer"/>
             <w:jc w:val="right"/>
             <w:rPr>
               <w:b/>
@@ -6909,7 +9631,7 @@
               </w14:shadow>
               <w14:numForm w14:val="oldStyle"/>
             </w:rPr>
-            <w:t>17</w:t>
+            <w:t>9</w:t>
           </w:r>
           <w:r>
             <w:rPr>
@@ -6934,7 +9656,7 @@
         </w:tcPr>
         <w:p>
           <w:pPr>
-            <w:pStyle w:val="Piedepgina"/>
+            <w:pStyle w:val="Footer"/>
           </w:pPr>
         </w:p>
       </w:tc>
@@ -6942,12 +9664,12 @@
   </w:tbl>
   <w:p>
     <w:pPr>
-      <w:pStyle w:val="Piedepgina"/>
+      <w:pStyle w:val="Footer"/>
     </w:pPr>
   </w:p>
   <w:p>
     <w:pPr>
-      <w:pStyle w:val="Piedepgina"/>
+      <w:pStyle w:val="Footer"/>
     </w:pPr>
   </w:p>
 </w:ftr>
@@ -7009,7 +9731,7 @@
         </w:tcPr>
         <w:p>
           <w:pPr>
-            <w:pStyle w:val="Encabezado"/>
+            <w:pStyle w:val="Header"/>
             <w:jc w:val="right"/>
             <w:rPr>
               <w:color w:val="76923C" w:themeColor="accent3" w:themeShade="BF"/>
@@ -7100,7 +9822,7 @@
             </w:tcPr>
             <w:p>
               <w:pPr>
-                <w:pStyle w:val="Encabezado"/>
+                <w:pStyle w:val="Header"/>
                 <w:rPr>
                   <w:color w:val="FFFFFF" w:themeColor="background1"/>
                 </w:rPr>
@@ -7119,7 +9841,7 @@
   </w:tbl>
   <w:p>
     <w:pPr>
-      <w:pStyle w:val="Encabezado"/>
+      <w:pStyle w:val="Header"/>
     </w:pPr>
   </w:p>
 </w:hdr>
@@ -12741,11 +15463,11 @@
       <w:lang w:val="es-ES"/>
     </w:rPr>
   </w:style>
-  <w:style w:type="paragraph" w:styleId="Ttulo1">
+  <w:style w:type="paragraph" w:styleId="Heading1">
     <w:name w:val="heading 1"/>
     <w:basedOn w:val="Normal"/>
     <w:next w:val="Normal"/>
-    <w:link w:val="Ttulo1Car"/>
+    <w:link w:val="Heading1Char"/>
     <w:uiPriority w:val="9"/>
     <w:qFormat/>
     <w:rsid w:val="00713C0C"/>
@@ -12764,11 +15486,11 @@
       <w:szCs w:val="28"/>
     </w:rPr>
   </w:style>
-  <w:style w:type="paragraph" w:styleId="Ttulo2">
+  <w:style w:type="paragraph" w:styleId="Heading2">
     <w:name w:val="heading 2"/>
     <w:basedOn w:val="Normal"/>
     <w:next w:val="Normal"/>
-    <w:link w:val="Ttulo2Car"/>
+    <w:link w:val="Heading2Char"/>
     <w:uiPriority w:val="9"/>
     <w:unhideWhenUsed/>
     <w:qFormat/>
@@ -12786,11 +15508,11 @@
       <w:szCs w:val="26"/>
     </w:rPr>
   </w:style>
-  <w:style w:type="paragraph" w:styleId="Ttulo3">
+  <w:style w:type="paragraph" w:styleId="Heading3">
     <w:name w:val="heading 3"/>
     <w:basedOn w:val="Normal"/>
     <w:next w:val="Normal"/>
-    <w:link w:val="Ttulo3Car"/>
+    <w:link w:val="Heading3Char"/>
     <w:uiPriority w:val="9"/>
     <w:semiHidden/>
     <w:unhideWhenUsed/>
@@ -12809,13 +15531,13 @@
       <w:color w:val="4F81BD" w:themeColor="accent1"/>
     </w:rPr>
   </w:style>
-  <w:style w:type="character" w:default="1" w:styleId="Fuentedeprrafopredeter">
+  <w:style w:type="character" w:default="1" w:styleId="DefaultParagraphFont">
     <w:name w:val="Default Paragraph Font"/>
     <w:uiPriority w:val="1"/>
     <w:semiHidden/>
     <w:unhideWhenUsed/>
   </w:style>
-  <w:style w:type="table" w:default="1" w:styleId="Tablanormal">
+  <w:style w:type="table" w:default="1" w:styleId="TableNormal">
     <w:name w:val="Normal Table"/>
     <w:uiPriority w:val="99"/>
     <w:semiHidden/>
@@ -12830,15 +15552,15 @@
       </w:tblCellMar>
     </w:tblPr>
   </w:style>
-  <w:style w:type="numbering" w:default="1" w:styleId="Sinlista">
+  <w:style w:type="numbering" w:default="1" w:styleId="NoList">
     <w:name w:val="No List"/>
     <w:uiPriority w:val="99"/>
     <w:semiHidden/>
     <w:unhideWhenUsed/>
   </w:style>
-  <w:style w:type="paragraph" w:styleId="Sinespaciado">
+  <w:style w:type="paragraph" w:styleId="NoSpacing">
     <w:name w:val="No Spacing"/>
-    <w:link w:val="SinespaciadoCar"/>
+    <w:link w:val="NoSpacingChar"/>
     <w:uiPriority w:val="1"/>
     <w:qFormat/>
     <w:rsid w:val="00FE681D"/>
@@ -12850,10 +15572,10 @@
       <w:lang w:eastAsia="es-PE"/>
     </w:rPr>
   </w:style>
-  <w:style w:type="character" w:customStyle="1" w:styleId="SinespaciadoCar">
-    <w:name w:val="Sin espaciado Car"/>
-    <w:basedOn w:val="Fuentedeprrafopredeter"/>
-    <w:link w:val="Sinespaciado"/>
+  <w:style w:type="character" w:customStyle="1" w:styleId="NoSpacingChar">
+    <w:name w:val="No Spacing Char"/>
+    <w:basedOn w:val="DefaultParagraphFont"/>
+    <w:link w:val="NoSpacing"/>
     <w:uiPriority w:val="1"/>
     <w:rsid w:val="00FE681D"/>
     <w:rPr>
@@ -12861,10 +15583,10 @@
       <w:lang w:eastAsia="es-PE"/>
     </w:rPr>
   </w:style>
-  <w:style w:type="paragraph" w:styleId="Textodeglobo">
+  <w:style w:type="paragraph" w:styleId="BalloonText">
     <w:name w:val="Balloon Text"/>
     <w:basedOn w:val="Normal"/>
-    <w:link w:val="TextodegloboCar"/>
+    <w:link w:val="BalloonTextChar"/>
     <w:uiPriority w:val="99"/>
     <w:semiHidden/>
     <w:unhideWhenUsed/>
@@ -12878,10 +15600,10 @@
       <w:szCs w:val="16"/>
     </w:rPr>
   </w:style>
-  <w:style w:type="character" w:customStyle="1" w:styleId="TextodegloboCar">
-    <w:name w:val="Texto de globo Car"/>
-    <w:basedOn w:val="Fuentedeprrafopredeter"/>
-    <w:link w:val="Textodeglobo"/>
+  <w:style w:type="character" w:customStyle="1" w:styleId="BalloonTextChar">
+    <w:name w:val="Balloon Text Char"/>
+    <w:basedOn w:val="DefaultParagraphFont"/>
+    <w:link w:val="BalloonText"/>
     <w:uiPriority w:val="99"/>
     <w:semiHidden/>
     <w:rsid w:val="00FE681D"/>
@@ -12892,7 +15614,7 @@
       <w:lang w:val="es-ES"/>
     </w:rPr>
   </w:style>
-  <w:style w:type="paragraph" w:styleId="Prrafodelista">
+  <w:style w:type="paragraph" w:styleId="ListParagraph">
     <w:name w:val="List Paragraph"/>
     <w:basedOn w:val="Normal"/>
     <w:uiPriority w:val="34"/>
@@ -12919,9 +15641,9 @@
       <w:lang w:val="es-PE" w:eastAsia="es-PE"/>
     </w:rPr>
   </w:style>
-  <w:style w:type="table" w:styleId="Tablaconcuadrcula">
+  <w:style w:type="table" w:styleId="TableGrid">
     <w:name w:val="Table Grid"/>
-    <w:basedOn w:val="Tablanormal"/>
+    <w:basedOn w:val="TableNormal"/>
     <w:uiPriority w:val="39"/>
     <w:rsid w:val="006B7AA9"/>
     <w:pPr>
@@ -12938,9 +15660,9 @@
       </w:tblBorders>
     </w:tblPr>
   </w:style>
-  <w:style w:type="table" w:styleId="Listaclara-nfasis3">
+  <w:style w:type="table" w:styleId="LightList-Accent3">
     <w:name w:val="Light List Accent 3"/>
-    <w:basedOn w:val="Tablanormal"/>
+    <w:basedOn w:val="TableNormal"/>
     <w:uiPriority w:val="61"/>
     <w:rsid w:val="00316531"/>
     <w:pPr>
@@ -13023,10 +15745,10 @@
       </w:tcPr>
     </w:tblStylePr>
   </w:style>
-  <w:style w:type="paragraph" w:styleId="Encabezado">
+  <w:style w:type="paragraph" w:styleId="Header">
     <w:name w:val="header"/>
     <w:basedOn w:val="Normal"/>
-    <w:link w:val="EncabezadoCar"/>
+    <w:link w:val="HeaderChar"/>
     <w:uiPriority w:val="99"/>
     <w:unhideWhenUsed/>
     <w:rsid w:val="00CC106A"/>
@@ -13038,20 +15760,20 @@
       <w:spacing w:after="0" w:line="240" w:lineRule="auto"/>
     </w:pPr>
   </w:style>
-  <w:style w:type="character" w:customStyle="1" w:styleId="EncabezadoCar">
-    <w:name w:val="Encabezado Car"/>
-    <w:basedOn w:val="Fuentedeprrafopredeter"/>
-    <w:link w:val="Encabezado"/>
+  <w:style w:type="character" w:customStyle="1" w:styleId="HeaderChar">
+    <w:name w:val="Header Char"/>
+    <w:basedOn w:val="DefaultParagraphFont"/>
+    <w:link w:val="Header"/>
     <w:uiPriority w:val="99"/>
     <w:rsid w:val="00CC106A"/>
     <w:rPr>
       <w:lang w:val="es-ES"/>
     </w:rPr>
   </w:style>
-  <w:style w:type="paragraph" w:styleId="Piedepgina">
+  <w:style w:type="paragraph" w:styleId="Footer">
     <w:name w:val="footer"/>
     <w:basedOn w:val="Normal"/>
-    <w:link w:val="PiedepginaCar"/>
+    <w:link w:val="FooterChar"/>
     <w:uiPriority w:val="99"/>
     <w:unhideWhenUsed/>
     <w:rsid w:val="00CC106A"/>
@@ -13063,19 +15785,19 @@
       <w:spacing w:after="0" w:line="240" w:lineRule="auto"/>
     </w:pPr>
   </w:style>
-  <w:style w:type="character" w:customStyle="1" w:styleId="PiedepginaCar">
-    <w:name w:val="Pie de página Car"/>
-    <w:basedOn w:val="Fuentedeprrafopredeter"/>
-    <w:link w:val="Piedepgina"/>
+  <w:style w:type="character" w:customStyle="1" w:styleId="FooterChar">
+    <w:name w:val="Footer Char"/>
+    <w:basedOn w:val="DefaultParagraphFont"/>
+    <w:link w:val="Footer"/>
     <w:uiPriority w:val="99"/>
     <w:rsid w:val="00CC106A"/>
     <w:rPr>
       <w:lang w:val="es-ES"/>
     </w:rPr>
   </w:style>
-  <w:style w:type="table" w:styleId="Sombreadoclaro-nfasis2">
+  <w:style w:type="table" w:styleId="LightShading-Accent2">
     <w:name w:val="Light Shading Accent 2"/>
-    <w:basedOn w:val="Tablanormal"/>
+    <w:basedOn w:val="TableNormal"/>
     <w:uiPriority w:val="60"/>
     <w:rsid w:val="00830762"/>
     <w:pPr>
@@ -13169,9 +15891,9 @@
       </w:tcPr>
     </w:tblStylePr>
   </w:style>
-  <w:style w:type="table" w:styleId="Cuadrculamedia1-nfasis2">
+  <w:style w:type="table" w:styleId="MediumGrid1-Accent2">
     <w:name w:val="Medium Grid 1 Accent 2"/>
-    <w:basedOn w:val="Tablanormal"/>
+    <w:basedOn w:val="TableNormal"/>
     <w:uiPriority w:val="67"/>
     <w:rsid w:val="00121D45"/>
     <w:pPr>
@@ -13235,9 +15957,9 @@
       </w:tcPr>
     </w:tblStylePr>
   </w:style>
-  <w:style w:type="table" w:styleId="Listaclara-nfasis2">
+  <w:style w:type="table" w:styleId="LightList-Accent2">
     <w:name w:val="Light List Accent 2"/>
-    <w:basedOn w:val="Tablanormal"/>
+    <w:basedOn w:val="TableNormal"/>
     <w:uiPriority w:val="61"/>
     <w:rsid w:val="00121D45"/>
     <w:pPr>
@@ -13320,10 +16042,10 @@
       </w:tcPr>
     </w:tblStylePr>
   </w:style>
-  <w:style w:type="character" w:customStyle="1" w:styleId="Ttulo3Car">
-    <w:name w:val="Título 3 Car"/>
-    <w:basedOn w:val="Fuentedeprrafopredeter"/>
-    <w:link w:val="Ttulo3"/>
+  <w:style w:type="character" w:customStyle="1" w:styleId="Heading3Char">
+    <w:name w:val="Heading 3 Char"/>
+    <w:basedOn w:val="DefaultParagraphFont"/>
+    <w:link w:val="Heading3"/>
     <w:uiPriority w:val="9"/>
     <w:semiHidden/>
     <w:rsid w:val="00B2707E"/>
@@ -13335,10 +16057,10 @@
       <w:lang w:val="es-ES"/>
     </w:rPr>
   </w:style>
-  <w:style w:type="character" w:customStyle="1" w:styleId="Ttulo1Car">
-    <w:name w:val="Título 1 Car"/>
-    <w:basedOn w:val="Fuentedeprrafopredeter"/>
-    <w:link w:val="Ttulo1"/>
+  <w:style w:type="character" w:customStyle="1" w:styleId="Heading1Char">
+    <w:name w:val="Heading 1 Char"/>
+    <w:basedOn w:val="DefaultParagraphFont"/>
+    <w:link w:val="Heading1"/>
     <w:uiPriority w:val="9"/>
     <w:rsid w:val="00713C0C"/>
     <w:rPr>
@@ -13351,9 +16073,9 @@
       <w:lang w:val="es-ES"/>
     </w:rPr>
   </w:style>
-  <w:style w:type="paragraph" w:styleId="TtuloTDC">
+  <w:style w:type="paragraph" w:styleId="TOCHeading">
     <w:name w:val="TOC Heading"/>
-    <w:basedOn w:val="Ttulo1"/>
+    <w:basedOn w:val="Heading1"/>
     <w:next w:val="Normal"/>
     <w:uiPriority w:val="39"/>
     <w:unhideWhenUsed/>
@@ -13366,7 +16088,7 @@
       <w:lang w:val="es-PE" w:eastAsia="es-PE"/>
     </w:rPr>
   </w:style>
-  <w:style w:type="paragraph" w:styleId="TDC1">
+  <w:style w:type="paragraph" w:styleId="TOC1">
     <w:name w:val="toc 1"/>
     <w:basedOn w:val="Normal"/>
     <w:next w:val="Normal"/>
@@ -13384,9 +16106,9 @@
       <w:u w:val="single"/>
     </w:rPr>
   </w:style>
-  <w:style w:type="character" w:styleId="Hipervnculo">
+  <w:style w:type="character" w:styleId="Hyperlink">
     <w:name w:val="Hyperlink"/>
-    <w:basedOn w:val="Fuentedeprrafopredeter"/>
+    <w:basedOn w:val="DefaultParagraphFont"/>
     <w:uiPriority w:val="99"/>
     <w:unhideWhenUsed/>
     <w:rsid w:val="00713C0C"/>
@@ -13395,7 +16117,7 @@
       <w:u w:val="single"/>
     </w:rPr>
   </w:style>
-  <w:style w:type="paragraph" w:styleId="TDC2">
+  <w:style w:type="paragraph" w:styleId="TOC2">
     <w:name w:val="toc 2"/>
     <w:basedOn w:val="Normal"/>
     <w:next w:val="Normal"/>
@@ -13412,7 +16134,7 @@
       <w:smallCaps/>
     </w:rPr>
   </w:style>
-  <w:style w:type="paragraph" w:styleId="TDC3">
+  <w:style w:type="paragraph" w:styleId="TOC3">
     <w:name w:val="toc 3"/>
     <w:basedOn w:val="Normal"/>
     <w:next w:val="Normal"/>
@@ -13427,7 +16149,7 @@
       <w:smallCaps/>
     </w:rPr>
   </w:style>
-  <w:style w:type="paragraph" w:styleId="TDC4">
+  <w:style w:type="paragraph" w:styleId="TOC4">
     <w:name w:val="toc 4"/>
     <w:basedOn w:val="Normal"/>
     <w:next w:val="Normal"/>
@@ -13439,7 +16161,7 @@
       <w:spacing w:after="0"/>
     </w:pPr>
   </w:style>
-  <w:style w:type="paragraph" w:styleId="TDC5">
+  <w:style w:type="paragraph" w:styleId="TOC5">
     <w:name w:val="toc 5"/>
     <w:basedOn w:val="Normal"/>
     <w:next w:val="Normal"/>
@@ -13451,7 +16173,7 @@
       <w:spacing w:after="0"/>
     </w:pPr>
   </w:style>
-  <w:style w:type="paragraph" w:styleId="TDC6">
+  <w:style w:type="paragraph" w:styleId="TOC6">
     <w:name w:val="toc 6"/>
     <w:basedOn w:val="Normal"/>
     <w:next w:val="Normal"/>
@@ -13463,7 +16185,7 @@
       <w:spacing w:after="0"/>
     </w:pPr>
   </w:style>
-  <w:style w:type="paragraph" w:styleId="TDC7">
+  <w:style w:type="paragraph" w:styleId="TOC7">
     <w:name w:val="toc 7"/>
     <w:basedOn w:val="Normal"/>
     <w:next w:val="Normal"/>
@@ -13475,7 +16197,7 @@
       <w:spacing w:after="0"/>
     </w:pPr>
   </w:style>
-  <w:style w:type="paragraph" w:styleId="TDC8">
+  <w:style w:type="paragraph" w:styleId="TOC8">
     <w:name w:val="toc 8"/>
     <w:basedOn w:val="Normal"/>
     <w:next w:val="Normal"/>
@@ -13487,7 +16209,7 @@
       <w:spacing w:after="0"/>
     </w:pPr>
   </w:style>
-  <w:style w:type="paragraph" w:styleId="TDC9">
+  <w:style w:type="paragraph" w:styleId="TOC9">
     <w:name w:val="toc 9"/>
     <w:basedOn w:val="Normal"/>
     <w:next w:val="Normal"/>
@@ -13501,13 +16223,13 @@
   </w:style>
   <w:style w:type="character" w:customStyle="1" w:styleId="apple-converted-space">
     <w:name w:val="apple-converted-space"/>
-    <w:basedOn w:val="Fuentedeprrafopredeter"/>
+    <w:basedOn w:val="DefaultParagraphFont"/>
     <w:rsid w:val="000931C4"/>
   </w:style>
-  <w:style w:type="character" w:customStyle="1" w:styleId="Ttulo2Car">
-    <w:name w:val="Título 2 Car"/>
-    <w:basedOn w:val="Fuentedeprrafopredeter"/>
-    <w:link w:val="Ttulo2"/>
+  <w:style w:type="character" w:customStyle="1" w:styleId="Heading2Char">
+    <w:name w:val="Heading 2 Char"/>
+    <w:basedOn w:val="DefaultParagraphFont"/>
+    <w:link w:val="Heading2"/>
     <w:uiPriority w:val="9"/>
     <w:rsid w:val="008430CF"/>
     <w:rPr>
@@ -13518,10 +16240,10 @@
       <w:lang w:val="es-ES"/>
     </w:rPr>
   </w:style>
-  <w:style w:type="paragraph" w:styleId="Textonotapie">
+  <w:style w:type="paragraph" w:styleId="FootnoteText">
     <w:name w:val="footnote text"/>
     <w:basedOn w:val="Normal"/>
-    <w:link w:val="TextonotapieCar"/>
+    <w:link w:val="FootnoteTextChar"/>
     <w:uiPriority w:val="99"/>
     <w:rsid w:val="008430CF"/>
     <w:pPr>
@@ -13537,10 +16259,10 @@
       <w:lang w:val="es-PE" w:eastAsia="es-PE"/>
     </w:rPr>
   </w:style>
-  <w:style w:type="character" w:customStyle="1" w:styleId="TextonotapieCar">
-    <w:name w:val="Texto nota pie Car"/>
-    <w:basedOn w:val="Fuentedeprrafopredeter"/>
-    <w:link w:val="Textonotapie"/>
+  <w:style w:type="character" w:customStyle="1" w:styleId="FootnoteTextChar">
+    <w:name w:val="Footnote Text Char"/>
+    <w:basedOn w:val="DefaultParagraphFont"/>
+    <w:link w:val="FootnoteText"/>
     <w:uiPriority w:val="99"/>
     <w:rsid w:val="008430CF"/>
     <w:rPr>
@@ -13550,9 +16272,9 @@
       <w:lang w:eastAsia="es-PE"/>
     </w:rPr>
   </w:style>
-  <w:style w:type="character" w:styleId="MquinadeescribirHTML">
+  <w:style w:type="character" w:styleId="HTMLTypewriter">
     <w:name w:val="HTML Typewriter"/>
-    <w:basedOn w:val="Fuentedeprrafopredeter"/>
+    <w:basedOn w:val="DefaultParagraphFont"/>
     <w:uiPriority w:val="99"/>
     <w:semiHidden/>
     <w:unhideWhenUsed/>
@@ -13600,7 +16322,7 @@
   <w:style w:type="paragraph" w:customStyle="1" w:styleId="InfoBlue">
     <w:name w:val="InfoBlue"/>
     <w:basedOn w:val="Normal"/>
-    <w:next w:val="Textoindependiente"/>
+    <w:next w:val="BodyText"/>
     <w:rsid w:val="00F46D61"/>
     <w:pPr>
       <w:widowControl w:val="0"/>
@@ -13617,10 +16339,10 @@
       <w:lang w:val="en-US"/>
     </w:rPr>
   </w:style>
-  <w:style w:type="paragraph" w:styleId="Textoindependiente">
+  <w:style w:type="paragraph" w:styleId="BodyText">
     <w:name w:val="Body Text"/>
     <w:basedOn w:val="Normal"/>
-    <w:link w:val="TextoindependienteCar"/>
+    <w:link w:val="BodyTextChar"/>
     <w:uiPriority w:val="99"/>
     <w:semiHidden/>
     <w:unhideWhenUsed/>
@@ -13629,10 +16351,10 @@
       <w:spacing w:after="120"/>
     </w:pPr>
   </w:style>
-  <w:style w:type="character" w:customStyle="1" w:styleId="TextoindependienteCar">
-    <w:name w:val="Texto independiente Car"/>
-    <w:basedOn w:val="Fuentedeprrafopredeter"/>
-    <w:link w:val="Textoindependiente"/>
+  <w:style w:type="character" w:customStyle="1" w:styleId="BodyTextChar">
+    <w:name w:val="Body Text Char"/>
+    <w:basedOn w:val="DefaultParagraphFont"/>
+    <w:link w:val="BodyText"/>
     <w:uiPriority w:val="99"/>
     <w:semiHidden/>
     <w:rsid w:val="00F46D61"/>
@@ -13665,7 +16387,7 @@
   </w:style>
   <w:style w:type="character" w:customStyle="1" w:styleId="3oh-">
     <w:name w:val="_3oh-"/>
-    <w:basedOn w:val="Fuentedeprrafopredeter"/>
+    <w:basedOn w:val="DefaultParagraphFont"/>
     <w:rsid w:val="00BB4126"/>
   </w:style>
   <w:style w:type="paragraph" w:customStyle="1" w:styleId="Standard">
@@ -13717,9 +16439,9 @@
       <w:sz w:val="28"/>
     </w:rPr>
   </w:style>
-  <w:style w:type="table" w:styleId="Tablanormal2">
+  <w:style w:type="table" w:styleId="PlainTable2">
     <w:name w:val="Plain Table 2"/>
-    <w:basedOn w:val="Tablanormal"/>
+    <w:basedOn w:val="TableNormal"/>
     <w:uiPriority w:val="42"/>
     <w:rsid w:val="00B42009"/>
     <w:pPr>
@@ -14109,7 +16831,7 @@
 </file>
 
 <file path=customXml/itemProps2.xml><?xml version="1.0" encoding="utf-8"?>
-<ds:datastoreItem xmlns:ds="http://schemas.openxmlformats.org/officeDocument/2006/customXml" ds:itemID="{0066EA56-95D7-41A1-8A70-47ED247D4D67}">
+<ds:datastoreItem xmlns:ds="http://schemas.openxmlformats.org/officeDocument/2006/customXml" ds:itemID="{2B9BE66E-C962-498D-9778-2EE9BB9E1D77}">
   <ds:schemaRefs>
     <ds:schemaRef ds:uri="http://schemas.openxmlformats.org/officeDocument/2006/bibliography"/>
   </ds:schemaRefs>

</xml_diff>

<commit_message>
Actualiza documento de negocio
</commit_message>
<xml_diff>
--- a/Desarrollo/RSAC/Negocio/RSAC_DN.docx
+++ b/Desarrollo/RSAC/Negocio/RSAC_DN.docx
@@ -1,6 +1,6 @@
 
 <file path=word/document.xml><?xml version="1.0" encoding="utf-8"?>
-<w:document xmlns:wpc="http://schemas.microsoft.com/office/word/2010/wordprocessingCanvas" xmlns:mo="http://schemas.microsoft.com/office/mac/office/2008/main" xmlns:mc="http://schemas.openxmlformats.org/markup-compatibility/2006" xmlns:mv="urn:schemas-microsoft-com:mac:vml" xmlns:o="urn:schemas-microsoft-com:office:office" xmlns:r="http://schemas.openxmlformats.org/officeDocument/2006/relationships" xmlns:m="http://schemas.openxmlformats.org/officeDocument/2006/math" xmlns:v="urn:schemas-microsoft-com:vml" xmlns:wp14="http://schemas.microsoft.com/office/word/2010/wordprocessingDrawing" xmlns:wp="http://schemas.openxmlformats.org/drawingml/2006/wordprocessingDrawing" xmlns:w10="urn:schemas-microsoft-com:office:word" xmlns:w="http://schemas.openxmlformats.org/wordprocessingml/2006/main" xmlns:w14="http://schemas.microsoft.com/office/word/2010/wordml" xmlns:w15="http://schemas.microsoft.com/office/word/2012/wordml" xmlns:wpg="http://schemas.microsoft.com/office/word/2010/wordprocessingGroup" xmlns:wpi="http://schemas.microsoft.com/office/word/2010/wordprocessingInk" xmlns:wne="http://schemas.microsoft.com/office/word/2006/wordml" xmlns:wps="http://schemas.microsoft.com/office/word/2010/wordprocessingShape" mc:Ignorable="w14 w15 wp14">
+<w:document xmlns:wpc="http://schemas.microsoft.com/office/word/2010/wordprocessingCanvas" xmlns:cx="http://schemas.microsoft.com/office/drawing/2014/chartex" xmlns:cx1="http://schemas.microsoft.com/office/drawing/2015/9/8/chartex" xmlns:cx2="http://schemas.microsoft.com/office/drawing/2015/10/21/chartex" xmlns:cx3="http://schemas.microsoft.com/office/drawing/2016/5/9/chartex" xmlns:cx4="http://schemas.microsoft.com/office/drawing/2016/5/10/chartex" xmlns:cx5="http://schemas.microsoft.com/office/drawing/2016/5/11/chartex" xmlns:cx6="http://schemas.microsoft.com/office/drawing/2016/5/12/chartex" xmlns:cx7="http://schemas.microsoft.com/office/drawing/2016/5/13/chartex" xmlns:cx8="http://schemas.microsoft.com/office/drawing/2016/5/14/chartex" xmlns:mc="http://schemas.openxmlformats.org/markup-compatibility/2006" xmlns:aink="http://schemas.microsoft.com/office/drawing/2016/ink" xmlns:am3d="http://schemas.microsoft.com/office/drawing/2017/model3d" xmlns:o="urn:schemas-microsoft-com:office:office" xmlns:r="http://schemas.openxmlformats.org/officeDocument/2006/relationships" xmlns:m="http://schemas.openxmlformats.org/officeDocument/2006/math" xmlns:v="urn:schemas-microsoft-com:vml" xmlns:wp14="http://schemas.microsoft.com/office/word/2010/wordprocessingDrawing" xmlns:wp="http://schemas.openxmlformats.org/drawingml/2006/wordprocessingDrawing" xmlns:w10="urn:schemas-microsoft-com:office:word" xmlns:w="http://schemas.openxmlformats.org/wordprocessingml/2006/main" xmlns:w14="http://schemas.microsoft.com/office/word/2010/wordml" xmlns:w15="http://schemas.microsoft.com/office/word/2012/wordml" xmlns:w16cid="http://schemas.microsoft.com/office/word/2016/wordml/cid" xmlns:w16se="http://schemas.microsoft.com/office/word/2015/wordml/symex" xmlns:wpg="http://schemas.microsoft.com/office/word/2010/wordprocessingGroup" xmlns:wpi="http://schemas.microsoft.com/office/word/2010/wordprocessingInk" xmlns:wne="http://schemas.microsoft.com/office/word/2006/wordml" xmlns:wps="http://schemas.microsoft.com/office/word/2010/wordprocessingShape" mc:Ignorable="w14 w15 w16se w16cid wp14">
   <w:body>
     <w:sdt>
       <w:sdtPr>
@@ -129,9 +129,9 @@
                   </wp:anchor>
                 </w:drawing>
               </mc:Choice>
-              <mc:Fallback xmlns:w16se="http://schemas.microsoft.com/office/word/2015/wordml/symex" xmlns:cx2="http://schemas.microsoft.com/office/drawing/2015/10/21/chartex" xmlns:cx1="http://schemas.microsoft.com/office/drawing/2015/9/8/chartex" xmlns:cx="http://schemas.microsoft.com/office/drawing/2014/chartex">
+              <mc:Fallback>
                 <w:pict>
-                  <v:rect w14:anchorId="71A54872" id="4 Rectángulo" o:spid="_x0000_s1026" style="position:absolute;left:0;text-align:left;margin-left:0;margin-top:-42.3pt;width:549.8pt;height:732pt;z-index:-251666944;visibility:visible;mso-wrap-style:square;mso-width-percent:0;mso-height-percent:0;mso-wrap-distance-left:9pt;mso-wrap-distance-top:0;mso-wrap-distance-right:9pt;mso-wrap-distance-bottom:0;mso-position-horizontal:center;mso-position-horizontal-relative:margin;mso-position-vertical:absolute;mso-position-vertical-relative:text;mso-width-percent:0;mso-height-percent:0;mso-width-relative:margin;mso-height-relative:margin;v-text-anchor:middle" o:gfxdata="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" fillcolor="white [3201]" strokecolor="#1f497d [3215]" strokeweight="2pt">
+                  <v:rect w14:anchorId="68B51299" id="4 Rectángulo" o:spid="_x0000_s1026" style="position:absolute;left:0;text-align:left;margin-left:0;margin-top:-42.3pt;width:549.8pt;height:732pt;z-index:-251666944;visibility:visible;mso-wrap-style:square;mso-width-percent:0;mso-height-percent:0;mso-wrap-distance-left:9pt;mso-wrap-distance-top:0;mso-wrap-distance-right:9pt;mso-wrap-distance-bottom:0;mso-position-horizontal:center;mso-position-horizontal-relative:margin;mso-position-vertical:absolute;mso-position-vertical-relative:text;mso-width-percent:0;mso-height-percent:0;mso-width-relative:margin;mso-height-relative:margin;v-text-anchor:middle" o:gfxdata="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" fillcolor="white [3201]" strokecolor="#1f497d [3215]" strokeweight="2pt">
                     <v:textbox>
                       <w:txbxContent>
                         <w:p>
@@ -219,7 +219,7 @@
                   </wp:anchor>
                 </w:drawing>
               </mc:Choice>
-              <mc:Fallback xmlns:cx3="http://schemas.microsoft.com/office/drawing/2016/5/9/chartex" xmlns:cx4="http://schemas.microsoft.com/office/drawing/2016/5/10/chartex" xmlns:cx5="http://schemas.microsoft.com/office/drawing/2016/5/11/chartex" xmlns:cx6="http://schemas.microsoft.com/office/drawing/2016/5/12/chartex" xmlns:cx7="http://schemas.microsoft.com/office/drawing/2016/5/13/chartex" xmlns:cx8="http://schemas.microsoft.com/office/drawing/2016/5/14/chartex" xmlns:aink="http://schemas.microsoft.com/office/drawing/2016/ink" xmlns:am3d="http://schemas.microsoft.com/office/drawing/2017/model3d" xmlns:w16cid="http://schemas.microsoft.com/office/word/2016/wordml/cid" xmlns:w16se="http://schemas.microsoft.com/office/word/2015/wordml/symex" xmlns:cx2="http://schemas.microsoft.com/office/drawing/2015/10/21/chartex" xmlns:cx1="http://schemas.microsoft.com/office/drawing/2015/9/8/chartex" xmlns:cx="http://schemas.microsoft.com/office/drawing/2014/chartex">
+              <mc:Fallback xmlns:mo="http://schemas.microsoft.com/office/mac/office/2008/main" xmlns:mv="urn:schemas-microsoft-com:mac:vml">
                 <w:pict>
                   <v:rect w14:anchorId="12366E7F" id="3 Rectángulo" o:spid="_x0000_s1026" style="position:absolute;margin-left:-86pt;margin-top:-70.85pt;width:614.35pt;height:11in;z-index:-251667968;visibility:visible;mso-wrap-style:square;mso-width-percent:0;mso-wrap-distance-left:9pt;mso-wrap-distance-top:0;mso-wrap-distance-right:9pt;mso-wrap-distance-bottom:0;mso-position-horizontal:absolute;mso-position-horizontal-relative:text;mso-position-vertical:absolute;mso-position-vertical-relative:text;mso-width-percent:0;mso-width-relative:margin;v-text-anchor:middle" o:gfxdata="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" fillcolor="#1f497d [3215]" stroked="f" strokeweight="2pt"/>
                 </w:pict>
@@ -557,14 +557,14 @@
                   </wp:anchor>
                 </w:drawing>
               </mc:Choice>
-              <mc:Fallback xmlns:w16se="http://schemas.microsoft.com/office/word/2015/wordml/symex" xmlns:cx2="http://schemas.microsoft.com/office/drawing/2015/10/21/chartex" xmlns:cx1="http://schemas.microsoft.com/office/drawing/2015/9/8/chartex" xmlns:cx="http://schemas.microsoft.com/office/drawing/2014/chartex">
+              <mc:Fallback>
                 <w:pict>
-                  <v:rect w14:anchorId="3FA571D4" id="Rectángulo 16" o:spid="_x0000_s1027" style="position:absolute;margin-left:0;margin-top:340.95pt;width:548.45pt;height:59.85pt;z-index:251647488;visibility:visible;mso-wrap-style:square;mso-width-percent:0;mso-height-percent:0;mso-wrap-distance-left:9pt;mso-wrap-distance-top:0;mso-wrap-distance-right:9pt;mso-wrap-distance-bottom:0;mso-position-horizontal:center;mso-position-horizontal-relative:margin;mso-position-vertical:absolute;mso-position-vertical-relative:page;mso-width-percent:0;mso-height-percent:0;mso-width-relative:page;mso-height-relative:page;v-text-anchor:middle" o:gfxdata="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" o:allowincell="f" fillcolor="#272727 [2749]" stroked="f" strokeweight="1pt">
+                  <v:rect w14:anchorId="11725960" id="Rectángulo 16" o:spid="_x0000_s1027" style="position:absolute;margin-left:0;margin-top:340.95pt;width:548.45pt;height:59.85pt;z-index:251647488;visibility:visible;mso-wrap-style:square;mso-width-percent:0;mso-height-percent:0;mso-wrap-distance-left:9pt;mso-wrap-distance-top:0;mso-wrap-distance-right:9pt;mso-wrap-distance-bottom:0;mso-position-horizontal:center;mso-position-horizontal-relative:margin;mso-position-vertical:absolute;mso-position-vertical-relative:page;mso-width-percent:0;mso-height-percent:0;mso-width-relative:page;mso-height-relative:page;v-text-anchor:middle" o:gfxdata="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" o:allowincell="f" fillcolor="#272727 [2749]" stroked="f" strokeweight="1pt">
                     <v:textbox inset="14.4pt,,14.4pt">
                       <w:txbxContent>
                         <w:p>
                           <w:pPr>
-                            <w:pStyle w:val="Sinespaciado"/>
+                            <w:pStyle w:val="NoSpacing"/>
                             <w:jc w:val="right"/>
                             <w:rPr>
                               <w:rFonts w:asciiTheme="majorHAnsi" w:eastAsiaTheme="majorEastAsia" w:hAnsiTheme="majorHAnsi" w:cstheme="majorBidi"/>
@@ -742,11 +742,11 @@
               </mc:Choice>
               <mc:Fallback>
                 <w:pict>
-                  <v:shapetype w14:anchorId="00221CD1" id="_x0000_t202" coordsize="21600,21600" o:spt="202" path="m0,0l0,21600,21600,21600,21600,0xe">
+                  <v:shapetype w14:anchorId="00221CD1" id="_x0000_t202" coordsize="21600,21600" o:spt="202" path="m,l,21600r21600,l21600,xe">
                     <v:stroke joinstyle="miter"/>
                     <v:path gradientshapeok="t" o:connecttype="rect"/>
                   </v:shapetype>
-                  <v:shape id="Cuadro_x0020_de_x0020_texto_x0020_2" o:spid="_x0000_s1028" type="#_x0000_t202" style="position:absolute;left:0;text-align:left;margin-left:172.95pt;margin-top:24.1pt;width:304.3pt;height:42.15pt;z-index:251662336;visibility:visible;mso-wrap-style:square;mso-width-percent:0;mso-height-percent:200;mso-wrap-distance-left:9pt;mso-wrap-distance-top:3.6pt;mso-wrap-distance-right:9pt;mso-wrap-distance-bottom:3.6pt;mso-position-horizontal:absolute;mso-position-horizontal-relative:margin;mso-position-vertical:absolute;mso-position-vertical-relative:text;mso-width-percent:0;mso-height-percent:200;mso-width-relative:margin;mso-height-relative:margin;v-text-anchor:top" o:gfxdata="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" stroked="f">
+                  <v:shape id="Cuadro de texto 2" o:spid="_x0000_s1028" type="#_x0000_t202" style="position:absolute;left:0;text-align:left;margin-left:172.95pt;margin-top:24.1pt;width:304.3pt;height:42.15pt;z-index:251662336;visibility:visible;mso-wrap-style:square;mso-width-percent:0;mso-height-percent:200;mso-wrap-distance-left:9pt;mso-wrap-distance-top:3.6pt;mso-wrap-distance-right:9pt;mso-wrap-distance-bottom:3.6pt;mso-position-horizontal:absolute;mso-position-horizontal-relative:margin;mso-position-vertical:absolute;mso-position-vertical-relative:text;mso-width-percent:0;mso-height-percent:200;mso-width-relative:margin;mso-height-relative:margin;v-text-anchor:top" o:gfxdata="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" stroked="f">
                     <v:textbox style="mso-fit-shape-to-text:t">
                       <w:txbxContent>
                         <w:p>
@@ -1070,7 +1070,7 @@
               </mc:Choice>
               <mc:Fallback>
                 <w:pict>
-                  <v:shape w14:anchorId="31B07E0E" id="_x0000_s1029" type="#_x0000_t202" style="position:absolute;left:0;text-align:left;margin-left:0;margin-top:15.2pt;width:309.75pt;height:39.45pt;z-index:251664384;visibility:visible;mso-wrap-style:square;mso-width-percent:0;mso-height-percent:200;mso-wrap-distance-left:9pt;mso-wrap-distance-top:3.6pt;mso-wrap-distance-right:9pt;mso-wrap-distance-bottom:3.6pt;mso-position-horizontal:center;mso-position-horizontal-relative:margin;mso-position-vertical:absolute;mso-position-vertical-relative:text;mso-width-percent:0;mso-height-percent:200;mso-width-relative:margin;mso-height-relative:margin;v-text-anchor:top" o:gfxdata="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" stroked="f">
+                  <v:shape w14:anchorId="31B07E0E" id="_x0000_s1029" type="#_x0000_t202" style="position:absolute;left:0;text-align:left;margin-left:0;margin-top:15.2pt;width:309.75pt;height:39.45pt;z-index:251664384;visibility:visible;mso-wrap-style:square;mso-width-percent:0;mso-height-percent:200;mso-wrap-distance-left:9pt;mso-wrap-distance-top:3.6pt;mso-wrap-distance-right:9pt;mso-wrap-distance-bottom:3.6pt;mso-position-horizontal:center;mso-position-horizontal-relative:margin;mso-position-vertical:absolute;mso-position-vertical-relative:text;mso-width-percent:0;mso-height-percent:200;mso-width-relative:margin;mso-height-relative:margin;v-text-anchor:top" o:gfxdata="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" stroked="f">
                     <v:textbox style="mso-fit-shape-to-text:t">
                       <w:txbxContent>
                         <w:p>
@@ -7207,6 +7207,7 @@
       <w:r>
         <w:rPr>
           <w:rFonts w:ascii="Arial" w:hAnsi="Arial" w:cs="Arial"/>
+          <w:noProof/>
           <w:sz w:val="24"/>
           <w:szCs w:val="24"/>
           <w:lang w:val="en-US"/>
@@ -9014,6 +9015,14 @@
         </w:rPr>
       </w:pPr>
     </w:p>
+    <w:p>
+      <w:pPr>
+        <w:spacing w:after="160" w:line="259" w:lineRule="auto"/>
+        <w:rPr>
+          <w:b/>
+        </w:rPr>
+      </w:pPr>
+    </w:p>
     <w:tbl>
       <w:tblPr>
         <w:tblW w:w="8221" w:type="dxa"/>
@@ -9062,6 +9071,7 @@
                 <w:sz w:val="20"/>
                 <w:szCs w:val="20"/>
               </w:rPr>
+              <w:lastRenderedPageBreak/>
               <w:t>ID</w:t>
             </w:r>
           </w:p>
@@ -9182,7 +9192,6 @@
                 <w:sz w:val="20"/>
                 <w:szCs w:val="20"/>
               </w:rPr>
-              <w:lastRenderedPageBreak/>
               <w:t>1</w:t>
             </w:r>
           </w:p>
@@ -11013,6 +11022,1744 @@
     <w:p>
       <w:pPr>
         <w:pStyle w:val="ListParagraph"/>
+        <w:widowControl w:val="0"/>
+        <w:numPr>
+          <w:ilvl w:val="0"/>
+          <w:numId w:val="40"/>
+        </w:numPr>
+        <w:spacing w:before="120" w:after="60" w:line="240" w:lineRule="auto"/>
+        <w:jc w:val="both"/>
+      </w:pPr>
+      <w:r>
+        <w:rPr>
+          <w:rFonts w:ascii="Arial" w:eastAsia="Arial" w:hAnsi="Arial" w:cs="Arial"/>
+          <w:b/>
+          <w:sz w:val="24"/>
+          <w:szCs w:val="24"/>
+        </w:rPr>
+        <w:t xml:space="preserve">Proceso 1: </w:t>
+      </w:r>
+      <w:r>
+        <w:rPr>
+          <w:rFonts w:ascii="Arial" w:eastAsia="Arial" w:hAnsi="Arial" w:cs="Arial"/>
+          <w:b/>
+          <w:sz w:val="24"/>
+          <w:szCs w:val="24"/>
+        </w:rPr>
+        <w:t>Busqueda de Recetas</w:t>
+      </w:r>
+      <w:r>
+        <w:rPr>
+          <w:rFonts w:ascii="Arial" w:eastAsia="Arial" w:hAnsi="Arial" w:cs="Arial"/>
+          <w:b/>
+          <w:sz w:val="24"/>
+          <w:szCs w:val="24"/>
+        </w:rPr>
+        <w:t xml:space="preserve"> (</w:t>
+      </w:r>
+      <w:r>
+        <w:rPr>
+          <w:rFonts w:ascii="Arial" w:eastAsia="Arial" w:hAnsi="Arial" w:cs="Arial"/>
+          <w:b/>
+          <w:sz w:val="24"/>
+          <w:szCs w:val="24"/>
+        </w:rPr>
+        <w:t>Luis Arce</w:t>
+      </w:r>
+      <w:r>
+        <w:rPr>
+          <w:rFonts w:ascii="Arial" w:eastAsia="Arial" w:hAnsi="Arial" w:cs="Arial"/>
+          <w:b/>
+          <w:sz w:val="24"/>
+          <w:szCs w:val="24"/>
+        </w:rPr>
+        <w:t>)</w:t>
+      </w:r>
+    </w:p>
+    <w:p>
+      <w:pPr>
+        <w:widowControl w:val="0"/>
+        <w:numPr>
+          <w:ilvl w:val="1"/>
+          <w:numId w:val="40"/>
+        </w:numPr>
+        <w:spacing w:before="120" w:after="60" w:line="240" w:lineRule="auto"/>
+        <w:ind w:hanging="718"/>
+        <w:jc w:val="both"/>
+      </w:pPr>
+      <w:r>
+        <w:rPr>
+          <w:rFonts w:ascii="Arial" w:eastAsia="Arial" w:hAnsi="Arial" w:cs="Arial"/>
+          <w:b/>
+        </w:rPr>
+        <w:t>Ficha de Proceso</w:t>
+      </w:r>
+    </w:p>
+    <w:p>
+      <w:pPr>
+        <w:spacing w:before="120" w:after="60"/>
+        <w:ind w:left="720"/>
+        <w:jc w:val="both"/>
+      </w:pPr>
+    </w:p>
+    <w:tbl>
+      <w:tblPr>
+        <w:tblW w:w="9468" w:type="dxa"/>
+        <w:tblInd w:w="108" w:type="dxa"/>
+        <w:tblBorders>
+          <w:top w:val="single" w:sz="4" w:space="0" w:color="000000"/>
+          <w:left w:val="single" w:sz="4" w:space="0" w:color="000000"/>
+          <w:bottom w:val="single" w:sz="4" w:space="0" w:color="000000"/>
+          <w:right w:val="single" w:sz="4" w:space="0" w:color="000000"/>
+          <w:insideH w:val="single" w:sz="4" w:space="0" w:color="000000"/>
+          <w:insideV w:val="single" w:sz="4" w:space="0" w:color="000000"/>
+        </w:tblBorders>
+        <w:tblLayout w:type="fixed"/>
+        <w:tblLook w:val="0600" w:firstRow="0" w:lastRow="0" w:firstColumn="0" w:lastColumn="0" w:noHBand="1" w:noVBand="1"/>
+      </w:tblPr>
+      <w:tblGrid>
+        <w:gridCol w:w="1926"/>
+        <w:gridCol w:w="4482"/>
+        <w:gridCol w:w="1559"/>
+        <w:gridCol w:w="1501"/>
+      </w:tblGrid>
+      <w:tr>
+        <w:tc>
+          <w:tcPr>
+            <w:tcW w:w="1926" w:type="dxa"/>
+            <w:tcMar>
+              <w:top w:w="100" w:type="dxa"/>
+              <w:left w:w="108" w:type="dxa"/>
+              <w:bottom w:w="100" w:type="dxa"/>
+              <w:right w:w="108" w:type="dxa"/>
+            </w:tcMar>
+          </w:tcPr>
+          <w:p>
+            <w:r>
+              <w:rPr>
+                <w:rFonts w:ascii="Arial" w:eastAsia="Arial" w:hAnsi="Arial" w:cs="Arial"/>
+                <w:b/>
+              </w:rPr>
+              <w:t xml:space="preserve">Número o código </w:t>
+            </w:r>
+          </w:p>
+          <w:p>
+            <w:r>
+              <w:rPr>
+                <w:rFonts w:ascii="Arial" w:eastAsia="Arial" w:hAnsi="Arial" w:cs="Arial"/>
+                <w:b/>
+              </w:rPr>
+              <w:t>de proceso</w:t>
+            </w:r>
+          </w:p>
+        </w:tc>
+        <w:tc>
+          <w:tcPr>
+            <w:tcW w:w="4482" w:type="dxa"/>
+            <w:tcMar>
+              <w:top w:w="100" w:type="dxa"/>
+              <w:left w:w="108" w:type="dxa"/>
+              <w:bottom w:w="100" w:type="dxa"/>
+              <w:right w:w="108" w:type="dxa"/>
+            </w:tcMar>
+          </w:tcPr>
+          <w:p>
+            <w:r>
+              <w:rPr>
+                <w:rFonts w:ascii="Arial" w:eastAsia="Arial" w:hAnsi="Arial" w:cs="Arial"/>
+              </w:rPr>
+              <w:t>PROC-003</w:t>
+            </w:r>
+          </w:p>
+        </w:tc>
+        <w:tc>
+          <w:tcPr>
+            <w:tcW w:w="1559" w:type="dxa"/>
+            <w:tcMar>
+              <w:top w:w="100" w:type="dxa"/>
+              <w:left w:w="108" w:type="dxa"/>
+              <w:bottom w:w="100" w:type="dxa"/>
+              <w:right w:w="108" w:type="dxa"/>
+            </w:tcMar>
+          </w:tcPr>
+          <w:p>
+            <w:r>
+              <w:rPr>
+                <w:rFonts w:ascii="Arial" w:eastAsia="Arial" w:hAnsi="Arial" w:cs="Arial"/>
+                <w:b/>
+              </w:rPr>
+              <w:t>Proceso</w:t>
+            </w:r>
+          </w:p>
+        </w:tc>
+        <w:tc>
+          <w:tcPr>
+            <w:tcW w:w="1501" w:type="dxa"/>
+            <w:tcMar>
+              <w:top w:w="100" w:type="dxa"/>
+              <w:left w:w="108" w:type="dxa"/>
+              <w:bottom w:w="100" w:type="dxa"/>
+              <w:right w:w="108" w:type="dxa"/>
+            </w:tcMar>
+          </w:tcPr>
+          <w:p>
+            <w:r>
+              <w:rPr>
+                <w:rFonts w:ascii="Arial" w:eastAsia="Arial" w:hAnsi="Arial" w:cs="Arial"/>
+              </w:rPr>
+              <w:t>Búsqueda de recetas</w:t>
+            </w:r>
+          </w:p>
+          <w:p/>
+        </w:tc>
+      </w:tr>
+      <w:tr>
+        <w:trPr>
+          <w:trHeight w:val="480"/>
+        </w:trPr>
+        <w:tc>
+          <w:tcPr>
+            <w:tcW w:w="1926" w:type="dxa"/>
+            <w:tcMar>
+              <w:top w:w="100" w:type="dxa"/>
+              <w:left w:w="108" w:type="dxa"/>
+              <w:bottom w:w="100" w:type="dxa"/>
+              <w:right w:w="108" w:type="dxa"/>
+            </w:tcMar>
+          </w:tcPr>
+          <w:p/>
+        </w:tc>
+        <w:tc>
+          <w:tcPr>
+            <w:tcW w:w="4482" w:type="dxa"/>
+            <w:tcMar>
+              <w:top w:w="100" w:type="dxa"/>
+              <w:left w:w="108" w:type="dxa"/>
+              <w:bottom w:w="100" w:type="dxa"/>
+              <w:right w:w="108" w:type="dxa"/>
+            </w:tcMar>
+          </w:tcPr>
+          <w:p/>
+        </w:tc>
+        <w:tc>
+          <w:tcPr>
+            <w:tcW w:w="1559" w:type="dxa"/>
+            <w:tcMar>
+              <w:top w:w="100" w:type="dxa"/>
+              <w:left w:w="108" w:type="dxa"/>
+              <w:bottom w:w="100" w:type="dxa"/>
+              <w:right w:w="108" w:type="dxa"/>
+            </w:tcMar>
+          </w:tcPr>
+          <w:p>
+            <w:r>
+              <w:rPr>
+                <w:rFonts w:ascii="Arial" w:eastAsia="Arial" w:hAnsi="Arial" w:cs="Arial"/>
+                <w:b/>
+              </w:rPr>
+              <w:t>Responsable</w:t>
+            </w:r>
+          </w:p>
+        </w:tc>
+        <w:tc>
+          <w:tcPr>
+            <w:tcW w:w="1501" w:type="dxa"/>
+            <w:tcMar>
+              <w:top w:w="100" w:type="dxa"/>
+              <w:left w:w="108" w:type="dxa"/>
+              <w:bottom w:w="100" w:type="dxa"/>
+              <w:right w:w="108" w:type="dxa"/>
+            </w:tcMar>
+          </w:tcPr>
+          <w:p>
+            <w:r>
+              <w:rPr>
+                <w:rFonts w:ascii="Arial" w:eastAsia="Arial" w:hAnsi="Arial" w:cs="Arial"/>
+              </w:rPr>
+              <w:t>Usuario de la aplicación</w:t>
+            </w:r>
+          </w:p>
+          <w:p/>
+        </w:tc>
+      </w:tr>
+      <w:tr>
+        <w:tc>
+          <w:tcPr>
+            <w:tcW w:w="1926" w:type="dxa"/>
+            <w:tcMar>
+              <w:top w:w="100" w:type="dxa"/>
+              <w:left w:w="108" w:type="dxa"/>
+              <w:bottom w:w="100" w:type="dxa"/>
+              <w:right w:w="108" w:type="dxa"/>
+            </w:tcMar>
+          </w:tcPr>
+          <w:p/>
+          <w:p>
+            <w:r>
+              <w:rPr>
+                <w:rFonts w:ascii="Arial" w:eastAsia="Arial" w:hAnsi="Arial" w:cs="Arial"/>
+                <w:b/>
+              </w:rPr>
+              <w:t>Objetivo / Propósito</w:t>
+            </w:r>
+          </w:p>
+        </w:tc>
+        <w:tc>
+          <w:tcPr>
+            <w:tcW w:w="4482" w:type="dxa"/>
+            <w:tcMar>
+              <w:top w:w="100" w:type="dxa"/>
+              <w:left w:w="108" w:type="dxa"/>
+              <w:bottom w:w="100" w:type="dxa"/>
+              <w:right w:w="108" w:type="dxa"/>
+            </w:tcMar>
+          </w:tcPr>
+          <w:p>
+            <w:r>
+              <w:rPr>
+                <w:rFonts w:ascii="Arial" w:eastAsia="Arial" w:hAnsi="Arial" w:cs="Arial"/>
+              </w:rPr>
+              <w:t>Permitir al usuario de la aplicación buscar las recetas que él requiera o tenga interés por encontrar indistintamente de su uso.</w:t>
+            </w:r>
+          </w:p>
+        </w:tc>
+        <w:tc>
+          <w:tcPr>
+            <w:tcW w:w="1559" w:type="dxa"/>
+            <w:tcMar>
+              <w:top w:w="100" w:type="dxa"/>
+              <w:left w:w="108" w:type="dxa"/>
+              <w:bottom w:w="100" w:type="dxa"/>
+              <w:right w:w="108" w:type="dxa"/>
+            </w:tcMar>
+          </w:tcPr>
+          <w:p/>
+        </w:tc>
+        <w:tc>
+          <w:tcPr>
+            <w:tcW w:w="1501" w:type="dxa"/>
+            <w:tcMar>
+              <w:top w:w="100" w:type="dxa"/>
+              <w:left w:w="108" w:type="dxa"/>
+              <w:bottom w:w="100" w:type="dxa"/>
+              <w:right w:w="108" w:type="dxa"/>
+            </w:tcMar>
+          </w:tcPr>
+          <w:p/>
+        </w:tc>
+      </w:tr>
+      <w:tr>
+        <w:tc>
+          <w:tcPr>
+            <w:tcW w:w="1926" w:type="dxa"/>
+            <w:tcMar>
+              <w:top w:w="100" w:type="dxa"/>
+              <w:left w:w="108" w:type="dxa"/>
+              <w:bottom w:w="100" w:type="dxa"/>
+              <w:right w:w="108" w:type="dxa"/>
+            </w:tcMar>
+          </w:tcPr>
+          <w:p>
+            <w:r>
+              <w:rPr>
+                <w:rFonts w:ascii="Arial" w:eastAsia="Arial" w:hAnsi="Arial" w:cs="Arial"/>
+                <w:b/>
+              </w:rPr>
+              <w:t>Frecuencia</w:t>
+            </w:r>
+          </w:p>
+        </w:tc>
+        <w:tc>
+          <w:tcPr>
+            <w:tcW w:w="4482" w:type="dxa"/>
+            <w:tcMar>
+              <w:top w:w="100" w:type="dxa"/>
+              <w:left w:w="108" w:type="dxa"/>
+              <w:bottom w:w="100" w:type="dxa"/>
+              <w:right w:w="108" w:type="dxa"/>
+            </w:tcMar>
+          </w:tcPr>
+          <w:p>
+            <w:r>
+              <w:rPr>
+                <w:rFonts w:ascii="Arial" w:eastAsia="Arial" w:hAnsi="Arial" w:cs="Arial"/>
+              </w:rPr>
+              <w:t>Este proceso se realiza cada vez que el usuario de la aplicación requiera encontrar una receta de su interés.</w:t>
+            </w:r>
+          </w:p>
+        </w:tc>
+        <w:tc>
+          <w:tcPr>
+            <w:tcW w:w="1559" w:type="dxa"/>
+            <w:tcMar>
+              <w:top w:w="100" w:type="dxa"/>
+              <w:left w:w="108" w:type="dxa"/>
+              <w:bottom w:w="100" w:type="dxa"/>
+              <w:right w:w="108" w:type="dxa"/>
+            </w:tcMar>
+          </w:tcPr>
+          <w:p/>
+        </w:tc>
+        <w:tc>
+          <w:tcPr>
+            <w:tcW w:w="1501" w:type="dxa"/>
+            <w:tcMar>
+              <w:top w:w="100" w:type="dxa"/>
+              <w:left w:w="108" w:type="dxa"/>
+              <w:bottom w:w="100" w:type="dxa"/>
+              <w:right w:w="108" w:type="dxa"/>
+            </w:tcMar>
+          </w:tcPr>
+          <w:p/>
+        </w:tc>
+      </w:tr>
+    </w:tbl>
+    <w:p>
+      <w:pPr>
+        <w:spacing w:before="120" w:after="60"/>
+        <w:ind w:left="720"/>
+        <w:jc w:val="both"/>
+      </w:pPr>
+    </w:p>
+    <w:p>
+      <w:pPr>
+        <w:spacing w:before="120" w:after="60"/>
+        <w:ind w:left="720"/>
+        <w:jc w:val="both"/>
+      </w:pPr>
+    </w:p>
+    <w:tbl>
+      <w:tblPr>
+        <w:tblW w:w="9468" w:type="dxa"/>
+        <w:tblInd w:w="108" w:type="dxa"/>
+        <w:tblBorders>
+          <w:top w:val="single" w:sz="4" w:space="0" w:color="000000"/>
+          <w:left w:val="single" w:sz="4" w:space="0" w:color="000000"/>
+          <w:bottom w:val="single" w:sz="4" w:space="0" w:color="000000"/>
+          <w:right w:val="single" w:sz="4" w:space="0" w:color="000000"/>
+          <w:insideH w:val="single" w:sz="4" w:space="0" w:color="000000"/>
+          <w:insideV w:val="single" w:sz="4" w:space="0" w:color="000000"/>
+        </w:tblBorders>
+        <w:tblLayout w:type="fixed"/>
+        <w:tblLook w:val="0600" w:firstRow="0" w:lastRow="0" w:firstColumn="0" w:lastColumn="0" w:noHBand="1" w:noVBand="1"/>
+      </w:tblPr>
+      <w:tblGrid>
+        <w:gridCol w:w="1417"/>
+        <w:gridCol w:w="1910"/>
+        <w:gridCol w:w="4480"/>
+        <w:gridCol w:w="1661"/>
+      </w:tblGrid>
+      <w:tr>
+        <w:tc>
+          <w:tcPr>
+            <w:tcW w:w="1417" w:type="dxa"/>
+            <w:tcMar>
+              <w:top w:w="100" w:type="dxa"/>
+              <w:left w:w="108" w:type="dxa"/>
+              <w:bottom w:w="100" w:type="dxa"/>
+              <w:right w:w="108" w:type="dxa"/>
+            </w:tcMar>
+          </w:tcPr>
+          <w:p>
+            <w:pPr>
+              <w:jc w:val="center"/>
+            </w:pPr>
+            <w:r>
+              <w:rPr>
+                <w:rFonts w:ascii="Arial" w:eastAsia="Arial" w:hAnsi="Arial" w:cs="Arial"/>
+                <w:b/>
+              </w:rPr>
+              <w:t>Identificador</w:t>
+            </w:r>
+          </w:p>
+        </w:tc>
+        <w:tc>
+          <w:tcPr>
+            <w:tcW w:w="1910" w:type="dxa"/>
+            <w:tcMar>
+              <w:top w:w="100" w:type="dxa"/>
+              <w:left w:w="108" w:type="dxa"/>
+              <w:bottom w:w="100" w:type="dxa"/>
+              <w:right w:w="108" w:type="dxa"/>
+            </w:tcMar>
+          </w:tcPr>
+          <w:p>
+            <w:pPr>
+              <w:jc w:val="center"/>
+            </w:pPr>
+            <w:r>
+              <w:rPr>
+                <w:rFonts w:ascii="Arial" w:eastAsia="Arial" w:hAnsi="Arial" w:cs="Arial"/>
+                <w:b/>
+              </w:rPr>
+              <w:t>Actividad</w:t>
+            </w:r>
+          </w:p>
+        </w:tc>
+        <w:tc>
+          <w:tcPr>
+            <w:tcW w:w="4480" w:type="dxa"/>
+            <w:tcMar>
+              <w:top w:w="100" w:type="dxa"/>
+              <w:left w:w="108" w:type="dxa"/>
+              <w:bottom w:w="100" w:type="dxa"/>
+              <w:right w:w="108" w:type="dxa"/>
+            </w:tcMar>
+          </w:tcPr>
+          <w:p>
+            <w:pPr>
+              <w:jc w:val="center"/>
+            </w:pPr>
+            <w:r>
+              <w:rPr>
+                <w:rFonts w:ascii="Arial" w:eastAsia="Arial" w:hAnsi="Arial" w:cs="Arial"/>
+                <w:b/>
+              </w:rPr>
+              <w:t>Datos de Entrada</w:t>
+            </w:r>
+          </w:p>
+        </w:tc>
+        <w:tc>
+          <w:tcPr>
+            <w:tcW w:w="1661" w:type="dxa"/>
+            <w:tcMar>
+              <w:top w:w="100" w:type="dxa"/>
+              <w:left w:w="108" w:type="dxa"/>
+              <w:bottom w:w="100" w:type="dxa"/>
+              <w:right w:w="108" w:type="dxa"/>
+            </w:tcMar>
+          </w:tcPr>
+          <w:p>
+            <w:pPr>
+              <w:jc w:val="center"/>
+            </w:pPr>
+            <w:r>
+              <w:rPr>
+                <w:rFonts w:ascii="Arial" w:eastAsia="Arial" w:hAnsi="Arial" w:cs="Arial"/>
+                <w:b/>
+              </w:rPr>
+              <w:t>Datos de Salida</w:t>
+            </w:r>
+          </w:p>
+        </w:tc>
+      </w:tr>
+      <w:tr>
+        <w:tc>
+          <w:tcPr>
+            <w:tcW w:w="1417" w:type="dxa"/>
+            <w:tcMar>
+              <w:top w:w="100" w:type="dxa"/>
+              <w:left w:w="108" w:type="dxa"/>
+              <w:bottom w:w="100" w:type="dxa"/>
+              <w:right w:w="108" w:type="dxa"/>
+            </w:tcMar>
+          </w:tcPr>
+          <w:p>
+            <w:pPr>
+              <w:jc w:val="center"/>
+            </w:pPr>
+            <w:r>
+              <w:rPr>
+                <w:rFonts w:ascii="Arial" w:eastAsia="Arial" w:hAnsi="Arial" w:cs="Arial"/>
+              </w:rPr>
+              <w:lastRenderedPageBreak/>
+              <w:t>1</w:t>
+            </w:r>
+          </w:p>
+        </w:tc>
+        <w:tc>
+          <w:tcPr>
+            <w:tcW w:w="1910" w:type="dxa"/>
+            <w:tcMar>
+              <w:top w:w="100" w:type="dxa"/>
+              <w:left w:w="108" w:type="dxa"/>
+              <w:bottom w:w="100" w:type="dxa"/>
+              <w:right w:w="108" w:type="dxa"/>
+            </w:tcMar>
+          </w:tcPr>
+          <w:p>
+            <w:r>
+              <w:rPr>
+                <w:rFonts w:ascii="Arial" w:eastAsia="Arial" w:hAnsi="Arial" w:cs="Arial"/>
+              </w:rPr>
+              <w:t>Ingresar a módulo de búsqueda de recetas</w:t>
+            </w:r>
+          </w:p>
+        </w:tc>
+        <w:tc>
+          <w:tcPr>
+            <w:tcW w:w="4480" w:type="dxa"/>
+            <w:tcMar>
+              <w:top w:w="100" w:type="dxa"/>
+              <w:left w:w="108" w:type="dxa"/>
+              <w:bottom w:w="100" w:type="dxa"/>
+              <w:right w:w="108" w:type="dxa"/>
+            </w:tcMar>
+          </w:tcPr>
+          <w:p>
+            <w:r>
+              <w:rPr>
+                <w:rFonts w:ascii="Arial" w:eastAsia="Arial" w:hAnsi="Arial" w:cs="Arial"/>
+              </w:rPr>
+              <w:t>Cuenta del usuario logueada y pedido de búsqueda de recetas</w:t>
+            </w:r>
+          </w:p>
+        </w:tc>
+        <w:tc>
+          <w:tcPr>
+            <w:tcW w:w="1661" w:type="dxa"/>
+            <w:tcMar>
+              <w:top w:w="100" w:type="dxa"/>
+              <w:left w:w="108" w:type="dxa"/>
+              <w:bottom w:w="100" w:type="dxa"/>
+              <w:right w:w="108" w:type="dxa"/>
+            </w:tcMar>
+          </w:tcPr>
+          <w:p>
+            <w:r>
+              <w:rPr>
+                <w:rFonts w:ascii="Arial" w:eastAsia="Arial" w:hAnsi="Arial" w:cs="Arial"/>
+              </w:rPr>
+              <w:t>Formulario de búsqueda de recetas</w:t>
+            </w:r>
+          </w:p>
+        </w:tc>
+      </w:tr>
+      <w:tr>
+        <w:tc>
+          <w:tcPr>
+            <w:tcW w:w="1417" w:type="dxa"/>
+            <w:tcMar>
+              <w:top w:w="100" w:type="dxa"/>
+              <w:left w:w="108" w:type="dxa"/>
+              <w:bottom w:w="100" w:type="dxa"/>
+              <w:right w:w="108" w:type="dxa"/>
+            </w:tcMar>
+          </w:tcPr>
+          <w:p>
+            <w:pPr>
+              <w:jc w:val="center"/>
+            </w:pPr>
+            <w:r>
+              <w:rPr>
+                <w:rFonts w:ascii="Arial" w:eastAsia="Arial" w:hAnsi="Arial" w:cs="Arial"/>
+              </w:rPr>
+              <w:t>2</w:t>
+            </w:r>
+          </w:p>
+        </w:tc>
+        <w:tc>
+          <w:tcPr>
+            <w:tcW w:w="1910" w:type="dxa"/>
+            <w:tcMar>
+              <w:top w:w="100" w:type="dxa"/>
+              <w:left w:w="108" w:type="dxa"/>
+              <w:bottom w:w="100" w:type="dxa"/>
+              <w:right w:w="108" w:type="dxa"/>
+            </w:tcMar>
+          </w:tcPr>
+          <w:p>
+            <w:r>
+              <w:rPr>
+                <w:rFonts w:ascii="Arial" w:eastAsia="Arial" w:hAnsi="Arial" w:cs="Arial"/>
+              </w:rPr>
+              <w:t>Ingresa los filtros: nombre, ingredientes, fecha o más votadas</w:t>
+            </w:r>
+          </w:p>
+        </w:tc>
+        <w:tc>
+          <w:tcPr>
+            <w:tcW w:w="4480" w:type="dxa"/>
+            <w:tcMar>
+              <w:top w:w="100" w:type="dxa"/>
+              <w:left w:w="108" w:type="dxa"/>
+              <w:bottom w:w="100" w:type="dxa"/>
+              <w:right w:w="108" w:type="dxa"/>
+            </w:tcMar>
+          </w:tcPr>
+          <w:p>
+            <w:r>
+              <w:rPr>
+                <w:rFonts w:ascii="Arial" w:eastAsia="Arial" w:hAnsi="Arial" w:cs="Arial"/>
+              </w:rPr>
+              <w:t>Selección de filtros de nombre, ingredientes, fecha, etc.</w:t>
+            </w:r>
+          </w:p>
+        </w:tc>
+        <w:tc>
+          <w:tcPr>
+            <w:tcW w:w="1661" w:type="dxa"/>
+            <w:tcMar>
+              <w:top w:w="100" w:type="dxa"/>
+              <w:left w:w="108" w:type="dxa"/>
+              <w:bottom w:w="100" w:type="dxa"/>
+              <w:right w:w="108" w:type="dxa"/>
+            </w:tcMar>
+          </w:tcPr>
+          <w:p/>
+        </w:tc>
+      </w:tr>
+      <w:tr>
+        <w:tc>
+          <w:tcPr>
+            <w:tcW w:w="1417" w:type="dxa"/>
+            <w:tcMar>
+              <w:top w:w="100" w:type="dxa"/>
+              <w:left w:w="108" w:type="dxa"/>
+              <w:bottom w:w="100" w:type="dxa"/>
+              <w:right w:w="108" w:type="dxa"/>
+            </w:tcMar>
+          </w:tcPr>
+          <w:p>
+            <w:pPr>
+              <w:jc w:val="center"/>
+            </w:pPr>
+            <w:r>
+              <w:rPr>
+                <w:rFonts w:ascii="Arial" w:eastAsia="Arial" w:hAnsi="Arial" w:cs="Arial"/>
+              </w:rPr>
+              <w:t>3</w:t>
+            </w:r>
+          </w:p>
+        </w:tc>
+        <w:tc>
+          <w:tcPr>
+            <w:tcW w:w="1910" w:type="dxa"/>
+            <w:tcMar>
+              <w:top w:w="100" w:type="dxa"/>
+              <w:left w:w="108" w:type="dxa"/>
+              <w:bottom w:w="100" w:type="dxa"/>
+              <w:right w:w="108" w:type="dxa"/>
+            </w:tcMar>
+          </w:tcPr>
+          <w:p>
+            <w:r>
+              <w:rPr>
+                <w:rFonts w:ascii="Arial" w:eastAsia="Arial" w:hAnsi="Arial" w:cs="Arial"/>
+              </w:rPr>
+              <w:t>Realizar solicitud de búsqueda de receta</w:t>
+            </w:r>
+          </w:p>
+        </w:tc>
+        <w:tc>
+          <w:tcPr>
+            <w:tcW w:w="4480" w:type="dxa"/>
+            <w:tcMar>
+              <w:top w:w="100" w:type="dxa"/>
+              <w:left w:w="108" w:type="dxa"/>
+              <w:bottom w:w="100" w:type="dxa"/>
+              <w:right w:w="108" w:type="dxa"/>
+            </w:tcMar>
+          </w:tcPr>
+          <w:p>
+            <w:r>
+              <w:rPr>
+                <w:rFonts w:ascii="Arial" w:eastAsia="Arial" w:hAnsi="Arial" w:cs="Arial"/>
+              </w:rPr>
+              <w:t>Petición de búsqueda de la receta con las características ingresadas.</w:t>
+            </w:r>
+          </w:p>
+        </w:tc>
+        <w:tc>
+          <w:tcPr>
+            <w:tcW w:w="1661" w:type="dxa"/>
+            <w:tcMar>
+              <w:top w:w="100" w:type="dxa"/>
+              <w:left w:w="108" w:type="dxa"/>
+              <w:bottom w:w="100" w:type="dxa"/>
+              <w:right w:w="108" w:type="dxa"/>
+            </w:tcMar>
+          </w:tcPr>
+          <w:p>
+            <w:r>
+              <w:rPr>
+                <w:rFonts w:ascii="Arial" w:eastAsia="Arial" w:hAnsi="Arial" w:cs="Arial"/>
+              </w:rPr>
+              <w:t>Listado de recetas que cumplen con los filtros</w:t>
+            </w:r>
+          </w:p>
+        </w:tc>
+      </w:tr>
+      <w:tr>
+        <w:tc>
+          <w:tcPr>
+            <w:tcW w:w="1417" w:type="dxa"/>
+            <w:tcMar>
+              <w:top w:w="100" w:type="dxa"/>
+              <w:left w:w="108" w:type="dxa"/>
+              <w:bottom w:w="100" w:type="dxa"/>
+              <w:right w:w="108" w:type="dxa"/>
+            </w:tcMar>
+          </w:tcPr>
+          <w:p>
+            <w:pPr>
+              <w:jc w:val="center"/>
+            </w:pPr>
+            <w:r>
+              <w:rPr>
+                <w:rFonts w:ascii="Arial" w:eastAsia="Arial" w:hAnsi="Arial" w:cs="Arial"/>
+              </w:rPr>
+              <w:t>4</w:t>
+            </w:r>
+          </w:p>
+        </w:tc>
+        <w:tc>
+          <w:tcPr>
+            <w:tcW w:w="1910" w:type="dxa"/>
+            <w:tcMar>
+              <w:top w:w="100" w:type="dxa"/>
+              <w:left w:w="108" w:type="dxa"/>
+              <w:bottom w:w="100" w:type="dxa"/>
+              <w:right w:w="108" w:type="dxa"/>
+            </w:tcMar>
+          </w:tcPr>
+          <w:p>
+            <w:r>
+              <w:rPr>
+                <w:rFonts w:ascii="Arial" w:eastAsia="Arial" w:hAnsi="Arial" w:cs="Arial"/>
+              </w:rPr>
+              <w:t>Visualiza los resultados</w:t>
+            </w:r>
+          </w:p>
+        </w:tc>
+        <w:tc>
+          <w:tcPr>
+            <w:tcW w:w="4480" w:type="dxa"/>
+            <w:tcMar>
+              <w:top w:w="100" w:type="dxa"/>
+              <w:left w:w="108" w:type="dxa"/>
+              <w:bottom w:w="100" w:type="dxa"/>
+              <w:right w:w="108" w:type="dxa"/>
+            </w:tcMar>
+          </w:tcPr>
+          <w:p>
+            <w:r>
+              <w:rPr>
+                <w:rFonts w:ascii="Arial" w:eastAsia="Arial" w:hAnsi="Arial" w:cs="Arial"/>
+              </w:rPr>
+              <w:t>Listado de recetas que cumplen con los filtros ingresados antes de la búsqueda.</w:t>
+            </w:r>
+          </w:p>
+        </w:tc>
+        <w:tc>
+          <w:tcPr>
+            <w:tcW w:w="1661" w:type="dxa"/>
+            <w:tcMar>
+              <w:top w:w="100" w:type="dxa"/>
+              <w:left w:w="108" w:type="dxa"/>
+              <w:bottom w:w="100" w:type="dxa"/>
+              <w:right w:w="108" w:type="dxa"/>
+            </w:tcMar>
+          </w:tcPr>
+          <w:p>
+            <w:r>
+              <w:rPr>
+                <w:rFonts w:ascii="Arial" w:eastAsia="Arial" w:hAnsi="Arial" w:cs="Arial"/>
+              </w:rPr>
+              <w:t>Detalle de información de cada receta.</w:t>
+            </w:r>
+          </w:p>
+        </w:tc>
+      </w:tr>
+      <w:tr>
+        <w:tc>
+          <w:tcPr>
+            <w:tcW w:w="1417" w:type="dxa"/>
+            <w:tcMar>
+              <w:top w:w="100" w:type="dxa"/>
+              <w:left w:w="108" w:type="dxa"/>
+              <w:bottom w:w="100" w:type="dxa"/>
+              <w:right w:w="108" w:type="dxa"/>
+            </w:tcMar>
+          </w:tcPr>
+          <w:p>
+            <w:pPr>
+              <w:jc w:val="center"/>
+            </w:pPr>
+            <w:r>
+              <w:rPr>
+                <w:rFonts w:ascii="Arial" w:eastAsia="Arial" w:hAnsi="Arial" w:cs="Arial"/>
+              </w:rPr>
+              <w:t>5</w:t>
+            </w:r>
+          </w:p>
+        </w:tc>
+        <w:tc>
+          <w:tcPr>
+            <w:tcW w:w="1910" w:type="dxa"/>
+            <w:tcMar>
+              <w:top w:w="100" w:type="dxa"/>
+              <w:left w:w="108" w:type="dxa"/>
+              <w:bottom w:w="100" w:type="dxa"/>
+              <w:right w:w="108" w:type="dxa"/>
+            </w:tcMar>
+          </w:tcPr>
+          <w:p>
+            <w:r>
+              <w:rPr>
+                <w:rFonts w:ascii="Arial" w:eastAsia="Arial" w:hAnsi="Arial" w:cs="Arial"/>
+              </w:rPr>
+              <w:t>Elige receta buscada</w:t>
+            </w:r>
+          </w:p>
+        </w:tc>
+        <w:tc>
+          <w:tcPr>
+            <w:tcW w:w="4480" w:type="dxa"/>
+            <w:tcMar>
+              <w:top w:w="100" w:type="dxa"/>
+              <w:left w:w="108" w:type="dxa"/>
+              <w:bottom w:w="100" w:type="dxa"/>
+              <w:right w:w="108" w:type="dxa"/>
+            </w:tcMar>
+          </w:tcPr>
+          <w:p>
+            <w:r>
+              <w:rPr>
+                <w:rFonts w:ascii="Arial" w:eastAsia="Arial" w:hAnsi="Arial" w:cs="Arial"/>
+              </w:rPr>
+              <w:t>Selección de la receta buscada.</w:t>
+            </w:r>
+          </w:p>
+        </w:tc>
+        <w:tc>
+          <w:tcPr>
+            <w:tcW w:w="1661" w:type="dxa"/>
+            <w:tcMar>
+              <w:top w:w="100" w:type="dxa"/>
+              <w:left w:w="108" w:type="dxa"/>
+              <w:bottom w:w="100" w:type="dxa"/>
+              <w:right w:w="108" w:type="dxa"/>
+            </w:tcMar>
+          </w:tcPr>
+          <w:p>
+            <w:r>
+              <w:rPr>
+                <w:rFonts w:ascii="Arial" w:eastAsia="Arial" w:hAnsi="Arial" w:cs="Arial"/>
+              </w:rPr>
+              <w:t>Detalle de la receta elegida</w:t>
+            </w:r>
+          </w:p>
+        </w:tc>
+      </w:tr>
+    </w:tbl>
+    <w:p>
+      <w:pPr>
+        <w:spacing w:before="120" w:after="60"/>
+        <w:ind w:left="720"/>
+        <w:jc w:val="both"/>
+      </w:pPr>
+    </w:p>
+    <w:p>
+      <w:pPr>
+        <w:ind w:left="720"/>
+        <w:jc w:val="both"/>
+      </w:pPr>
+      <w:bookmarkStart w:id="12" w:name="_4d34og8" w:colFirst="0" w:colLast="0"/>
+      <w:bookmarkEnd w:id="12"/>
+    </w:p>
+    <w:p>
+      <w:pPr>
+        <w:widowControl w:val="0"/>
+        <w:numPr>
+          <w:ilvl w:val="1"/>
+          <w:numId w:val="40"/>
+        </w:numPr>
+        <w:spacing w:before="120" w:after="60" w:line="240" w:lineRule="auto"/>
+        <w:ind w:hanging="718"/>
+        <w:jc w:val="both"/>
+      </w:pPr>
+      <w:bookmarkStart w:id="13" w:name="_2s8eyo1" w:colFirst="0" w:colLast="0"/>
+      <w:bookmarkEnd w:id="13"/>
+      <w:r>
+        <w:rPr>
+          <w:rFonts w:ascii="Arial" w:eastAsia="Arial" w:hAnsi="Arial" w:cs="Arial"/>
+          <w:b/>
+        </w:rPr>
+        <w:t>Diagrama del Proceso</w:t>
+      </w:r>
+    </w:p>
+    <w:p>
+      <w:pPr>
+        <w:spacing w:before="120" w:after="60"/>
+        <w:ind w:left="720"/>
+        <w:jc w:val="both"/>
+      </w:pPr>
+      <w:bookmarkStart w:id="14" w:name="_GoBack"/>
+      <w:r>
+        <w:rPr>
+          <w:noProof/>
+          <w:lang w:val="es-ES" w:eastAsia="es-ES"/>
+        </w:rPr>
+        <w:drawing>
+          <wp:inline distT="0" distB="0" distL="0" distR="0" wp14:anchorId="6FCF4173" wp14:editId="08F863C6">
+            <wp:extent cx="5943600" cy="2891155"/>
+            <wp:effectExtent l="0" t="0" r="0" b="4445"/>
+            <wp:docPr id="12" name="Imagen 1"/>
+            <wp:cNvGraphicFramePr>
+              <a:graphicFrameLocks xmlns:a="http://schemas.openxmlformats.org/drawingml/2006/main" noChangeAspect="1"/>
+            </wp:cNvGraphicFramePr>
+            <a:graphic xmlns:a="http://schemas.openxmlformats.org/drawingml/2006/main">
+              <a:graphicData uri="http://schemas.openxmlformats.org/drawingml/2006/picture">
+                <pic:pic xmlns:pic="http://schemas.openxmlformats.org/drawingml/2006/picture">
+                  <pic:nvPicPr>
+                    <pic:cNvPr id="1" name=""/>
+                    <pic:cNvPicPr/>
+                  </pic:nvPicPr>
+                  <pic:blipFill>
+                    <a:blip r:embed="rId12">
+                      <a:extLst>
+                        <a:ext uri="{28A0092B-C50C-407E-A947-70E740481C1C}">
+                          <a14:useLocalDpi xmlns:a14="http://schemas.microsoft.com/office/drawing/2010/main" val="0"/>
+                        </a:ext>
+                      </a:extLst>
+                    </a:blip>
+                    <a:stretch>
+                      <a:fillRect/>
+                    </a:stretch>
+                  </pic:blipFill>
+                  <pic:spPr>
+                    <a:xfrm>
+                      <a:off x="0" y="0"/>
+                      <a:ext cx="5943600" cy="2891155"/>
+                    </a:xfrm>
+                    <a:prstGeom prst="rect">
+                      <a:avLst/>
+                    </a:prstGeom>
+                  </pic:spPr>
+                </pic:pic>
+              </a:graphicData>
+            </a:graphic>
+          </wp:inline>
+        </w:drawing>
+      </w:r>
+      <w:bookmarkEnd w:id="14"/>
+    </w:p>
+    <w:p>
+      <w:pPr>
+        <w:spacing w:before="120" w:after="60"/>
+        <w:jc w:val="both"/>
+      </w:pPr>
+    </w:p>
+    <w:p>
+      <w:pPr>
+        <w:spacing w:before="120" w:after="60"/>
+        <w:jc w:val="both"/>
+      </w:pPr>
+    </w:p>
+    <w:p>
+      <w:pPr>
+        <w:widowControl w:val="0"/>
+        <w:numPr>
+          <w:ilvl w:val="1"/>
+          <w:numId w:val="40"/>
+        </w:numPr>
+        <w:spacing w:before="120" w:after="60" w:line="240" w:lineRule="auto"/>
+        <w:ind w:hanging="718"/>
+        <w:jc w:val="both"/>
+      </w:pPr>
+      <w:bookmarkStart w:id="15" w:name="_17dp8vu" w:colFirst="0" w:colLast="0"/>
+      <w:bookmarkEnd w:id="15"/>
+      <w:r>
+        <w:rPr>
+          <w:rFonts w:ascii="Arial" w:eastAsia="Arial" w:hAnsi="Arial" w:cs="Arial"/>
+          <w:b/>
+        </w:rPr>
+        <w:t>Descripción de Actividades</w:t>
+      </w:r>
+    </w:p>
+    <w:p>
+      <w:pPr>
+        <w:spacing w:before="120" w:after="60"/>
+        <w:ind w:left="720"/>
+        <w:jc w:val="both"/>
+      </w:pPr>
+    </w:p>
+    <w:p>
+      <w:r>
+        <w:rPr>
+          <w:rFonts w:ascii="Arial" w:eastAsia="Arial" w:hAnsi="Arial" w:cs="Arial"/>
+        </w:rPr>
+        <w:t>A continuación, se procederá a describir las actividades, el rol que realiza la cada una de ellas y el tipo a la que pertenecen.</w:t>
+      </w:r>
+    </w:p>
+    <w:p/>
+    <w:tbl>
+      <w:tblPr>
+        <w:tblW w:w="9468" w:type="dxa"/>
+        <w:tblInd w:w="108" w:type="dxa"/>
+        <w:tblLayout w:type="fixed"/>
+        <w:tblLook w:val="0600" w:firstRow="0" w:lastRow="0" w:firstColumn="0" w:lastColumn="0" w:noHBand="1" w:noVBand="1"/>
+      </w:tblPr>
+      <w:tblGrid>
+        <w:gridCol w:w="416"/>
+        <w:gridCol w:w="1535"/>
+        <w:gridCol w:w="5354"/>
+        <w:gridCol w:w="1291"/>
+        <w:gridCol w:w="872"/>
+      </w:tblGrid>
+      <w:tr>
+        <w:trPr>
+          <w:trHeight w:val="420"/>
+        </w:trPr>
+        <w:tc>
+          <w:tcPr>
+            <w:tcW w:w="416" w:type="dxa"/>
+            <w:shd w:val="clear" w:color="auto" w:fill="FFFFFF"/>
+            <w:tcMar>
+              <w:top w:w="100" w:type="dxa"/>
+              <w:left w:w="108" w:type="dxa"/>
+              <w:bottom w:w="100" w:type="dxa"/>
+              <w:right w:w="108" w:type="dxa"/>
+            </w:tcMar>
+          </w:tcPr>
+          <w:p>
+            <w:pPr>
+              <w:jc w:val="center"/>
+            </w:pPr>
+            <w:r>
+              <w:rPr>
+                <w:rFonts w:ascii="Arial" w:eastAsia="Arial" w:hAnsi="Arial" w:cs="Arial"/>
+                <w:b/>
+              </w:rPr>
+              <w:t>ID</w:t>
+            </w:r>
+          </w:p>
+        </w:tc>
+        <w:tc>
+          <w:tcPr>
+            <w:tcW w:w="1535" w:type="dxa"/>
+            <w:shd w:val="clear" w:color="auto" w:fill="FFFFFF"/>
+            <w:tcMar>
+              <w:top w:w="100" w:type="dxa"/>
+              <w:left w:w="108" w:type="dxa"/>
+              <w:bottom w:w="100" w:type="dxa"/>
+              <w:right w:w="108" w:type="dxa"/>
+            </w:tcMar>
+          </w:tcPr>
+          <w:p>
+            <w:pPr>
+              <w:jc w:val="center"/>
+            </w:pPr>
+            <w:r>
+              <w:rPr>
+                <w:rFonts w:ascii="Arial" w:eastAsia="Arial" w:hAnsi="Arial" w:cs="Arial"/>
+                <w:b/>
+              </w:rPr>
+              <w:t>Actividad</w:t>
+            </w:r>
+          </w:p>
+        </w:tc>
+        <w:tc>
+          <w:tcPr>
+            <w:tcW w:w="5354" w:type="dxa"/>
+            <w:shd w:val="clear" w:color="auto" w:fill="FFFFFF"/>
+            <w:tcMar>
+              <w:top w:w="100" w:type="dxa"/>
+              <w:left w:w="108" w:type="dxa"/>
+              <w:bottom w:w="100" w:type="dxa"/>
+              <w:right w:w="108" w:type="dxa"/>
+            </w:tcMar>
+          </w:tcPr>
+          <w:p>
+            <w:pPr>
+              <w:jc w:val="center"/>
+            </w:pPr>
+            <w:r>
+              <w:rPr>
+                <w:rFonts w:ascii="Arial" w:eastAsia="Arial" w:hAnsi="Arial" w:cs="Arial"/>
+                <w:b/>
+              </w:rPr>
+              <w:t xml:space="preserve">Descripción </w:t>
+            </w:r>
+          </w:p>
+        </w:tc>
+        <w:tc>
+          <w:tcPr>
+            <w:tcW w:w="1291" w:type="dxa"/>
+            <w:shd w:val="clear" w:color="auto" w:fill="FFFFFF"/>
+            <w:tcMar>
+              <w:top w:w="100" w:type="dxa"/>
+              <w:left w:w="108" w:type="dxa"/>
+              <w:bottom w:w="100" w:type="dxa"/>
+              <w:right w:w="108" w:type="dxa"/>
+            </w:tcMar>
+          </w:tcPr>
+          <w:p>
+            <w:pPr>
+              <w:jc w:val="center"/>
+            </w:pPr>
+            <w:r>
+              <w:rPr>
+                <w:rFonts w:ascii="Arial" w:eastAsia="Arial" w:hAnsi="Arial" w:cs="Arial"/>
+                <w:b/>
+              </w:rPr>
+              <w:t>Rol</w:t>
+            </w:r>
+          </w:p>
+        </w:tc>
+        <w:tc>
+          <w:tcPr>
+            <w:tcW w:w="872" w:type="dxa"/>
+            <w:shd w:val="clear" w:color="auto" w:fill="FFFFFF"/>
+            <w:tcMar>
+              <w:top w:w="100" w:type="dxa"/>
+              <w:left w:w="108" w:type="dxa"/>
+              <w:bottom w:w="100" w:type="dxa"/>
+              <w:right w:w="108" w:type="dxa"/>
+            </w:tcMar>
+          </w:tcPr>
+          <w:p>
+            <w:pPr>
+              <w:jc w:val="center"/>
+            </w:pPr>
+            <w:r>
+              <w:rPr>
+                <w:rFonts w:ascii="Arial" w:eastAsia="Arial" w:hAnsi="Arial" w:cs="Arial"/>
+                <w:b/>
+              </w:rPr>
+              <w:t>Tipo</w:t>
+            </w:r>
+          </w:p>
+        </w:tc>
+      </w:tr>
+      <w:tr>
+        <w:trPr>
+          <w:trHeight w:val="1060"/>
+        </w:trPr>
+        <w:tc>
+          <w:tcPr>
+            <w:tcW w:w="416" w:type="dxa"/>
+            <w:shd w:val="clear" w:color="auto" w:fill="FFFFFF"/>
+            <w:tcMar>
+              <w:top w:w="100" w:type="dxa"/>
+              <w:left w:w="108" w:type="dxa"/>
+              <w:bottom w:w="100" w:type="dxa"/>
+              <w:right w:w="108" w:type="dxa"/>
+            </w:tcMar>
+          </w:tcPr>
+          <w:p>
+            <w:r>
+              <w:rPr>
+                <w:rFonts w:ascii="Arial" w:eastAsia="Arial" w:hAnsi="Arial" w:cs="Arial"/>
+              </w:rPr>
+              <w:t>1</w:t>
+            </w:r>
+          </w:p>
+        </w:tc>
+        <w:tc>
+          <w:tcPr>
+            <w:tcW w:w="1535" w:type="dxa"/>
+            <w:shd w:val="clear" w:color="auto" w:fill="FFFFFF"/>
+            <w:tcMar>
+              <w:top w:w="100" w:type="dxa"/>
+              <w:left w:w="108" w:type="dxa"/>
+              <w:bottom w:w="100" w:type="dxa"/>
+              <w:right w:w="108" w:type="dxa"/>
+            </w:tcMar>
+          </w:tcPr>
+          <w:p>
+            <w:r>
+              <w:rPr>
+                <w:rFonts w:ascii="Arial" w:eastAsia="Arial" w:hAnsi="Arial" w:cs="Arial"/>
+              </w:rPr>
+              <w:t>Ingresar a módulo de búsqueda de recetas</w:t>
+            </w:r>
+          </w:p>
+        </w:tc>
+        <w:tc>
+          <w:tcPr>
+            <w:tcW w:w="5354" w:type="dxa"/>
+            <w:shd w:val="clear" w:color="auto" w:fill="FFFFFF"/>
+            <w:tcMar>
+              <w:top w:w="100" w:type="dxa"/>
+              <w:left w:w="108" w:type="dxa"/>
+              <w:bottom w:w="100" w:type="dxa"/>
+              <w:right w:w="108" w:type="dxa"/>
+            </w:tcMar>
+          </w:tcPr>
+          <w:p>
+            <w:r>
+              <w:rPr>
+                <w:rFonts w:ascii="Arial" w:eastAsia="Arial" w:hAnsi="Arial" w:cs="Arial"/>
+              </w:rPr>
+              <w:t xml:space="preserve">Esta actividad se da cuando el usuario de la aplicación ingresa a la vista de búsqueda de recetas </w:t>
+            </w:r>
+          </w:p>
+        </w:tc>
+        <w:tc>
+          <w:tcPr>
+            <w:tcW w:w="1291" w:type="dxa"/>
+            <w:shd w:val="clear" w:color="auto" w:fill="FFFFFF"/>
+            <w:tcMar>
+              <w:top w:w="100" w:type="dxa"/>
+              <w:left w:w="108" w:type="dxa"/>
+              <w:bottom w:w="100" w:type="dxa"/>
+              <w:right w:w="108" w:type="dxa"/>
+            </w:tcMar>
+          </w:tcPr>
+          <w:p>
+            <w:r>
+              <w:rPr>
+                <w:rFonts w:ascii="Arial" w:eastAsia="Arial" w:hAnsi="Arial" w:cs="Arial"/>
+              </w:rPr>
+              <w:t>Usuario de la aplicación</w:t>
+            </w:r>
+          </w:p>
+        </w:tc>
+        <w:tc>
+          <w:tcPr>
+            <w:tcW w:w="872" w:type="dxa"/>
+            <w:shd w:val="clear" w:color="auto" w:fill="FFFFFF"/>
+            <w:tcMar>
+              <w:top w:w="100" w:type="dxa"/>
+              <w:left w:w="108" w:type="dxa"/>
+              <w:bottom w:w="100" w:type="dxa"/>
+              <w:right w:w="108" w:type="dxa"/>
+            </w:tcMar>
+          </w:tcPr>
+          <w:p>
+            <w:r>
+              <w:rPr>
+                <w:rFonts w:ascii="Arial" w:eastAsia="Arial" w:hAnsi="Arial" w:cs="Arial"/>
+              </w:rPr>
+              <w:t>Manual</w:t>
+            </w:r>
+          </w:p>
+        </w:tc>
+      </w:tr>
+      <w:tr>
+        <w:trPr>
+          <w:trHeight w:val="900"/>
+        </w:trPr>
+        <w:tc>
+          <w:tcPr>
+            <w:tcW w:w="416" w:type="dxa"/>
+            <w:shd w:val="clear" w:color="auto" w:fill="FFFFFF"/>
+            <w:tcMar>
+              <w:top w:w="100" w:type="dxa"/>
+              <w:left w:w="108" w:type="dxa"/>
+              <w:bottom w:w="100" w:type="dxa"/>
+              <w:right w:w="108" w:type="dxa"/>
+            </w:tcMar>
+          </w:tcPr>
+          <w:p>
+            <w:r>
+              <w:rPr>
+                <w:rFonts w:ascii="Arial" w:eastAsia="Arial" w:hAnsi="Arial" w:cs="Arial"/>
+              </w:rPr>
+              <w:t>2</w:t>
+            </w:r>
+          </w:p>
+        </w:tc>
+        <w:tc>
+          <w:tcPr>
+            <w:tcW w:w="1535" w:type="dxa"/>
+            <w:shd w:val="clear" w:color="auto" w:fill="FFFFFF"/>
+            <w:tcMar>
+              <w:top w:w="100" w:type="dxa"/>
+              <w:left w:w="108" w:type="dxa"/>
+              <w:bottom w:w="100" w:type="dxa"/>
+              <w:right w:w="108" w:type="dxa"/>
+            </w:tcMar>
+          </w:tcPr>
+          <w:p>
+            <w:r>
+              <w:rPr>
+                <w:rFonts w:ascii="Arial" w:eastAsia="Arial" w:hAnsi="Arial" w:cs="Arial"/>
+              </w:rPr>
+              <w:t>Ingresa los filtros: nombre, ingredientes, fecha o más votadas</w:t>
+            </w:r>
+          </w:p>
+        </w:tc>
+        <w:tc>
+          <w:tcPr>
+            <w:tcW w:w="5354" w:type="dxa"/>
+            <w:shd w:val="clear" w:color="auto" w:fill="FFFFFF"/>
+            <w:tcMar>
+              <w:top w:w="100" w:type="dxa"/>
+              <w:left w:w="108" w:type="dxa"/>
+              <w:bottom w:w="100" w:type="dxa"/>
+              <w:right w:w="108" w:type="dxa"/>
+            </w:tcMar>
+          </w:tcPr>
+          <w:p>
+            <w:r>
+              <w:rPr>
+                <w:rFonts w:ascii="Arial" w:eastAsia="Arial" w:hAnsi="Arial" w:cs="Arial"/>
+              </w:rPr>
+              <w:t>Esta actividad se da cuando el usuario de la aplicación ingresa los filtros necesarios para poder encontrar de manera más rápida la receta buscada.</w:t>
+            </w:r>
+          </w:p>
+        </w:tc>
+        <w:tc>
+          <w:tcPr>
+            <w:tcW w:w="1291" w:type="dxa"/>
+            <w:shd w:val="clear" w:color="auto" w:fill="FFFFFF"/>
+            <w:tcMar>
+              <w:top w:w="100" w:type="dxa"/>
+              <w:left w:w="108" w:type="dxa"/>
+              <w:bottom w:w="100" w:type="dxa"/>
+              <w:right w:w="108" w:type="dxa"/>
+            </w:tcMar>
+          </w:tcPr>
+          <w:p>
+            <w:r>
+              <w:rPr>
+                <w:rFonts w:ascii="Arial" w:eastAsia="Arial" w:hAnsi="Arial" w:cs="Arial"/>
+              </w:rPr>
+              <w:t>Usuario de la aplicación</w:t>
+            </w:r>
+            <w:r>
+              <w:t xml:space="preserve"> </w:t>
+            </w:r>
+          </w:p>
+        </w:tc>
+        <w:tc>
+          <w:tcPr>
+            <w:tcW w:w="872" w:type="dxa"/>
+            <w:shd w:val="clear" w:color="auto" w:fill="FFFFFF"/>
+            <w:tcMar>
+              <w:top w:w="100" w:type="dxa"/>
+              <w:left w:w="108" w:type="dxa"/>
+              <w:bottom w:w="100" w:type="dxa"/>
+              <w:right w:w="108" w:type="dxa"/>
+            </w:tcMar>
+          </w:tcPr>
+          <w:p>
+            <w:r>
+              <w:rPr>
+                <w:rFonts w:ascii="Arial" w:eastAsia="Arial" w:hAnsi="Arial" w:cs="Arial"/>
+              </w:rPr>
+              <w:t>Manual</w:t>
+            </w:r>
+          </w:p>
+        </w:tc>
+      </w:tr>
+      <w:tr>
+        <w:trPr>
+          <w:trHeight w:val="1060"/>
+        </w:trPr>
+        <w:tc>
+          <w:tcPr>
+            <w:tcW w:w="416" w:type="dxa"/>
+            <w:shd w:val="clear" w:color="auto" w:fill="FFFFFF"/>
+            <w:tcMar>
+              <w:top w:w="100" w:type="dxa"/>
+              <w:left w:w="108" w:type="dxa"/>
+              <w:bottom w:w="100" w:type="dxa"/>
+              <w:right w:w="108" w:type="dxa"/>
+            </w:tcMar>
+          </w:tcPr>
+          <w:p>
+            <w:r>
+              <w:t>3</w:t>
+            </w:r>
+          </w:p>
+        </w:tc>
+        <w:tc>
+          <w:tcPr>
+            <w:tcW w:w="1535" w:type="dxa"/>
+            <w:shd w:val="clear" w:color="auto" w:fill="FFFFFF"/>
+            <w:tcMar>
+              <w:top w:w="100" w:type="dxa"/>
+              <w:left w:w="108" w:type="dxa"/>
+              <w:bottom w:w="100" w:type="dxa"/>
+              <w:right w:w="108" w:type="dxa"/>
+            </w:tcMar>
+          </w:tcPr>
+          <w:p>
+            <w:r>
+              <w:rPr>
+                <w:rFonts w:ascii="Arial" w:eastAsia="Arial" w:hAnsi="Arial" w:cs="Arial"/>
+              </w:rPr>
+              <w:t>Realizar solicitud de búsqueda de receta</w:t>
+            </w:r>
+          </w:p>
+        </w:tc>
+        <w:tc>
+          <w:tcPr>
+            <w:tcW w:w="5354" w:type="dxa"/>
+            <w:shd w:val="clear" w:color="auto" w:fill="FFFFFF"/>
+            <w:tcMar>
+              <w:top w:w="100" w:type="dxa"/>
+              <w:left w:w="108" w:type="dxa"/>
+              <w:bottom w:w="100" w:type="dxa"/>
+              <w:right w:w="108" w:type="dxa"/>
+            </w:tcMar>
+          </w:tcPr>
+          <w:p>
+            <w:r>
+              <w:rPr>
+                <w:rFonts w:ascii="Arial" w:eastAsia="Arial" w:hAnsi="Arial" w:cs="Arial"/>
+              </w:rPr>
+              <w:t>Esta actividad se envía una solicitud con los filtros que el cliente ha seleccionado para encontrar la receta requerida.</w:t>
+            </w:r>
+          </w:p>
+        </w:tc>
+        <w:tc>
+          <w:tcPr>
+            <w:tcW w:w="1291" w:type="dxa"/>
+            <w:shd w:val="clear" w:color="auto" w:fill="FFFFFF"/>
+            <w:tcMar>
+              <w:top w:w="100" w:type="dxa"/>
+              <w:left w:w="108" w:type="dxa"/>
+              <w:bottom w:w="100" w:type="dxa"/>
+              <w:right w:w="108" w:type="dxa"/>
+            </w:tcMar>
+          </w:tcPr>
+          <w:p>
+            <w:r>
+              <w:rPr>
+                <w:rFonts w:ascii="Arial" w:eastAsia="Arial" w:hAnsi="Arial" w:cs="Arial"/>
+              </w:rPr>
+              <w:t>Usuario de la aplicación</w:t>
+            </w:r>
+          </w:p>
+        </w:tc>
+        <w:tc>
+          <w:tcPr>
+            <w:tcW w:w="872" w:type="dxa"/>
+            <w:shd w:val="clear" w:color="auto" w:fill="FFFFFF"/>
+            <w:tcMar>
+              <w:top w:w="100" w:type="dxa"/>
+              <w:left w:w="108" w:type="dxa"/>
+              <w:bottom w:w="100" w:type="dxa"/>
+              <w:right w:w="108" w:type="dxa"/>
+            </w:tcMar>
+          </w:tcPr>
+          <w:p>
+            <w:r>
+              <w:rPr>
+                <w:rFonts w:ascii="Arial" w:eastAsia="Arial" w:hAnsi="Arial" w:cs="Arial"/>
+              </w:rPr>
+              <w:t>Manual</w:t>
+            </w:r>
+          </w:p>
+        </w:tc>
+      </w:tr>
+      <w:tr>
+        <w:trPr>
+          <w:trHeight w:val="1520"/>
+        </w:trPr>
+        <w:tc>
+          <w:tcPr>
+            <w:tcW w:w="416" w:type="dxa"/>
+            <w:shd w:val="clear" w:color="auto" w:fill="FFFFFF"/>
+            <w:tcMar>
+              <w:top w:w="100" w:type="dxa"/>
+              <w:left w:w="108" w:type="dxa"/>
+              <w:bottom w:w="100" w:type="dxa"/>
+              <w:right w:w="108" w:type="dxa"/>
+            </w:tcMar>
+          </w:tcPr>
+          <w:p>
+            <w:r>
+              <w:rPr>
+                <w:rFonts w:ascii="Arial" w:eastAsia="Arial" w:hAnsi="Arial" w:cs="Arial"/>
+              </w:rPr>
+              <w:t>4</w:t>
+            </w:r>
+          </w:p>
+        </w:tc>
+        <w:tc>
+          <w:tcPr>
+            <w:tcW w:w="1535" w:type="dxa"/>
+            <w:shd w:val="clear" w:color="auto" w:fill="FFFFFF"/>
+            <w:tcMar>
+              <w:top w:w="100" w:type="dxa"/>
+              <w:left w:w="108" w:type="dxa"/>
+              <w:bottom w:w="100" w:type="dxa"/>
+              <w:right w:w="108" w:type="dxa"/>
+            </w:tcMar>
+          </w:tcPr>
+          <w:p>
+            <w:r>
+              <w:rPr>
+                <w:rFonts w:ascii="Arial" w:eastAsia="Arial" w:hAnsi="Arial" w:cs="Arial"/>
+              </w:rPr>
+              <w:t>Visualiza los resultados</w:t>
+            </w:r>
+          </w:p>
+        </w:tc>
+        <w:tc>
+          <w:tcPr>
+            <w:tcW w:w="5354" w:type="dxa"/>
+            <w:shd w:val="clear" w:color="auto" w:fill="FFFFFF"/>
+            <w:tcMar>
+              <w:top w:w="100" w:type="dxa"/>
+              <w:left w:w="108" w:type="dxa"/>
+              <w:bottom w:w="100" w:type="dxa"/>
+              <w:right w:w="108" w:type="dxa"/>
+            </w:tcMar>
+          </w:tcPr>
+          <w:p>
+            <w:r>
+              <w:rPr>
+                <w:rFonts w:ascii="Arial" w:eastAsia="Arial" w:hAnsi="Arial" w:cs="Arial"/>
+              </w:rPr>
+              <w:t>En esta actividad el usuario podrá visualizar todas las posibles recetas concorde a los filtros usados por el mismo, de los cuales podrá elegir el que esté buscando.</w:t>
+            </w:r>
+          </w:p>
+        </w:tc>
+        <w:tc>
+          <w:tcPr>
+            <w:tcW w:w="1291" w:type="dxa"/>
+            <w:shd w:val="clear" w:color="auto" w:fill="FFFFFF"/>
+            <w:tcMar>
+              <w:top w:w="100" w:type="dxa"/>
+              <w:left w:w="108" w:type="dxa"/>
+              <w:bottom w:w="100" w:type="dxa"/>
+              <w:right w:w="108" w:type="dxa"/>
+            </w:tcMar>
+          </w:tcPr>
+          <w:p>
+            <w:r>
+              <w:rPr>
+                <w:rFonts w:ascii="Arial" w:eastAsia="Arial" w:hAnsi="Arial" w:cs="Arial"/>
+              </w:rPr>
+              <w:t>Usuario de la aplicación</w:t>
+            </w:r>
+          </w:p>
+        </w:tc>
+        <w:tc>
+          <w:tcPr>
+            <w:tcW w:w="872" w:type="dxa"/>
+            <w:shd w:val="clear" w:color="auto" w:fill="FFFFFF"/>
+            <w:tcMar>
+              <w:top w:w="100" w:type="dxa"/>
+              <w:left w:w="108" w:type="dxa"/>
+              <w:bottom w:w="100" w:type="dxa"/>
+              <w:right w:w="108" w:type="dxa"/>
+            </w:tcMar>
+          </w:tcPr>
+          <w:p>
+            <w:r>
+              <w:rPr>
+                <w:rFonts w:ascii="Arial" w:eastAsia="Arial" w:hAnsi="Arial" w:cs="Arial"/>
+              </w:rPr>
+              <w:t>Manual</w:t>
+            </w:r>
+          </w:p>
+        </w:tc>
+      </w:tr>
+      <w:tr>
+        <w:trPr>
+          <w:trHeight w:val="1620"/>
+        </w:trPr>
+        <w:tc>
+          <w:tcPr>
+            <w:tcW w:w="416" w:type="dxa"/>
+            <w:shd w:val="clear" w:color="auto" w:fill="FFFFFF"/>
+            <w:tcMar>
+              <w:top w:w="100" w:type="dxa"/>
+              <w:left w:w="108" w:type="dxa"/>
+              <w:bottom w:w="100" w:type="dxa"/>
+              <w:right w:w="108" w:type="dxa"/>
+            </w:tcMar>
+          </w:tcPr>
+          <w:p>
+            <w:r>
+              <w:rPr>
+                <w:rFonts w:ascii="Arial" w:eastAsia="Arial" w:hAnsi="Arial" w:cs="Arial"/>
+              </w:rPr>
+              <w:t>5</w:t>
+            </w:r>
+          </w:p>
+        </w:tc>
+        <w:tc>
+          <w:tcPr>
+            <w:tcW w:w="1535" w:type="dxa"/>
+            <w:shd w:val="clear" w:color="auto" w:fill="FFFFFF"/>
+            <w:tcMar>
+              <w:top w:w="100" w:type="dxa"/>
+              <w:left w:w="108" w:type="dxa"/>
+              <w:bottom w:w="100" w:type="dxa"/>
+              <w:right w:w="108" w:type="dxa"/>
+            </w:tcMar>
+          </w:tcPr>
+          <w:p>
+            <w:r>
+              <w:rPr>
+                <w:rFonts w:ascii="Arial" w:eastAsia="Arial" w:hAnsi="Arial" w:cs="Arial"/>
+              </w:rPr>
+              <w:t>Elige receta buscada</w:t>
+            </w:r>
+          </w:p>
+        </w:tc>
+        <w:tc>
+          <w:tcPr>
+            <w:tcW w:w="5354" w:type="dxa"/>
+            <w:shd w:val="clear" w:color="auto" w:fill="FFFFFF"/>
+            <w:tcMar>
+              <w:top w:w="100" w:type="dxa"/>
+              <w:left w:w="108" w:type="dxa"/>
+              <w:bottom w:w="100" w:type="dxa"/>
+              <w:right w:w="108" w:type="dxa"/>
+            </w:tcMar>
+          </w:tcPr>
+          <w:p>
+            <w:r>
+              <w:rPr>
+                <w:rFonts w:ascii="Arial" w:eastAsia="Arial" w:hAnsi="Arial" w:cs="Arial"/>
+              </w:rPr>
+              <w:t>Finalmente en esta actividad el usuario selecciona la receta en la cual está interesado y visualiza toda la información que necesitaba respecto a ella.</w:t>
+            </w:r>
+          </w:p>
+        </w:tc>
+        <w:tc>
+          <w:tcPr>
+            <w:tcW w:w="1291" w:type="dxa"/>
+            <w:shd w:val="clear" w:color="auto" w:fill="FFFFFF"/>
+            <w:tcMar>
+              <w:top w:w="100" w:type="dxa"/>
+              <w:left w:w="108" w:type="dxa"/>
+              <w:bottom w:w="100" w:type="dxa"/>
+              <w:right w:w="108" w:type="dxa"/>
+            </w:tcMar>
+          </w:tcPr>
+          <w:p>
+            <w:r>
+              <w:rPr>
+                <w:rFonts w:ascii="Arial" w:eastAsia="Arial" w:hAnsi="Arial" w:cs="Arial"/>
+              </w:rPr>
+              <w:t>Usuario de la aplicación</w:t>
+            </w:r>
+          </w:p>
+        </w:tc>
+        <w:tc>
+          <w:tcPr>
+            <w:tcW w:w="872" w:type="dxa"/>
+            <w:shd w:val="clear" w:color="auto" w:fill="FFFFFF"/>
+            <w:tcMar>
+              <w:top w:w="100" w:type="dxa"/>
+              <w:left w:w="108" w:type="dxa"/>
+              <w:bottom w:w="100" w:type="dxa"/>
+              <w:right w:w="108" w:type="dxa"/>
+            </w:tcMar>
+          </w:tcPr>
+          <w:p>
+            <w:r>
+              <w:rPr>
+                <w:rFonts w:ascii="Arial" w:eastAsia="Arial" w:hAnsi="Arial" w:cs="Arial"/>
+              </w:rPr>
+              <w:t>Manual</w:t>
+            </w:r>
+          </w:p>
+        </w:tc>
+      </w:tr>
+    </w:tbl>
+    <w:p>
+      <w:pPr>
+        <w:spacing w:after="160" w:line="259" w:lineRule="auto"/>
+        <w:rPr>
+          <w:b/>
+        </w:rPr>
+      </w:pPr>
+    </w:p>
+    <w:p>
+      <w:pPr>
+        <w:pStyle w:val="ListParagraph"/>
         <w:numPr>
           <w:ilvl w:val="0"/>
           <w:numId w:val="40"/>
@@ -11023,14 +12770,15 @@
           <w:b/>
         </w:rPr>
       </w:pPr>
-      <w:bookmarkStart w:id="12" w:name="_Toc511510739"/>
+      <w:bookmarkStart w:id="16" w:name="_Toc511510739"/>
       <w:r>
         <w:rPr>
           <w:b/>
         </w:rPr>
+        <w:lastRenderedPageBreak/>
         <w:t>Proceso 4: Comentar y calificar recetas (Cristina Caballero)</w:t>
       </w:r>
-      <w:bookmarkEnd w:id="12"/>
+      <w:bookmarkEnd w:id="16"/>
     </w:p>
     <w:p>
       <w:pPr>
@@ -11051,14 +12799,14 @@
         </w:rPr>
         <w:t xml:space="preserve"> </w:t>
       </w:r>
-      <w:bookmarkStart w:id="13" w:name="_Toc511510740"/>
+      <w:bookmarkStart w:id="17" w:name="_Toc511510740"/>
       <w:r>
         <w:rPr>
           <w:b/>
         </w:rPr>
         <w:t>Ficha del proceso</w:t>
       </w:r>
-      <w:bookmarkEnd w:id="13"/>
+      <w:bookmarkEnd w:id="17"/>
     </w:p>
     <w:tbl>
       <w:tblPr>
@@ -11963,7 +13711,6 @@
                 <w:sz w:val="20"/>
                 <w:szCs w:val="20"/>
               </w:rPr>
-              <w:lastRenderedPageBreak/>
               <w:t>4</w:t>
             </w:r>
           </w:p>
@@ -12332,14 +14079,14 @@
           <w:b/>
         </w:rPr>
       </w:pPr>
-      <w:bookmarkStart w:id="14" w:name="_Toc511510741"/>
+      <w:bookmarkStart w:id="18" w:name="_Toc511510741"/>
       <w:r>
         <w:rPr>
           <w:b/>
         </w:rPr>
         <w:t>Diagrama del proceso</w:t>
       </w:r>
-      <w:bookmarkEnd w:id="14"/>
+      <w:bookmarkEnd w:id="18"/>
     </w:p>
     <w:p>
       <w:r>
@@ -12347,6 +14094,7 @@
           <w:noProof/>
           <w:lang w:val="en-US"/>
         </w:rPr>
+        <w:lastRenderedPageBreak/>
         <w:drawing>
           <wp:inline distT="0" distB="0" distL="0" distR="0" wp14:anchorId="7CEFE4C3" wp14:editId="1A28052D">
             <wp:extent cx="5612130" cy="2266950"/>
@@ -12363,7 +14111,7 @@
                     <pic:cNvPicPr/>
                   </pic:nvPicPr>
                   <pic:blipFill>
-                    <a:blip r:embed="rId12"/>
+                    <a:blip r:embed="rId13"/>
                     <a:stretch>
                       <a:fillRect/>
                     </a:stretch>
@@ -12397,14 +14145,14 @@
           <w:b/>
         </w:rPr>
       </w:pPr>
-      <w:bookmarkStart w:id="15" w:name="_Toc511510742"/>
+      <w:bookmarkStart w:id="19" w:name="_Toc511510742"/>
       <w:r>
         <w:rPr>
           <w:b/>
         </w:rPr>
         <w:t>Descripción de actividades</w:t>
       </w:r>
-      <w:bookmarkEnd w:id="15"/>
+      <w:bookmarkEnd w:id="19"/>
     </w:p>
     <w:tbl>
       <w:tblPr>
@@ -13056,7 +14804,6 @@
                 <w:sz w:val="20"/>
                 <w:szCs w:val="20"/>
               </w:rPr>
-              <w:lastRenderedPageBreak/>
               <w:t>4</w:t>
             </w:r>
           </w:p>
@@ -13498,6 +15245,7 @@
                 <w:sz w:val="20"/>
                 <w:szCs w:val="20"/>
               </w:rPr>
+              <w:lastRenderedPageBreak/>
               <w:t>6</w:t>
             </w:r>
           </w:p>
@@ -14190,7 +15938,7 @@
           <w:b/>
         </w:rPr>
       </w:pPr>
-      <w:bookmarkStart w:id="16" w:name="_Toc511510743"/>
+      <w:bookmarkStart w:id="20" w:name="_Toc511510743"/>
       <w:r>
         <w:rPr>
           <w:b/>
@@ -14230,7 +15978,7 @@
         </w:rPr>
         <w:t>n de ingredientes a proveedores (Jose Santos)</w:t>
       </w:r>
-      <w:bookmarkEnd w:id="16"/>
+      <w:bookmarkEnd w:id="20"/>
     </w:p>
     <w:p>
       <w:pPr>
@@ -14254,14 +16002,14 @@
           <w:b/>
         </w:rPr>
       </w:pPr>
-      <w:bookmarkStart w:id="17" w:name="_Toc511510744"/>
+      <w:bookmarkStart w:id="21" w:name="_Toc511510744"/>
       <w:r>
         <w:rPr>
           <w:b/>
         </w:rPr>
         <w:t>Ficha del proceso</w:t>
       </w:r>
-      <w:bookmarkEnd w:id="17"/>
+      <w:bookmarkEnd w:id="21"/>
     </w:p>
     <w:p>
       <w:pPr>
@@ -14321,7 +16069,6 @@
                 <w:sz w:val="20"/>
                 <w:szCs w:val="20"/>
               </w:rPr>
-              <w:lastRenderedPageBreak/>
               <w:t>Código del proceso</w:t>
             </w:r>
           </w:p>
@@ -14637,6 +16384,7 @@
                 <w:sz w:val="20"/>
                 <w:szCs w:val="20"/>
               </w:rPr>
+              <w:lastRenderedPageBreak/>
               <w:t>ID</w:t>
             </w:r>
           </w:p>
@@ -15578,15 +17326,14 @@
           <w:b/>
         </w:rPr>
       </w:pPr>
-      <w:bookmarkStart w:id="18" w:name="_Toc511510745"/>
+      <w:bookmarkStart w:id="22" w:name="_Toc511510745"/>
       <w:r>
         <w:rPr>
           <w:b/>
         </w:rPr>
-        <w:lastRenderedPageBreak/>
         <w:t>Diagrama del proceso</w:t>
       </w:r>
-      <w:bookmarkEnd w:id="18"/>
+      <w:bookmarkEnd w:id="22"/>
     </w:p>
     <w:p>
       <w:pPr>
@@ -15611,6 +17358,7 @@
           <w:noProof/>
           <w:lang w:val="en-US"/>
         </w:rPr>
+        <w:lastRenderedPageBreak/>
         <w:drawing>
           <wp:inline distT="0" distB="0" distL="0" distR="0" wp14:anchorId="0C5B5E67" wp14:editId="28413ABC">
             <wp:extent cx="5250180" cy="4576216"/>
@@ -15629,7 +17377,7 @@
                     </pic:cNvPicPr>
                   </pic:nvPicPr>
                   <pic:blipFill>
-                    <a:blip r:embed="rId13">
+                    <a:blip r:embed="rId14">
                       <a:extLst>
                         <a:ext uri="{28A0092B-C50C-407E-A947-70E740481C1C}">
                           <a14:useLocalDpi xmlns:a14="http://schemas.microsoft.com/office/drawing/2010/main" val="0"/>
@@ -15683,14 +17431,14 @@
           <w:b/>
         </w:rPr>
       </w:pPr>
-      <w:bookmarkStart w:id="19" w:name="_Toc511510746"/>
+      <w:bookmarkStart w:id="23" w:name="_Toc511510746"/>
       <w:r>
         <w:rPr>
           <w:b/>
         </w:rPr>
         <w:t>Descripción de actividades</w:t>
       </w:r>
-      <w:bookmarkEnd w:id="19"/>
+      <w:bookmarkEnd w:id="23"/>
     </w:p>
     <w:p>
       <w:pPr>
@@ -16077,16 +17825,7 @@
                 <w:sz w:val="20"/>
                 <w:szCs w:val="20"/>
               </w:rPr>
-              <w:t xml:space="preserve">Actividad que se da cuando el usuario de la aplicación ingresa el nombre del ingrediente que desea buscar. Esto le retornara el listado de </w:t>
-            </w:r>
-            <w:r>
-              <w:rPr>
-                <w:rFonts w:ascii="Arial" w:eastAsia="Arial" w:hAnsi="Arial" w:cs="Arial"/>
-                <w:sz w:val="20"/>
-                <w:szCs w:val="20"/>
-              </w:rPr>
-              <w:lastRenderedPageBreak/>
-              <w:t>proveedores que poseen dicho ingrediente.</w:t>
+              <w:t>Actividad que se da cuando el usuario de la aplicación ingresa el nombre del ingrediente que desea buscar. Esto le retornara el listado de proveedores que poseen dicho ingrediente.</w:t>
             </w:r>
           </w:p>
         </w:tc>
@@ -16113,7 +17852,6 @@
                 <w:sz w:val="20"/>
                 <w:szCs w:val="20"/>
               </w:rPr>
-              <w:lastRenderedPageBreak/>
               <w:t>Usuario de la aplicación</w:t>
             </w:r>
             <w:r>
@@ -16872,14 +18610,14 @@
           <w:b/>
         </w:rPr>
       </w:pPr>
-      <w:bookmarkStart w:id="20" w:name="_Toc511510747"/>
+      <w:bookmarkStart w:id="24" w:name="_Toc511510747"/>
       <w:r>
         <w:rPr>
           <w:b/>
         </w:rPr>
         <w:t>Proceso 6: Registrar proveedores en la plataforma (Jean Pierre)</w:t>
       </w:r>
-      <w:bookmarkEnd w:id="20"/>
+      <w:bookmarkEnd w:id="24"/>
     </w:p>
     <w:p>
       <w:pPr>
@@ -16903,14 +18641,14 @@
           <w:b/>
         </w:rPr>
       </w:pPr>
-      <w:bookmarkStart w:id="21" w:name="_Toc511510748"/>
+      <w:bookmarkStart w:id="25" w:name="_Toc511510748"/>
       <w:r>
         <w:rPr>
           <w:b/>
         </w:rPr>
         <w:t>Ficha del proceso</w:t>
       </w:r>
-      <w:bookmarkEnd w:id="21"/>
+      <w:bookmarkEnd w:id="25"/>
     </w:p>
     <w:p>
       <w:pPr>
@@ -16970,7 +18708,6 @@
                 <w:sz w:val="20"/>
                 <w:szCs w:val="20"/>
               </w:rPr>
-              <w:lastRenderedPageBreak/>
               <w:t>Código del proceso</w:t>
             </w:r>
           </w:p>
@@ -17035,6 +18772,7 @@
                 <w:sz w:val="20"/>
                 <w:szCs w:val="20"/>
               </w:rPr>
+              <w:lastRenderedPageBreak/>
               <w:t>Proceso</w:t>
             </w:r>
           </w:p>
@@ -18222,15 +19960,14 @@
           <w:b/>
         </w:rPr>
       </w:pPr>
-      <w:bookmarkStart w:id="22" w:name="_Toc511510749"/>
+      <w:bookmarkStart w:id="26" w:name="_Toc511510749"/>
       <w:r>
         <w:rPr>
           <w:b/>
         </w:rPr>
-        <w:lastRenderedPageBreak/>
         <w:t>Diagrama del proceso</w:t>
       </w:r>
-      <w:bookmarkEnd w:id="22"/>
+      <w:bookmarkEnd w:id="26"/>
     </w:p>
     <w:p>
       <w:pPr>
@@ -18256,6 +19993,7 @@
           <w:noProof/>
           <w:lang w:val="en-US"/>
         </w:rPr>
+        <w:lastRenderedPageBreak/>
         <w:drawing>
           <wp:inline distT="0" distB="0" distL="0" distR="0" wp14:anchorId="6977034E" wp14:editId="15C6AC58">
             <wp:extent cx="5612130" cy="3481070"/>
@@ -18272,7 +20010,7 @@
                     <pic:cNvPicPr/>
                   </pic:nvPicPr>
                   <pic:blipFill>
-                    <a:blip r:embed="rId14">
+                    <a:blip r:embed="rId15">
                       <a:extLst>
                         <a:ext uri="{28A0092B-C50C-407E-A947-70E740481C1C}">
                           <a14:useLocalDpi xmlns:a14="http://schemas.microsoft.com/office/drawing/2010/main" val="0"/>
@@ -18321,14 +20059,14 @@
           <w:b/>
         </w:rPr>
       </w:pPr>
-      <w:bookmarkStart w:id="23" w:name="_Toc511510750"/>
+      <w:bookmarkStart w:id="27" w:name="_Toc511510750"/>
       <w:r>
         <w:rPr>
           <w:b/>
         </w:rPr>
         <w:t>Descripción de actividades</w:t>
       </w:r>
-      <w:bookmarkEnd w:id="23"/>
+      <w:bookmarkEnd w:id="27"/>
     </w:p>
     <w:p>
       <w:pPr>
@@ -21120,6 +22858,7 @@
       <w:r>
         <w:rPr>
           <w:rFonts w:ascii="Helvetica" w:hAnsi="Helvetica" w:cs="Helvetica"/>
+          <w:noProof/>
           <w:sz w:val="24"/>
           <w:szCs w:val="24"/>
           <w:lang w:val="en-US"/>
@@ -21142,7 +22881,7 @@
                     </pic:cNvPicPr>
                   </pic:nvPicPr>
                   <pic:blipFill>
-                    <a:blip r:embed="rId15">
+                    <a:blip r:embed="rId16">
                       <a:extLst>
                         <a:ext uri="{28A0092B-C50C-407E-A947-70E740481C1C}">
                           <a14:useLocalDpi xmlns:a14="http://schemas.microsoft.com/office/drawing/2010/main" val="0"/>
@@ -22795,8 +24534,6 @@
           <w:b/>
         </w:rPr>
       </w:pPr>
-      <w:bookmarkStart w:id="24" w:name="_GoBack"/>
-      <w:bookmarkEnd w:id="24"/>
       <w:r>
         <w:rPr>
           <w:b/>
@@ -22817,7 +24554,7 @@
           <w:b/>
         </w:rPr>
       </w:pPr>
-      <w:bookmarkStart w:id="25" w:name="_Toc511510751"/>
+      <w:bookmarkStart w:id="28" w:name="_Toc511510751"/>
       <w:r>
         <w:rPr>
           <w:b/>
@@ -22843,7 +24580,7 @@
         </w:rPr>
         <w:t>Gestión de productos (Jose Santos)</w:t>
       </w:r>
-      <w:bookmarkEnd w:id="25"/>
+      <w:bookmarkEnd w:id="28"/>
     </w:p>
     <w:p>
       <w:pPr>
@@ -22867,14 +24604,14 @@
           <w:b/>
         </w:rPr>
       </w:pPr>
-      <w:bookmarkStart w:id="26" w:name="_Toc511510752"/>
+      <w:bookmarkStart w:id="29" w:name="_Toc511510752"/>
       <w:r>
         <w:rPr>
           <w:b/>
         </w:rPr>
         <w:t>Ficha del proceso</w:t>
       </w:r>
-      <w:bookmarkEnd w:id="26"/>
+      <w:bookmarkEnd w:id="29"/>
     </w:p>
     <w:p>
       <w:pPr>
@@ -24323,14 +26060,14 @@
           <w:b/>
         </w:rPr>
       </w:pPr>
-      <w:bookmarkStart w:id="27" w:name="_Toc511510753"/>
+      <w:bookmarkStart w:id="30" w:name="_Toc511510753"/>
       <w:r>
         <w:rPr>
           <w:b/>
         </w:rPr>
         <w:t>Diagrama del proceso</w:t>
       </w:r>
-      <w:bookmarkEnd w:id="27"/>
+      <w:bookmarkEnd w:id="30"/>
     </w:p>
     <w:p>
       <w:pPr>
@@ -24374,7 +26111,7 @@
                     </pic:cNvPicPr>
                   </pic:nvPicPr>
                   <pic:blipFill>
-                    <a:blip r:embed="rId16">
+                    <a:blip r:embed="rId17">
                       <a:extLst>
                         <a:ext uri="{28A0092B-C50C-407E-A947-70E740481C1C}">
                           <a14:useLocalDpi xmlns:a14="http://schemas.microsoft.com/office/drawing/2010/main" val="0"/>
@@ -24428,14 +26165,14 @@
           <w:b/>
         </w:rPr>
       </w:pPr>
-      <w:bookmarkStart w:id="28" w:name="_Toc511510754"/>
+      <w:bookmarkStart w:id="31" w:name="_Toc511510754"/>
       <w:r>
         <w:rPr>
           <w:b/>
         </w:rPr>
         <w:t>Descripción de actividades</w:t>
       </w:r>
-      <w:bookmarkEnd w:id="28"/>
+      <w:bookmarkEnd w:id="31"/>
     </w:p>
     <w:p>
       <w:pPr>
@@ -25062,7 +26799,6 @@
                 <w:sz w:val="20"/>
                 <w:szCs w:val="20"/>
               </w:rPr>
-              <w:lastRenderedPageBreak/>
               <w:t>4</w:t>
             </w:r>
           </w:p>
@@ -25745,8 +27481,8 @@
       </w:pPr>
     </w:p>
     <w:sectPr>
-      <w:headerReference w:type="default" r:id="rId17"/>
-      <w:footerReference w:type="default" r:id="rId18"/>
+      <w:headerReference w:type="default" r:id="rId18"/>
+      <w:footerReference w:type="default" r:id="rId19"/>
       <w:pgSz w:w="12240" w:h="15840"/>
       <w:pgMar w:top="1418" w:right="1701" w:bottom="1134" w:left="1701" w:header="709" w:footer="0" w:gutter="0"/>
       <w:pgNumType w:start="0"/>
@@ -25759,7 +27495,7 @@
 </file>
 
 <file path=word/endnotes.xml><?xml version="1.0" encoding="utf-8"?>
-<w:endnotes xmlns:wpc="http://schemas.microsoft.com/office/word/2010/wordprocessingCanvas" xmlns:mo="http://schemas.microsoft.com/office/mac/office/2008/main" xmlns:mc="http://schemas.openxmlformats.org/markup-compatibility/2006" xmlns:mv="urn:schemas-microsoft-com:mac:vml" xmlns:o="urn:schemas-microsoft-com:office:office" xmlns:r="http://schemas.openxmlformats.org/officeDocument/2006/relationships" xmlns:m="http://schemas.openxmlformats.org/officeDocument/2006/math" xmlns:v="urn:schemas-microsoft-com:vml" xmlns:wp14="http://schemas.microsoft.com/office/word/2010/wordprocessingDrawing" xmlns:wp="http://schemas.openxmlformats.org/drawingml/2006/wordprocessingDrawing" xmlns:w10="urn:schemas-microsoft-com:office:word" xmlns:w="http://schemas.openxmlformats.org/wordprocessingml/2006/main" xmlns:w14="http://schemas.microsoft.com/office/word/2010/wordml" xmlns:w15="http://schemas.microsoft.com/office/word/2012/wordml" xmlns:wpg="http://schemas.microsoft.com/office/word/2010/wordprocessingGroup" xmlns:wpi="http://schemas.microsoft.com/office/word/2010/wordprocessingInk" xmlns:wne="http://schemas.microsoft.com/office/word/2006/wordml" xmlns:wps="http://schemas.microsoft.com/office/word/2010/wordprocessingShape" mc:Ignorable="w14 w15 wp14">
+<w:endnotes xmlns:wpc="http://schemas.microsoft.com/office/word/2010/wordprocessingCanvas" xmlns:cx="http://schemas.microsoft.com/office/drawing/2014/chartex" xmlns:cx1="http://schemas.microsoft.com/office/drawing/2015/9/8/chartex" xmlns:cx2="http://schemas.microsoft.com/office/drawing/2015/10/21/chartex" xmlns:cx3="http://schemas.microsoft.com/office/drawing/2016/5/9/chartex" xmlns:cx4="http://schemas.microsoft.com/office/drawing/2016/5/10/chartex" xmlns:cx5="http://schemas.microsoft.com/office/drawing/2016/5/11/chartex" xmlns:cx6="http://schemas.microsoft.com/office/drawing/2016/5/12/chartex" xmlns:cx7="http://schemas.microsoft.com/office/drawing/2016/5/13/chartex" xmlns:cx8="http://schemas.microsoft.com/office/drawing/2016/5/14/chartex" xmlns:mc="http://schemas.openxmlformats.org/markup-compatibility/2006" xmlns:aink="http://schemas.microsoft.com/office/drawing/2016/ink" xmlns:am3d="http://schemas.microsoft.com/office/drawing/2017/model3d" xmlns:o="urn:schemas-microsoft-com:office:office" xmlns:r="http://schemas.openxmlformats.org/officeDocument/2006/relationships" xmlns:m="http://schemas.openxmlformats.org/officeDocument/2006/math" xmlns:v="urn:schemas-microsoft-com:vml" xmlns:wp14="http://schemas.microsoft.com/office/word/2010/wordprocessingDrawing" xmlns:wp="http://schemas.openxmlformats.org/drawingml/2006/wordprocessingDrawing" xmlns:w10="urn:schemas-microsoft-com:office:word" xmlns:w="http://schemas.openxmlformats.org/wordprocessingml/2006/main" xmlns:w14="http://schemas.microsoft.com/office/word/2010/wordml" xmlns:w15="http://schemas.microsoft.com/office/word/2012/wordml" xmlns:w16cid="http://schemas.microsoft.com/office/word/2016/wordml/cid" xmlns:w16se="http://schemas.microsoft.com/office/word/2015/wordml/symex" xmlns:wpg="http://schemas.microsoft.com/office/word/2010/wordprocessingGroup" xmlns:wpi="http://schemas.microsoft.com/office/word/2010/wordprocessingInk" xmlns:wne="http://schemas.microsoft.com/office/word/2006/wordml" xmlns:wps="http://schemas.microsoft.com/office/word/2010/wordprocessingShape" mc:Ignorable="w14 w15 w16se w16cid wp14">
   <w:endnote w:type="separator" w:id="-1">
     <w:p>
       <w:pPr>
@@ -25784,7 +27520,7 @@
 </file>
 
 <file path=word/footer1.xml><?xml version="1.0" encoding="utf-8"?>
-<w:ftr xmlns:wpc="http://schemas.microsoft.com/office/word/2010/wordprocessingCanvas" xmlns:mo="http://schemas.microsoft.com/office/mac/office/2008/main" xmlns:mc="http://schemas.openxmlformats.org/markup-compatibility/2006" xmlns:mv="urn:schemas-microsoft-com:mac:vml" xmlns:o="urn:schemas-microsoft-com:office:office" xmlns:r="http://schemas.openxmlformats.org/officeDocument/2006/relationships" xmlns:m="http://schemas.openxmlformats.org/officeDocument/2006/math" xmlns:v="urn:schemas-microsoft-com:vml" xmlns:wp14="http://schemas.microsoft.com/office/word/2010/wordprocessingDrawing" xmlns:wp="http://schemas.openxmlformats.org/drawingml/2006/wordprocessingDrawing" xmlns:w10="urn:schemas-microsoft-com:office:word" xmlns:w="http://schemas.openxmlformats.org/wordprocessingml/2006/main" xmlns:w14="http://schemas.microsoft.com/office/word/2010/wordml" xmlns:w15="http://schemas.microsoft.com/office/word/2012/wordml" xmlns:wpg="http://schemas.microsoft.com/office/word/2010/wordprocessingGroup" xmlns:wpi="http://schemas.microsoft.com/office/word/2010/wordprocessingInk" xmlns:wne="http://schemas.microsoft.com/office/word/2006/wordml" xmlns:wps="http://schemas.microsoft.com/office/word/2010/wordprocessingShape" mc:Ignorable="w14 w15 wp14">
+<w:ftr xmlns:wpc="http://schemas.microsoft.com/office/word/2010/wordprocessingCanvas" xmlns:cx="http://schemas.microsoft.com/office/drawing/2014/chartex" xmlns:cx1="http://schemas.microsoft.com/office/drawing/2015/9/8/chartex" xmlns:cx2="http://schemas.microsoft.com/office/drawing/2015/10/21/chartex" xmlns:cx3="http://schemas.microsoft.com/office/drawing/2016/5/9/chartex" xmlns:cx4="http://schemas.microsoft.com/office/drawing/2016/5/10/chartex" xmlns:cx5="http://schemas.microsoft.com/office/drawing/2016/5/11/chartex" xmlns:cx6="http://schemas.microsoft.com/office/drawing/2016/5/12/chartex" xmlns:cx7="http://schemas.microsoft.com/office/drawing/2016/5/13/chartex" xmlns:cx8="http://schemas.microsoft.com/office/drawing/2016/5/14/chartex" xmlns:mc="http://schemas.openxmlformats.org/markup-compatibility/2006" xmlns:aink="http://schemas.microsoft.com/office/drawing/2016/ink" xmlns:am3d="http://schemas.microsoft.com/office/drawing/2017/model3d" xmlns:o="urn:schemas-microsoft-com:office:office" xmlns:r="http://schemas.openxmlformats.org/officeDocument/2006/relationships" xmlns:m="http://schemas.openxmlformats.org/officeDocument/2006/math" xmlns:v="urn:schemas-microsoft-com:vml" xmlns:wp14="http://schemas.microsoft.com/office/word/2010/wordprocessingDrawing" xmlns:wp="http://schemas.openxmlformats.org/drawingml/2006/wordprocessingDrawing" xmlns:w10="urn:schemas-microsoft-com:office:word" xmlns:w="http://schemas.openxmlformats.org/wordprocessingml/2006/main" xmlns:w14="http://schemas.microsoft.com/office/word/2010/wordml" xmlns:w15="http://schemas.microsoft.com/office/word/2012/wordml" xmlns:w16cid="http://schemas.microsoft.com/office/word/2016/wordml/cid" xmlns:w16se="http://schemas.microsoft.com/office/word/2015/wordml/symex" xmlns:wpg="http://schemas.microsoft.com/office/word/2010/wordprocessingGroup" xmlns:wpi="http://schemas.microsoft.com/office/word/2010/wordprocessingInk" xmlns:wne="http://schemas.microsoft.com/office/word/2006/wordml" xmlns:wps="http://schemas.microsoft.com/office/word/2010/wordprocessingShape" mc:Ignorable="w14 w15 w16se w16cid wp14">
   <w:tbl>
     <w:tblPr>
       <w:tblW w:w="5000" w:type="pct"/>
@@ -25914,7 +27650,7 @@
 </file>
 
 <file path=word/footnotes.xml><?xml version="1.0" encoding="utf-8"?>
-<w:footnotes xmlns:wpc="http://schemas.microsoft.com/office/word/2010/wordprocessingCanvas" xmlns:mo="http://schemas.microsoft.com/office/mac/office/2008/main" xmlns:mc="http://schemas.openxmlformats.org/markup-compatibility/2006" xmlns:mv="urn:schemas-microsoft-com:mac:vml" xmlns:o="urn:schemas-microsoft-com:office:office" xmlns:r="http://schemas.openxmlformats.org/officeDocument/2006/relationships" xmlns:m="http://schemas.openxmlformats.org/officeDocument/2006/math" xmlns:v="urn:schemas-microsoft-com:vml" xmlns:wp14="http://schemas.microsoft.com/office/word/2010/wordprocessingDrawing" xmlns:wp="http://schemas.openxmlformats.org/drawingml/2006/wordprocessingDrawing" xmlns:w10="urn:schemas-microsoft-com:office:word" xmlns:w="http://schemas.openxmlformats.org/wordprocessingml/2006/main" xmlns:w14="http://schemas.microsoft.com/office/word/2010/wordml" xmlns:w15="http://schemas.microsoft.com/office/word/2012/wordml" xmlns:wpg="http://schemas.microsoft.com/office/word/2010/wordprocessingGroup" xmlns:wpi="http://schemas.microsoft.com/office/word/2010/wordprocessingInk" xmlns:wne="http://schemas.microsoft.com/office/word/2006/wordml" xmlns:wps="http://schemas.microsoft.com/office/word/2010/wordprocessingShape" mc:Ignorable="w14 w15 wp14">
+<w:footnotes xmlns:wpc="http://schemas.microsoft.com/office/word/2010/wordprocessingCanvas" xmlns:cx="http://schemas.microsoft.com/office/drawing/2014/chartex" xmlns:cx1="http://schemas.microsoft.com/office/drawing/2015/9/8/chartex" xmlns:cx2="http://schemas.microsoft.com/office/drawing/2015/10/21/chartex" xmlns:cx3="http://schemas.microsoft.com/office/drawing/2016/5/9/chartex" xmlns:cx4="http://schemas.microsoft.com/office/drawing/2016/5/10/chartex" xmlns:cx5="http://schemas.microsoft.com/office/drawing/2016/5/11/chartex" xmlns:cx6="http://schemas.microsoft.com/office/drawing/2016/5/12/chartex" xmlns:cx7="http://schemas.microsoft.com/office/drawing/2016/5/13/chartex" xmlns:cx8="http://schemas.microsoft.com/office/drawing/2016/5/14/chartex" xmlns:mc="http://schemas.openxmlformats.org/markup-compatibility/2006" xmlns:aink="http://schemas.microsoft.com/office/drawing/2016/ink" xmlns:am3d="http://schemas.microsoft.com/office/drawing/2017/model3d" xmlns:o="urn:schemas-microsoft-com:office:office" xmlns:r="http://schemas.openxmlformats.org/officeDocument/2006/relationships" xmlns:m="http://schemas.openxmlformats.org/officeDocument/2006/math" xmlns:v="urn:schemas-microsoft-com:vml" xmlns:wp14="http://schemas.microsoft.com/office/word/2010/wordprocessingDrawing" xmlns:wp="http://schemas.openxmlformats.org/drawingml/2006/wordprocessingDrawing" xmlns:w10="urn:schemas-microsoft-com:office:word" xmlns:w="http://schemas.openxmlformats.org/wordprocessingml/2006/main" xmlns:w14="http://schemas.microsoft.com/office/word/2010/wordml" xmlns:w15="http://schemas.microsoft.com/office/word/2012/wordml" xmlns:w16cid="http://schemas.microsoft.com/office/word/2016/wordml/cid" xmlns:w16se="http://schemas.microsoft.com/office/word/2015/wordml/symex" xmlns:wpg="http://schemas.microsoft.com/office/word/2010/wordprocessingGroup" xmlns:wpi="http://schemas.microsoft.com/office/word/2010/wordprocessingInk" xmlns:wne="http://schemas.microsoft.com/office/word/2006/wordml" xmlns:wps="http://schemas.microsoft.com/office/word/2010/wordprocessingShape" mc:Ignorable="w14 w15 w16se w16cid wp14">
   <w:footnote w:type="separator" w:id="-1">
     <w:p>
       <w:pPr>
@@ -25939,7 +27675,7 @@
 </file>
 
 <file path=word/header1.xml><?xml version="1.0" encoding="utf-8"?>
-<w:hdr xmlns:wpc="http://schemas.microsoft.com/office/word/2010/wordprocessingCanvas" xmlns:mo="http://schemas.microsoft.com/office/mac/office/2008/main" xmlns:mc="http://schemas.openxmlformats.org/markup-compatibility/2006" xmlns:mv="urn:schemas-microsoft-com:mac:vml" xmlns:o="urn:schemas-microsoft-com:office:office" xmlns:r="http://schemas.openxmlformats.org/officeDocument/2006/relationships" xmlns:m="http://schemas.openxmlformats.org/officeDocument/2006/math" xmlns:v="urn:schemas-microsoft-com:vml" xmlns:wp14="http://schemas.microsoft.com/office/word/2010/wordprocessingDrawing" xmlns:wp="http://schemas.openxmlformats.org/drawingml/2006/wordprocessingDrawing" xmlns:w10="urn:schemas-microsoft-com:office:word" xmlns:w="http://schemas.openxmlformats.org/wordprocessingml/2006/main" xmlns:w14="http://schemas.microsoft.com/office/word/2010/wordml" xmlns:w15="http://schemas.microsoft.com/office/word/2012/wordml" xmlns:wpg="http://schemas.microsoft.com/office/word/2010/wordprocessingGroup" xmlns:wpi="http://schemas.microsoft.com/office/word/2010/wordprocessingInk" xmlns:wne="http://schemas.microsoft.com/office/word/2006/wordml" xmlns:wps="http://schemas.microsoft.com/office/word/2010/wordprocessingShape" mc:Ignorable="w14 w15 wp14">
+<w:hdr xmlns:wpc="http://schemas.microsoft.com/office/word/2010/wordprocessingCanvas" xmlns:cx="http://schemas.microsoft.com/office/drawing/2014/chartex" xmlns:cx1="http://schemas.microsoft.com/office/drawing/2015/9/8/chartex" xmlns:cx2="http://schemas.microsoft.com/office/drawing/2015/10/21/chartex" xmlns:cx3="http://schemas.microsoft.com/office/drawing/2016/5/9/chartex" xmlns:cx4="http://schemas.microsoft.com/office/drawing/2016/5/10/chartex" xmlns:cx5="http://schemas.microsoft.com/office/drawing/2016/5/11/chartex" xmlns:cx6="http://schemas.microsoft.com/office/drawing/2016/5/12/chartex" xmlns:cx7="http://schemas.microsoft.com/office/drawing/2016/5/13/chartex" xmlns:cx8="http://schemas.microsoft.com/office/drawing/2016/5/14/chartex" xmlns:mc="http://schemas.openxmlformats.org/markup-compatibility/2006" xmlns:aink="http://schemas.microsoft.com/office/drawing/2016/ink" xmlns:am3d="http://schemas.microsoft.com/office/drawing/2017/model3d" xmlns:o="urn:schemas-microsoft-com:office:office" xmlns:r="http://schemas.openxmlformats.org/officeDocument/2006/relationships" xmlns:m="http://schemas.openxmlformats.org/officeDocument/2006/math" xmlns:v="urn:schemas-microsoft-com:vml" xmlns:wp14="http://schemas.microsoft.com/office/word/2010/wordprocessingDrawing" xmlns:wp="http://schemas.openxmlformats.org/drawingml/2006/wordprocessingDrawing" xmlns:w10="urn:schemas-microsoft-com:office:word" xmlns:w="http://schemas.openxmlformats.org/wordprocessingml/2006/main" xmlns:w14="http://schemas.microsoft.com/office/word/2010/wordml" xmlns:w15="http://schemas.microsoft.com/office/word/2012/wordml" xmlns:w16cid="http://schemas.microsoft.com/office/word/2016/wordml/cid" xmlns:w16se="http://schemas.microsoft.com/office/word/2015/wordml/symex" xmlns:wpg="http://schemas.microsoft.com/office/word/2010/wordprocessingGroup" xmlns:wpi="http://schemas.microsoft.com/office/word/2010/wordprocessingInk" xmlns:wne="http://schemas.microsoft.com/office/word/2006/wordml" xmlns:wps="http://schemas.microsoft.com/office/word/2010/wordprocessingShape" mc:Ignorable="w14 w15 w16se w16cid wp14">
   <w:tbl>
     <w:tblPr>
       <w:tblW w:w="5055" w:type="pct"/>
@@ -26076,8 +27812,8 @@
 </file>
 
 <file path=word/numbering.xml><?xml version="1.0" encoding="utf-8"?>
-<w:numbering xmlns:wpc="http://schemas.microsoft.com/office/word/2010/wordprocessingCanvas" xmlns:mo="http://schemas.microsoft.com/office/mac/office/2008/main" xmlns:mc="http://schemas.openxmlformats.org/markup-compatibility/2006" xmlns:mv="urn:schemas-microsoft-com:mac:vml" xmlns:o="urn:schemas-microsoft-com:office:office" xmlns:r="http://schemas.openxmlformats.org/officeDocument/2006/relationships" xmlns:m="http://schemas.openxmlformats.org/officeDocument/2006/math" xmlns:v="urn:schemas-microsoft-com:vml" xmlns:wp14="http://schemas.microsoft.com/office/word/2010/wordprocessingDrawing" xmlns:wp="http://schemas.openxmlformats.org/drawingml/2006/wordprocessingDrawing" xmlns:w10="urn:schemas-microsoft-com:office:word" xmlns:w="http://schemas.openxmlformats.org/wordprocessingml/2006/main" xmlns:w14="http://schemas.microsoft.com/office/word/2010/wordml" xmlns:w15="http://schemas.microsoft.com/office/word/2012/wordml" xmlns:wpg="http://schemas.microsoft.com/office/word/2010/wordprocessingGroup" xmlns:wpi="http://schemas.microsoft.com/office/word/2010/wordprocessingInk" xmlns:wne="http://schemas.microsoft.com/office/word/2006/wordml" xmlns:wps="http://schemas.microsoft.com/office/word/2010/wordprocessingShape" mc:Ignorable="w14 w15 wp14">
-  <w:abstractNum w:abstractNumId="0">
+<w:numbering xmlns:wpc="http://schemas.microsoft.com/office/word/2010/wordprocessingCanvas" xmlns:cx="http://schemas.microsoft.com/office/drawing/2014/chartex" xmlns:cx1="http://schemas.microsoft.com/office/drawing/2015/9/8/chartex" xmlns:cx2="http://schemas.microsoft.com/office/drawing/2015/10/21/chartex" xmlns:cx3="http://schemas.microsoft.com/office/drawing/2016/5/9/chartex" xmlns:cx4="http://schemas.microsoft.com/office/drawing/2016/5/10/chartex" xmlns:cx5="http://schemas.microsoft.com/office/drawing/2016/5/11/chartex" xmlns:cx6="http://schemas.microsoft.com/office/drawing/2016/5/12/chartex" xmlns:cx7="http://schemas.microsoft.com/office/drawing/2016/5/13/chartex" xmlns:cx8="http://schemas.microsoft.com/office/drawing/2016/5/14/chartex" xmlns:mc="http://schemas.openxmlformats.org/markup-compatibility/2006" xmlns:aink="http://schemas.microsoft.com/office/drawing/2016/ink" xmlns:am3d="http://schemas.microsoft.com/office/drawing/2017/model3d" xmlns:o="urn:schemas-microsoft-com:office:office" xmlns:r="http://schemas.openxmlformats.org/officeDocument/2006/relationships" xmlns:m="http://schemas.openxmlformats.org/officeDocument/2006/math" xmlns:v="urn:schemas-microsoft-com:vml" xmlns:wp14="http://schemas.microsoft.com/office/word/2010/wordprocessingDrawing" xmlns:wp="http://schemas.openxmlformats.org/drawingml/2006/wordprocessingDrawing" xmlns:w10="urn:schemas-microsoft-com:office:word" xmlns:w="http://schemas.openxmlformats.org/wordprocessingml/2006/main" xmlns:w14="http://schemas.microsoft.com/office/word/2010/wordml" xmlns:w15="http://schemas.microsoft.com/office/word/2012/wordml" xmlns:w16cid="http://schemas.microsoft.com/office/word/2016/wordml/cid" xmlns:w16se="http://schemas.microsoft.com/office/word/2015/wordml/symex" xmlns:wpg="http://schemas.microsoft.com/office/word/2010/wordprocessingGroup" xmlns:wpi="http://schemas.microsoft.com/office/word/2010/wordprocessingInk" xmlns:wne="http://schemas.microsoft.com/office/word/2006/wordml" xmlns:wps="http://schemas.microsoft.com/office/word/2010/wordprocessingShape" mc:Ignorable="w14 w15 w16se w16cid wp14">
+  <w:abstractNum w:abstractNumId="0" w15:restartNumberingAfterBreak="0">
     <w:nsid w:val="01ED1BFD"/>
     <w:multiLevelType w:val="hybridMultilevel"/>
     <w:tmpl w:val="C7F0F926"/>
@@ -26190,7 +27926,7 @@
       </w:rPr>
     </w:lvl>
   </w:abstractNum>
-  <w:abstractNum w:abstractNumId="1">
+  <w:abstractNum w:abstractNumId="1" w15:restartNumberingAfterBreak="0">
     <w:nsid w:val="031454FA"/>
     <w:multiLevelType w:val="multilevel"/>
     <w:tmpl w:val="8ED06C7E"/>
@@ -26303,7 +28039,7 @@
       </w:rPr>
     </w:lvl>
   </w:abstractNum>
-  <w:abstractNum w:abstractNumId="2">
+  <w:abstractNum w:abstractNumId="2" w15:restartNumberingAfterBreak="0">
     <w:nsid w:val="033B174B"/>
     <w:multiLevelType w:val="multilevel"/>
     <w:tmpl w:val="9B14CA76"/>
@@ -26416,7 +28152,7 @@
       </w:rPr>
     </w:lvl>
   </w:abstractNum>
-  <w:abstractNum w:abstractNumId="3">
+  <w:abstractNum w:abstractNumId="3" w15:restartNumberingAfterBreak="0">
     <w:nsid w:val="054435CC"/>
     <w:multiLevelType w:val="hybridMultilevel"/>
     <w:tmpl w:val="45589EE8"/>
@@ -26502,7 +28238,7 @@
       </w:pPr>
     </w:lvl>
   </w:abstractNum>
-  <w:abstractNum w:abstractNumId="4">
+  <w:abstractNum w:abstractNumId="4" w15:restartNumberingAfterBreak="0">
     <w:nsid w:val="058F6014"/>
     <w:multiLevelType w:val="multilevel"/>
     <w:tmpl w:val="3814B93C"/>
@@ -26615,7 +28351,7 @@
       </w:rPr>
     </w:lvl>
   </w:abstractNum>
-  <w:abstractNum w:abstractNumId="5">
+  <w:abstractNum w:abstractNumId="5" w15:restartNumberingAfterBreak="0">
     <w:nsid w:val="070926AF"/>
     <w:multiLevelType w:val="multilevel"/>
     <w:tmpl w:val="90D4B908"/>
@@ -26728,7 +28464,7 @@
       </w:rPr>
     </w:lvl>
   </w:abstractNum>
-  <w:abstractNum w:abstractNumId="6">
+  <w:abstractNum w:abstractNumId="6" w15:restartNumberingAfterBreak="0">
     <w:nsid w:val="07213886"/>
     <w:multiLevelType w:val="hybridMultilevel"/>
     <w:tmpl w:val="3508D872"/>
@@ -26841,7 +28577,7 @@
       </w:rPr>
     </w:lvl>
   </w:abstractNum>
-  <w:abstractNum w:abstractNumId="7">
+  <w:abstractNum w:abstractNumId="7" w15:restartNumberingAfterBreak="0">
     <w:nsid w:val="08991315"/>
     <w:multiLevelType w:val="multilevel"/>
     <w:tmpl w:val="762A9412"/>
@@ -26954,7 +28690,7 @@
       </w:rPr>
     </w:lvl>
   </w:abstractNum>
-  <w:abstractNum w:abstractNumId="8">
+  <w:abstractNum w:abstractNumId="8" w15:restartNumberingAfterBreak="0">
     <w:nsid w:val="0BC66EB1"/>
     <w:multiLevelType w:val="hybridMultilevel"/>
     <w:tmpl w:val="89B0A734"/>
@@ -27067,7 +28803,7 @@
       </w:rPr>
     </w:lvl>
   </w:abstractNum>
-  <w:abstractNum w:abstractNumId="9">
+  <w:abstractNum w:abstractNumId="9" w15:restartNumberingAfterBreak="0">
     <w:nsid w:val="0FF448E3"/>
     <w:multiLevelType w:val="multilevel"/>
     <w:tmpl w:val="DEACEEE6"/>
@@ -27189,7 +28925,7 @@
       </w:rPr>
     </w:lvl>
   </w:abstractNum>
-  <w:abstractNum w:abstractNumId="10">
+  <w:abstractNum w:abstractNumId="10" w15:restartNumberingAfterBreak="0">
     <w:nsid w:val="112203F0"/>
     <w:multiLevelType w:val="multilevel"/>
     <w:tmpl w:val="69C4F0BA"/>
@@ -27302,7 +29038,7 @@
       </w:rPr>
     </w:lvl>
   </w:abstractNum>
-  <w:abstractNum w:abstractNumId="11">
+  <w:abstractNum w:abstractNumId="11" w15:restartNumberingAfterBreak="0">
     <w:nsid w:val="18982729"/>
     <w:multiLevelType w:val="hybridMultilevel"/>
     <w:tmpl w:val="AEA45E74"/>
@@ -27415,7 +29151,7 @@
       </w:rPr>
     </w:lvl>
   </w:abstractNum>
-  <w:abstractNum w:abstractNumId="12">
+  <w:abstractNum w:abstractNumId="12" w15:restartNumberingAfterBreak="0">
     <w:nsid w:val="18E82A9E"/>
     <w:multiLevelType w:val="multilevel"/>
     <w:tmpl w:val="38381FA8"/>
@@ -27536,7 +29272,7 @@
       </w:rPr>
     </w:lvl>
   </w:abstractNum>
-  <w:abstractNum w:abstractNumId="13">
+  <w:abstractNum w:abstractNumId="13" w15:restartNumberingAfterBreak="0">
     <w:nsid w:val="1973154E"/>
     <w:multiLevelType w:val="hybridMultilevel"/>
     <w:tmpl w:val="2C66D090"/>
@@ -27649,7 +29385,7 @@
       </w:rPr>
     </w:lvl>
   </w:abstractNum>
-  <w:abstractNum w:abstractNumId="14">
+  <w:abstractNum w:abstractNumId="14" w15:restartNumberingAfterBreak="0">
     <w:nsid w:val="1B496530"/>
     <w:multiLevelType w:val="hybridMultilevel"/>
     <w:tmpl w:val="4600C44E"/>
@@ -27762,7 +29498,7 @@
       </w:rPr>
     </w:lvl>
   </w:abstractNum>
-  <w:abstractNum w:abstractNumId="15">
+  <w:abstractNum w:abstractNumId="15" w15:restartNumberingAfterBreak="0">
     <w:nsid w:val="1BCB761B"/>
     <w:multiLevelType w:val="hybridMultilevel"/>
     <w:tmpl w:val="7A2A1E90"/>
@@ -27875,7 +29611,7 @@
       </w:rPr>
     </w:lvl>
   </w:abstractNum>
-  <w:abstractNum w:abstractNumId="16">
+  <w:abstractNum w:abstractNumId="16" w15:restartNumberingAfterBreak="0">
     <w:nsid w:val="1CAC1EF7"/>
     <w:multiLevelType w:val="hybridMultilevel"/>
     <w:tmpl w:val="1F56A7AA"/>
@@ -27988,7 +29724,7 @@
       </w:rPr>
     </w:lvl>
   </w:abstractNum>
-  <w:abstractNum w:abstractNumId="17">
+  <w:abstractNum w:abstractNumId="17" w15:restartNumberingAfterBreak="0">
     <w:nsid w:val="20C1533F"/>
     <w:multiLevelType w:val="hybridMultilevel"/>
     <w:tmpl w:val="EAD223AC"/>
@@ -28077,7 +29813,7 @@
       </w:pPr>
     </w:lvl>
   </w:abstractNum>
-  <w:abstractNum w:abstractNumId="18">
+  <w:abstractNum w:abstractNumId="18" w15:restartNumberingAfterBreak="0">
     <w:nsid w:val="23842CF3"/>
     <w:multiLevelType w:val="multilevel"/>
     <w:tmpl w:val="8EDE6BB2"/>
@@ -28198,7 +29934,7 @@
       </w:rPr>
     </w:lvl>
   </w:abstractNum>
-  <w:abstractNum w:abstractNumId="19">
+  <w:abstractNum w:abstractNumId="19" w15:restartNumberingAfterBreak="0">
     <w:nsid w:val="29E2719A"/>
     <w:multiLevelType w:val="multilevel"/>
     <w:tmpl w:val="2348CBEE"/>
@@ -28316,7 +30052,7 @@
       </w:rPr>
     </w:lvl>
   </w:abstractNum>
-  <w:abstractNum w:abstractNumId="20">
+  <w:abstractNum w:abstractNumId="20" w15:restartNumberingAfterBreak="0">
     <w:nsid w:val="2EE24365"/>
     <w:multiLevelType w:val="hybridMultilevel"/>
     <w:tmpl w:val="6FBC191C"/>
@@ -28429,7 +30165,7 @@
       </w:rPr>
     </w:lvl>
   </w:abstractNum>
-  <w:abstractNum w:abstractNumId="21">
+  <w:abstractNum w:abstractNumId="21" w15:restartNumberingAfterBreak="0">
     <w:nsid w:val="33B32745"/>
     <w:multiLevelType w:val="hybridMultilevel"/>
     <w:tmpl w:val="5CF6E0B8"/>
@@ -28542,7 +30278,7 @@
       </w:rPr>
     </w:lvl>
   </w:abstractNum>
-  <w:abstractNum w:abstractNumId="22">
+  <w:abstractNum w:abstractNumId="22" w15:restartNumberingAfterBreak="0">
     <w:nsid w:val="34FC61C6"/>
     <w:multiLevelType w:val="hybridMultilevel"/>
     <w:tmpl w:val="26248C80"/>
@@ -28655,7 +30391,7 @@
       </w:rPr>
     </w:lvl>
   </w:abstractNum>
-  <w:abstractNum w:abstractNumId="23">
+  <w:abstractNum w:abstractNumId="23" w15:restartNumberingAfterBreak="0">
     <w:nsid w:val="374343FD"/>
     <w:multiLevelType w:val="hybridMultilevel"/>
     <w:tmpl w:val="E6364174"/>
@@ -28741,7 +30477,7 @@
       </w:pPr>
     </w:lvl>
   </w:abstractNum>
-  <w:abstractNum w:abstractNumId="24">
+  <w:abstractNum w:abstractNumId="24" w15:restartNumberingAfterBreak="0">
     <w:nsid w:val="37F023DE"/>
     <w:multiLevelType w:val="hybridMultilevel"/>
     <w:tmpl w:val="635AF34E"/>
@@ -28854,7 +30590,7 @@
       </w:rPr>
     </w:lvl>
   </w:abstractNum>
-  <w:abstractNum w:abstractNumId="25">
+  <w:abstractNum w:abstractNumId="25" w15:restartNumberingAfterBreak="0">
     <w:nsid w:val="3AAE65C0"/>
     <w:multiLevelType w:val="hybridMultilevel"/>
     <w:tmpl w:val="AA260042"/>
@@ -28967,7 +30703,129 @@
       </w:rPr>
     </w:lvl>
   </w:abstractNum>
-  <w:abstractNum w:abstractNumId="26">
+  <w:abstractNum w:abstractNumId="26" w15:restartNumberingAfterBreak="0">
+    <w:nsid w:val="429179A8"/>
+    <w:multiLevelType w:val="multilevel"/>
+    <w:tmpl w:val="E2F2E7D4"/>
+    <w:lvl w:ilvl="0">
+      <w:start w:val="1"/>
+      <w:numFmt w:val="decimal"/>
+      <w:lvlText w:val="%1."/>
+      <w:lvlJc w:val="left"/>
+      <w:pPr>
+        <w:ind w:left="720" w:hanging="360"/>
+      </w:pPr>
+      <w:rPr>
+        <w:rFonts w:hint="default"/>
+      </w:rPr>
+    </w:lvl>
+    <w:lvl w:ilvl="1">
+      <w:start w:val="1"/>
+      <w:numFmt w:val="decimal"/>
+      <w:isLgl/>
+      <w:lvlText w:val="%1.%2."/>
+      <w:lvlJc w:val="left"/>
+      <w:pPr>
+        <w:ind w:left="720" w:hanging="360"/>
+      </w:pPr>
+      <w:rPr>
+        <w:rFonts w:hint="default"/>
+        <w:lang w:val="es-ES_tradnl"/>
+      </w:rPr>
+    </w:lvl>
+    <w:lvl w:ilvl="2">
+      <w:start w:val="1"/>
+      <w:numFmt w:val="decimal"/>
+      <w:isLgl/>
+      <w:lvlText w:val="%1.%2.%3."/>
+      <w:lvlJc w:val="left"/>
+      <w:pPr>
+        <w:ind w:left="1080" w:hanging="720"/>
+      </w:pPr>
+      <w:rPr>
+        <w:rFonts w:hint="default"/>
+      </w:rPr>
+    </w:lvl>
+    <w:lvl w:ilvl="3">
+      <w:start w:val="1"/>
+      <w:numFmt w:val="decimal"/>
+      <w:isLgl/>
+      <w:lvlText w:val="%1.%2.%3.%4."/>
+      <w:lvlJc w:val="left"/>
+      <w:pPr>
+        <w:ind w:left="1080" w:hanging="720"/>
+      </w:pPr>
+      <w:rPr>
+        <w:rFonts w:hint="default"/>
+      </w:rPr>
+    </w:lvl>
+    <w:lvl w:ilvl="4">
+      <w:start w:val="1"/>
+      <w:numFmt w:val="decimal"/>
+      <w:isLgl/>
+      <w:lvlText w:val="%1.%2.%3.%4.%5."/>
+      <w:lvlJc w:val="left"/>
+      <w:pPr>
+        <w:ind w:left="1440" w:hanging="1080"/>
+      </w:pPr>
+      <w:rPr>
+        <w:rFonts w:hint="default"/>
+      </w:rPr>
+    </w:lvl>
+    <w:lvl w:ilvl="5">
+      <w:start w:val="1"/>
+      <w:numFmt w:val="decimal"/>
+      <w:isLgl/>
+      <w:lvlText w:val="%1.%2.%3.%4.%5.%6."/>
+      <w:lvlJc w:val="left"/>
+      <w:pPr>
+        <w:ind w:left="1440" w:hanging="1080"/>
+      </w:pPr>
+      <w:rPr>
+        <w:rFonts w:hint="default"/>
+      </w:rPr>
+    </w:lvl>
+    <w:lvl w:ilvl="6">
+      <w:start w:val="1"/>
+      <w:numFmt w:val="decimal"/>
+      <w:isLgl/>
+      <w:lvlText w:val="%1.%2.%3.%4.%5.%6.%7."/>
+      <w:lvlJc w:val="left"/>
+      <w:pPr>
+        <w:ind w:left="1800" w:hanging="1440"/>
+      </w:pPr>
+      <w:rPr>
+        <w:rFonts w:hint="default"/>
+      </w:rPr>
+    </w:lvl>
+    <w:lvl w:ilvl="7">
+      <w:start w:val="1"/>
+      <w:numFmt w:val="decimal"/>
+      <w:isLgl/>
+      <w:lvlText w:val="%1.%2.%3.%4.%5.%6.%7.%8."/>
+      <w:lvlJc w:val="left"/>
+      <w:pPr>
+        <w:ind w:left="1800" w:hanging="1440"/>
+      </w:pPr>
+      <w:rPr>
+        <w:rFonts w:hint="default"/>
+      </w:rPr>
+    </w:lvl>
+    <w:lvl w:ilvl="8">
+      <w:start w:val="1"/>
+      <w:numFmt w:val="decimal"/>
+      <w:isLgl/>
+      <w:lvlText w:val="%1.%2.%3.%4.%5.%6.%7.%8.%9."/>
+      <w:lvlJc w:val="left"/>
+      <w:pPr>
+        <w:ind w:left="2160" w:hanging="1800"/>
+      </w:pPr>
+      <w:rPr>
+        <w:rFonts w:hint="default"/>
+      </w:rPr>
+    </w:lvl>
+  </w:abstractNum>
+  <w:abstractNum w:abstractNumId="27" w15:restartNumberingAfterBreak="0">
     <w:nsid w:val="45993468"/>
     <w:multiLevelType w:val="multilevel"/>
     <w:tmpl w:val="8320C8EE"/>
@@ -29080,7 +30938,7 @@
       </w:rPr>
     </w:lvl>
   </w:abstractNum>
-  <w:abstractNum w:abstractNumId="27">
+  <w:abstractNum w:abstractNumId="28" w15:restartNumberingAfterBreak="0">
     <w:nsid w:val="4C7A3788"/>
     <w:multiLevelType w:val="multilevel"/>
     <w:tmpl w:val="F5124EAE"/>
@@ -29201,7 +31059,7 @@
       </w:rPr>
     </w:lvl>
   </w:abstractNum>
-  <w:abstractNum w:abstractNumId="28">
+  <w:abstractNum w:abstractNumId="29" w15:restartNumberingAfterBreak="0">
     <w:nsid w:val="4E5607E6"/>
     <w:multiLevelType w:val="hybridMultilevel"/>
     <w:tmpl w:val="5D6A3F24"/>
@@ -29314,7 +31172,7 @@
       </w:rPr>
     </w:lvl>
   </w:abstractNum>
-  <w:abstractNum w:abstractNumId="29">
+  <w:abstractNum w:abstractNumId="30" w15:restartNumberingAfterBreak="0">
     <w:nsid w:val="4F315DAC"/>
     <w:multiLevelType w:val="multilevel"/>
     <w:tmpl w:val="C3A2AC5E"/>
@@ -29436,7 +31294,7 @@
       </w:rPr>
     </w:lvl>
   </w:abstractNum>
-  <w:abstractNum w:abstractNumId="30">
+  <w:abstractNum w:abstractNumId="31" w15:restartNumberingAfterBreak="0">
     <w:nsid w:val="532B5DE1"/>
     <w:multiLevelType w:val="hybridMultilevel"/>
     <w:tmpl w:val="A3B863BA"/>
@@ -29549,7 +31407,7 @@
       </w:rPr>
     </w:lvl>
   </w:abstractNum>
-  <w:abstractNum w:abstractNumId="31">
+  <w:abstractNum w:abstractNumId="32" w15:restartNumberingAfterBreak="0">
     <w:nsid w:val="543E1B75"/>
     <w:multiLevelType w:val="multilevel"/>
     <w:tmpl w:val="38AC8648"/>
@@ -29662,7 +31520,7 @@
       </w:rPr>
     </w:lvl>
   </w:abstractNum>
-  <w:abstractNum w:abstractNumId="32">
+  <w:abstractNum w:abstractNumId="33" w15:restartNumberingAfterBreak="0">
     <w:nsid w:val="5B87028F"/>
     <w:multiLevelType w:val="hybridMultilevel"/>
     <w:tmpl w:val="A4DAD41E"/>
@@ -29775,7 +31633,7 @@
       </w:rPr>
     </w:lvl>
   </w:abstractNum>
-  <w:abstractNum w:abstractNumId="33">
+  <w:abstractNum w:abstractNumId="34" w15:restartNumberingAfterBreak="0">
     <w:nsid w:val="5D05400D"/>
     <w:multiLevelType w:val="multilevel"/>
     <w:tmpl w:val="A81A7670"/>
@@ -29896,7 +31754,7 @@
       </w:rPr>
     </w:lvl>
   </w:abstractNum>
-  <w:abstractNum w:abstractNumId="34">
+  <w:abstractNum w:abstractNumId="35" w15:restartNumberingAfterBreak="0">
     <w:nsid w:val="5D5B3B94"/>
     <w:multiLevelType w:val="hybridMultilevel"/>
     <w:tmpl w:val="EAD223AC"/>
@@ -29985,7 +31843,7 @@
       </w:pPr>
     </w:lvl>
   </w:abstractNum>
-  <w:abstractNum w:abstractNumId="35">
+  <w:abstractNum w:abstractNumId="36" w15:restartNumberingAfterBreak="0">
     <w:nsid w:val="60F2639D"/>
     <w:multiLevelType w:val="multilevel"/>
     <w:tmpl w:val="E2F2E7D4"/>
@@ -30107,7 +31965,7 @@
       </w:rPr>
     </w:lvl>
   </w:abstractNum>
-  <w:abstractNum w:abstractNumId="36">
+  <w:abstractNum w:abstractNumId="37" w15:restartNumberingAfterBreak="0">
     <w:nsid w:val="625635EC"/>
     <w:multiLevelType w:val="multilevel"/>
     <w:tmpl w:val="B854DF6C"/>
@@ -30220,7 +32078,7 @@
       </w:rPr>
     </w:lvl>
   </w:abstractNum>
-  <w:abstractNum w:abstractNumId="37">
+  <w:abstractNum w:abstractNumId="38" w15:restartNumberingAfterBreak="0">
     <w:nsid w:val="64C80E27"/>
     <w:multiLevelType w:val="hybridMultilevel"/>
     <w:tmpl w:val="472A6D68"/>
@@ -30333,7 +32191,7 @@
       </w:rPr>
     </w:lvl>
   </w:abstractNum>
-  <w:abstractNum w:abstractNumId="38">
+  <w:abstractNum w:abstractNumId="39" w15:restartNumberingAfterBreak="0">
     <w:nsid w:val="6559611F"/>
     <w:multiLevelType w:val="hybridMultilevel"/>
     <w:tmpl w:val="4F5618C8"/>
@@ -30446,7 +32304,7 @@
       </w:rPr>
     </w:lvl>
   </w:abstractNum>
-  <w:abstractNum w:abstractNumId="39">
+  <w:abstractNum w:abstractNumId="40" w15:restartNumberingAfterBreak="0">
     <w:nsid w:val="68B40059"/>
     <w:multiLevelType w:val="multilevel"/>
     <w:tmpl w:val="F3A6C794"/>
@@ -30559,7 +32417,7 @@
       </w:rPr>
     </w:lvl>
   </w:abstractNum>
-  <w:abstractNum w:abstractNumId="40">
+  <w:abstractNum w:abstractNumId="41" w15:restartNumberingAfterBreak="0">
     <w:nsid w:val="6B404880"/>
     <w:multiLevelType w:val="hybridMultilevel"/>
     <w:tmpl w:val="3D94C950"/>
@@ -30672,7 +32530,7 @@
       </w:rPr>
     </w:lvl>
   </w:abstractNum>
-  <w:abstractNum w:abstractNumId="41">
+  <w:abstractNum w:abstractNumId="42" w15:restartNumberingAfterBreak="0">
     <w:nsid w:val="6E20080C"/>
     <w:multiLevelType w:val="hybridMultilevel"/>
     <w:tmpl w:val="E692218A"/>
@@ -30785,7 +32643,7 @@
       </w:rPr>
     </w:lvl>
   </w:abstractNum>
-  <w:abstractNum w:abstractNumId="42">
+  <w:abstractNum w:abstractNumId="43" w15:restartNumberingAfterBreak="0">
     <w:nsid w:val="6F6B1E5E"/>
     <w:multiLevelType w:val="hybridMultilevel"/>
     <w:tmpl w:val="5146751C"/>
@@ -30898,7 +32756,7 @@
       </w:rPr>
     </w:lvl>
   </w:abstractNum>
-  <w:abstractNum w:abstractNumId="43">
+  <w:abstractNum w:abstractNumId="44" w15:restartNumberingAfterBreak="0">
     <w:nsid w:val="73BA6EDA"/>
     <w:multiLevelType w:val="hybridMultilevel"/>
     <w:tmpl w:val="3F142D68"/>
@@ -31010,7 +32868,7 @@
       </w:rPr>
     </w:lvl>
   </w:abstractNum>
-  <w:abstractNum w:abstractNumId="44">
+  <w:abstractNum w:abstractNumId="45" w15:restartNumberingAfterBreak="0">
     <w:nsid w:val="7CD42918"/>
     <w:multiLevelType w:val="hybridMultilevel"/>
     <w:tmpl w:val="8AECEF8A"/>
@@ -31123,7 +32981,7 @@
       </w:rPr>
     </w:lvl>
   </w:abstractNum>
-  <w:abstractNum w:abstractNumId="45">
+  <w:abstractNum w:abstractNumId="46" w15:restartNumberingAfterBreak="0">
     <w:nsid w:val="7EF25496"/>
     <w:multiLevelType w:val="hybridMultilevel"/>
     <w:tmpl w:val="9822BE8A"/>
@@ -31237,7 +33095,7 @@
     </w:lvl>
   </w:abstractNum>
   <w:num w:numId="1">
-    <w:abstractNumId w:val="33"/>
+    <w:abstractNumId w:val="34"/>
   </w:num>
   <w:num w:numId="2">
     <w:abstractNumId w:val="12"/>
@@ -31252,7 +33110,7 @@
     <w:abstractNumId w:val="19"/>
   </w:num>
   <w:num w:numId="6">
-    <w:abstractNumId w:val="42"/>
+    <w:abstractNumId w:val="43"/>
   </w:num>
   <w:num w:numId="7">
     <w:abstractNumId w:val="6"/>
@@ -31264,7 +33122,7 @@
     <w:abstractNumId w:val="24"/>
   </w:num>
   <w:num w:numId="10">
-    <w:abstractNumId w:val="44"/>
+    <w:abstractNumId w:val="45"/>
   </w:num>
   <w:num w:numId="11">
     <w:abstractNumId w:val="20"/>
@@ -31273,28 +33131,28 @@
     <w:abstractNumId w:val="0"/>
   </w:num>
   <w:num w:numId="13">
-    <w:abstractNumId w:val="32"/>
+    <w:abstractNumId w:val="33"/>
   </w:num>
   <w:num w:numId="14">
-    <w:abstractNumId w:val="38"/>
+    <w:abstractNumId w:val="39"/>
   </w:num>
   <w:num w:numId="15">
-    <w:abstractNumId w:val="40"/>
+    <w:abstractNumId w:val="41"/>
   </w:num>
   <w:num w:numId="16">
     <w:abstractNumId w:val="15"/>
   </w:num>
   <w:num w:numId="17">
-    <w:abstractNumId w:val="28"/>
+    <w:abstractNumId w:val="29"/>
   </w:num>
   <w:num w:numId="18">
-    <w:abstractNumId w:val="41"/>
+    <w:abstractNumId w:val="42"/>
   </w:num>
   <w:num w:numId="19">
     <w:abstractNumId w:val="3"/>
   </w:num>
   <w:num w:numId="20">
-    <w:abstractNumId w:val="34"/>
+    <w:abstractNumId w:val="35"/>
   </w:num>
   <w:num w:numId="21">
     <w:abstractNumId w:val="17"/>
@@ -31303,13 +33161,13 @@
     <w:abstractNumId w:val="18"/>
   </w:num>
   <w:num w:numId="23">
-    <w:abstractNumId w:val="27"/>
+    <w:abstractNumId w:val="28"/>
   </w:num>
   <w:num w:numId="24">
     <w:abstractNumId w:val="14"/>
   </w:num>
   <w:num w:numId="25">
-    <w:abstractNumId w:val="45"/>
+    <w:abstractNumId w:val="46"/>
   </w:num>
   <w:num w:numId="26">
     <w:abstractNumId w:val="1"/>
@@ -31321,28 +33179,28 @@
     <w:abstractNumId w:val="7"/>
   </w:num>
   <w:num w:numId="29">
-    <w:abstractNumId w:val="36"/>
+    <w:abstractNumId w:val="37"/>
   </w:num>
   <w:num w:numId="30">
     <w:abstractNumId w:val="21"/>
   </w:num>
   <w:num w:numId="31">
-    <w:abstractNumId w:val="31"/>
+    <w:abstractNumId w:val="32"/>
   </w:num>
   <w:num w:numId="32">
     <w:abstractNumId w:val="2"/>
   </w:num>
   <w:num w:numId="33">
-    <w:abstractNumId w:val="26"/>
+    <w:abstractNumId w:val="27"/>
   </w:num>
   <w:num w:numId="34">
     <w:abstractNumId w:val="10"/>
   </w:num>
   <w:num w:numId="35">
-    <w:abstractNumId w:val="39"/>
+    <w:abstractNumId w:val="40"/>
   </w:num>
   <w:num w:numId="36">
-    <w:abstractNumId w:val="29"/>
+    <w:abstractNumId w:val="30"/>
   </w:num>
   <w:num w:numId="37">
     <w:abstractNumId w:val="9"/>
@@ -31351,10 +33209,10 @@
     <w:abstractNumId w:val="16"/>
   </w:num>
   <w:num w:numId="39">
-    <w:abstractNumId w:val="43"/>
+    <w:abstractNumId w:val="44"/>
   </w:num>
   <w:num w:numId="40">
-    <w:abstractNumId w:val="35"/>
+    <w:abstractNumId w:val="36"/>
   </w:num>
   <w:num w:numId="41">
     <w:abstractNumId w:val="25"/>
@@ -31366,20 +33224,23 @@
     <w:abstractNumId w:val="13"/>
   </w:num>
   <w:num w:numId="44">
-    <w:abstractNumId w:val="30"/>
+    <w:abstractNumId w:val="31"/>
   </w:num>
   <w:num w:numId="45">
-    <w:abstractNumId w:val="37"/>
+    <w:abstractNumId w:val="38"/>
   </w:num>
   <w:num w:numId="46">
     <w:abstractNumId w:val="23"/>
+  </w:num>
+  <w:num w:numId="47">
+    <w:abstractNumId w:val="26"/>
   </w:num>
   <w:numIdMacAtCleanup w:val="1"/>
 </w:numbering>
 </file>
 
 <file path=word/styles.xml><?xml version="1.0" encoding="utf-8"?>
-<w:styles xmlns:mc="http://schemas.openxmlformats.org/markup-compatibility/2006" xmlns:r="http://schemas.openxmlformats.org/officeDocument/2006/relationships" xmlns:w="http://schemas.openxmlformats.org/wordprocessingml/2006/main" xmlns:w14="http://schemas.microsoft.com/office/word/2010/wordml" xmlns:w15="http://schemas.microsoft.com/office/word/2012/wordml" mc:Ignorable="w14 w15">
+<w:styles xmlns:mc="http://schemas.openxmlformats.org/markup-compatibility/2006" xmlns:r="http://schemas.openxmlformats.org/officeDocument/2006/relationships" xmlns:w="http://schemas.openxmlformats.org/wordprocessingml/2006/main" xmlns:w14="http://schemas.microsoft.com/office/word/2010/wordml" xmlns:w15="http://schemas.microsoft.com/office/word/2012/wordml" xmlns:w16cid="http://schemas.microsoft.com/office/word/2016/wordml/cid" xmlns:w16se="http://schemas.microsoft.com/office/word/2015/wordml/symex" mc:Ignorable="w14 w15 w16se w16cid">
   <w:docDefaults>
     <w:rPrDefault>
       <w:rPr>
@@ -31395,7 +33256,7 @@
       </w:pPr>
     </w:pPrDefault>
   </w:docDefaults>
-  <w:latentStyles w:defLockedState="0" w:defUIPriority="99" w:defSemiHidden="0" w:defUnhideWhenUsed="0" w:defQFormat="0" w:count="380">
+  <w:latentStyles w:defLockedState="0" w:defUIPriority="99" w:defSemiHidden="0" w:defUnhideWhenUsed="0" w:defQFormat="0" w:count="375">
     <w:lsdException w:name="Normal" w:uiPriority="0" w:qFormat="1"/>
     <w:lsdException w:name="heading 1" w:uiPriority="9" w:qFormat="1"/>
     <w:lsdException w:name="heading 2" w:semiHidden="1" w:uiPriority="9" w:unhideWhenUsed="1" w:qFormat="1"/>
@@ -31960,7 +33821,6 @@
       <w:spacing w:after="0" w:line="240" w:lineRule="auto"/>
     </w:pPr>
     <w:tblPr>
-      <w:tblInd w:w="0" w:type="dxa"/>
       <w:tblBorders>
         <w:top w:val="single" w:sz="4" w:space="0" w:color="auto"/>
         <w:left w:val="single" w:sz="4" w:space="0" w:color="auto"/>
@@ -31969,12 +33829,6 @@
         <w:insideH w:val="single" w:sz="4" w:space="0" w:color="auto"/>
         <w:insideV w:val="single" w:sz="4" w:space="0" w:color="auto"/>
       </w:tblBorders>
-      <w:tblCellMar>
-        <w:top w:w="0" w:type="dxa"/>
-        <w:left w:w="108" w:type="dxa"/>
-        <w:bottom w:w="0" w:type="dxa"/>
-        <w:right w:w="108" w:type="dxa"/>
-      </w:tblCellMar>
     </w:tblPr>
   </w:style>
   <w:style w:type="table" w:styleId="LightList-Accent3">
@@ -31988,19 +33842,12 @@
     <w:tblPr>
       <w:tblStyleRowBandSize w:val="1"/>
       <w:tblStyleColBandSize w:val="1"/>
-      <w:tblInd w:w="0" w:type="dxa"/>
       <w:tblBorders>
         <w:top w:val="single" w:sz="8" w:space="0" w:color="9BBB59" w:themeColor="accent3"/>
         <w:left w:val="single" w:sz="8" w:space="0" w:color="9BBB59" w:themeColor="accent3"/>
         <w:bottom w:val="single" w:sz="8" w:space="0" w:color="9BBB59" w:themeColor="accent3"/>
         <w:right w:val="single" w:sz="8" w:space="0" w:color="9BBB59" w:themeColor="accent3"/>
       </w:tblBorders>
-      <w:tblCellMar>
-        <w:top w:w="0" w:type="dxa"/>
-        <w:left w:w="108" w:type="dxa"/>
-        <w:bottom w:w="0" w:type="dxa"/>
-        <w:right w:w="108" w:type="dxa"/>
-      </w:tblCellMar>
     </w:tblPr>
     <w:tblStylePr w:type="firstRow">
       <w:pPr>
@@ -32133,17 +33980,10 @@
     <w:tblPr>
       <w:tblStyleRowBandSize w:val="1"/>
       <w:tblStyleColBandSize w:val="1"/>
-      <w:tblInd w:w="0" w:type="dxa"/>
       <w:tblBorders>
         <w:top w:val="single" w:sz="8" w:space="0" w:color="C0504D" w:themeColor="accent2"/>
         <w:bottom w:val="single" w:sz="8" w:space="0" w:color="C0504D" w:themeColor="accent2"/>
       </w:tblBorders>
-      <w:tblCellMar>
-        <w:top w:w="0" w:type="dxa"/>
-        <w:left w:w="108" w:type="dxa"/>
-        <w:bottom w:w="0" w:type="dxa"/>
-        <w:right w:w="108" w:type="dxa"/>
-      </w:tblCellMar>
     </w:tblPr>
     <w:tblStylePr w:type="firstRow">
       <w:pPr>
@@ -32233,7 +34073,6 @@
     <w:tblPr>
       <w:tblStyleRowBandSize w:val="1"/>
       <w:tblStyleColBandSize w:val="1"/>
-      <w:tblInd w:w="0" w:type="dxa"/>
       <w:tblBorders>
         <w:top w:val="single" w:sz="8" w:space="0" w:color="CF7B79" w:themeColor="accent2" w:themeTint="BF"/>
         <w:left w:val="single" w:sz="8" w:space="0" w:color="CF7B79" w:themeColor="accent2" w:themeTint="BF"/>
@@ -32242,12 +34081,6 @@
         <w:insideH w:val="single" w:sz="8" w:space="0" w:color="CF7B79" w:themeColor="accent2" w:themeTint="BF"/>
         <w:insideV w:val="single" w:sz="8" w:space="0" w:color="CF7B79" w:themeColor="accent2" w:themeTint="BF"/>
       </w:tblBorders>
-      <w:tblCellMar>
-        <w:top w:w="0" w:type="dxa"/>
-        <w:left w:w="108" w:type="dxa"/>
-        <w:bottom w:w="0" w:type="dxa"/>
-        <w:right w:w="108" w:type="dxa"/>
-      </w:tblCellMar>
     </w:tblPr>
     <w:tcPr>
       <w:shd w:val="clear" w:color="auto" w:fill="EFD3D2" w:themeFill="accent2" w:themeFillTint="3F"/>
@@ -32306,19 +34139,12 @@
     <w:tblPr>
       <w:tblStyleRowBandSize w:val="1"/>
       <w:tblStyleColBandSize w:val="1"/>
-      <w:tblInd w:w="0" w:type="dxa"/>
       <w:tblBorders>
         <w:top w:val="single" w:sz="8" w:space="0" w:color="C0504D" w:themeColor="accent2"/>
         <w:left w:val="single" w:sz="8" w:space="0" w:color="C0504D" w:themeColor="accent2"/>
         <w:bottom w:val="single" w:sz="8" w:space="0" w:color="C0504D" w:themeColor="accent2"/>
         <w:right w:val="single" w:sz="8" w:space="0" w:color="C0504D" w:themeColor="accent2"/>
       </w:tblBorders>
-      <w:tblCellMar>
-        <w:top w:w="0" w:type="dxa"/>
-        <w:left w:w="108" w:type="dxa"/>
-        <w:bottom w:w="0" w:type="dxa"/>
-        <w:right w:w="108" w:type="dxa"/>
-      </w:tblCellMar>
     </w:tblPr>
     <w:tblStylePr w:type="firstRow">
       <w:pPr>
@@ -32795,17 +34621,10 @@
     <w:tblPr>
       <w:tblStyleRowBandSize w:val="1"/>
       <w:tblStyleColBandSize w:val="1"/>
-      <w:tblInd w:w="0" w:type="dxa"/>
       <w:tblBorders>
         <w:top w:val="single" w:sz="4" w:space="0" w:color="7F7F7F" w:themeColor="text1" w:themeTint="80"/>
         <w:bottom w:val="single" w:sz="4" w:space="0" w:color="7F7F7F" w:themeColor="text1" w:themeTint="80"/>
       </w:tblBorders>
-      <w:tblCellMar>
-        <w:top w:w="0" w:type="dxa"/>
-        <w:left w:w="108" w:type="dxa"/>
-        <w:bottom w:w="0" w:type="dxa"/>
-        <w:right w:w="108" w:type="dxa"/>
-      </w:tblCellMar>
     </w:tblPr>
     <w:tblStylePr w:type="firstRow">
       <w:rPr>
@@ -33183,7 +35002,7 @@
 </file>
 
 <file path=customXml/itemProps2.xml><?xml version="1.0" encoding="utf-8"?>
-<ds:datastoreItem xmlns:ds="http://schemas.openxmlformats.org/officeDocument/2006/customXml" ds:itemID="{81732FCC-CB5C-A140-A512-661CCBE61923}">
+<ds:datastoreItem xmlns:ds="http://schemas.openxmlformats.org/officeDocument/2006/customXml" ds:itemID="{583D2781-B330-47B5-BC59-52F80E68658B}">
   <ds:schemaRefs>
     <ds:schemaRef ds:uri="http://schemas.openxmlformats.org/officeDocument/2006/bibliography"/>
   </ds:schemaRefs>

</xml_diff>